<commit_message>
Added more tutorials. Fixed DownloadButton URL
</commit_message>
<xml_diff>
--- a/How to update.docx
+++ b/How to update.docx
@@ -4,15 +4,7 @@
   <w:body>
     <w:p>
       <w:r>
-        <w:t xml:space="preserve">This website is built with </w:t>
-      </w:r>
-      <w:proofErr w:type="spellStart"/>
-      <w:r>
-        <w:t>NextJS</w:t>
-      </w:r>
-      <w:proofErr w:type="spellEnd"/>
-      <w:r>
-        <w:t xml:space="preserve"> with is a framework for ReactJS. This means the markup, unlike from</w:t>
+        <w:t>This website is built with NextJS with is a framework for ReactJS. This means the markup, unlike from</w:t>
       </w:r>
       <w:r>
         <w:t xml:space="preserve"> pure HTML in </w:t>
@@ -25,13 +17,7 @@
         <w:t>.html</w:t>
       </w:r>
       <w:r>
-        <w:t xml:space="preserve"> </w:t>
-      </w:r>
-      <w:r>
-        <w:t xml:space="preserve">files </w:t>
-      </w:r>
-      <w:r>
-        <w:t>– is component-based</w:t>
+        <w:t xml:space="preserve"> files – is component-based</w:t>
       </w:r>
       <w:r>
         <w:t xml:space="preserve"> and the extension is </w:t>
@@ -41,17 +27,8 @@
           <w:b/>
           <w:bCs/>
         </w:rPr>
-        <w:t>.</w:t>
-      </w:r>
-      <w:proofErr w:type="spellStart"/>
-      <w:r>
-        <w:rPr>
-          <w:b/>
-          <w:bCs/>
-        </w:rPr>
-        <w:t>js</w:t>
-      </w:r>
-      <w:proofErr w:type="spellEnd"/>
+        <w:t>.js</w:t>
+      </w:r>
       <w:r>
         <w:t>.</w:t>
       </w:r>
@@ -86,40 +63,30 @@
           <w:bCs/>
           <w:u w:val="single"/>
         </w:rPr>
-        <w:t xml:space="preserve">How to update the </w:t>
-      </w:r>
-      <w:proofErr w:type="gramStart"/>
-      <w:r>
+        <w:t>How to update the website</w:t>
+      </w:r>
+      <w:r>
+        <w:rPr>
+          <w:b/>
+          <w:bCs/>
+        </w:rPr>
+        <w:t>:</w:t>
+      </w:r>
+    </w:p>
+    <w:p>
+      <w:pPr>
         <w:rPr>
           <w:b/>
           <w:bCs/>
           <w:u w:val="single"/>
         </w:rPr>
-        <w:t>website</w:t>
-      </w:r>
-      <w:r>
-        <w:rPr>
-          <w:b/>
-          <w:bCs/>
-        </w:rPr>
-        <w:t>:</w:t>
-      </w:r>
-      <w:proofErr w:type="gramEnd"/>
-    </w:p>
-    <w:p>
-      <w:pPr>
+      </w:pPr>
+      <w:r>
         <w:rPr>
           <w:b/>
           <w:bCs/>
           <w:u w:val="single"/>
         </w:rPr>
-      </w:pPr>
-      <w:r>
-        <w:rPr>
-          <w:b/>
-          <w:bCs/>
-          <w:u w:val="single"/>
-        </w:rPr>
         <w:t>First method:</w:t>
       </w:r>
     </w:p>
@@ -153,6 +120,9 @@
       </w:r>
       <w:r>
         <w:t>the website.</w:t>
+      </w:r>
+      <w:r>
+        <w:tab/>
       </w:r>
     </w:p>
     <w:p>
@@ -164,7 +134,50 @@
         </w:numPr>
       </w:pPr>
       <w:r>
-        <w:t xml:space="preserve">If you would like to keep track of the website’s version: </w:t>
+        <w:t xml:space="preserve">Open </w:t>
+      </w:r>
+      <w:r>
+        <w:t xml:space="preserve">the </w:t>
+      </w:r>
+      <w:r>
+        <w:t xml:space="preserve">command prompt </w:t>
+      </w:r>
+      <w:r>
+        <w:t xml:space="preserve">/ </w:t>
+      </w:r>
+      <w:r>
+        <w:t xml:space="preserve">terminal, navigate to the root directory </w:t>
+      </w:r>
+      <w:r>
+        <w:t>(where package.json is located)</w:t>
+      </w:r>
+      <w:r>
+        <w:t xml:space="preserve"> </w:t>
+      </w:r>
+      <w:r>
+        <w:t>and run “</w:t>
+      </w:r>
+      <w:r>
+        <w:rPr>
+          <w:b/>
+          <w:bCs/>
+        </w:rPr>
+        <w:t>npm run dev</w:t>
+      </w:r>
+      <w:r>
+        <w:t>” to start the site in development mode</w:t>
+      </w:r>
+      <w:r>
+        <w:t xml:space="preserve"> on </w:t>
+      </w:r>
+      <w:r>
+        <w:t xml:space="preserve">your </w:t>
+      </w:r>
+      <w:r>
+        <w:t>local machine</w:t>
+      </w:r>
+      <w:r>
+        <w:t>.</w:t>
       </w:r>
     </w:p>
     <w:p>
@@ -176,28 +189,16 @@
         </w:numPr>
       </w:pPr>
       <w:r>
-        <w:t xml:space="preserve">Open layout.js (located inside the </w:t>
-      </w:r>
-      <w:r>
-        <w:t>‘</w:t>
-      </w:r>
-      <w:r>
-        <w:rPr>
-          <w:i/>
-          <w:iCs/>
-        </w:rPr>
-        <w:t>pages</w:t>
-      </w:r>
-      <w:r>
-        <w:rPr>
-          <w:i/>
-          <w:iCs/>
-        </w:rPr>
-        <w:t>’</w:t>
-      </w:r>
-      <w:r>
-        <w:t xml:space="preserve"> folder).</w:t>
-      </w:r>
+        <w:t xml:space="preserve">The site will run on: </w:t>
+      </w:r>
+      <w:hyperlink r:id="rId6" w:history="1">
+        <w:r>
+          <w:rPr>
+            <w:rStyle w:val="Hyperlink"/>
+          </w:rPr>
+          <w:t>http://localhost:3002</w:t>
+        </w:r>
+      </w:hyperlink>
     </w:p>
     <w:p>
       <w:pPr>
@@ -208,71 +209,29 @@
         </w:numPr>
       </w:pPr>
       <w:r>
-        <w:t xml:space="preserve">Look for </w:t>
-      </w:r>
-      <w:proofErr w:type="spellStart"/>
-      <w:r>
-        <w:rPr>
-          <w:b/>
-          <w:bCs/>
-          <w:highlight w:val="lightGray"/>
-        </w:rPr>
-        <w:t>const</w:t>
-      </w:r>
-      <w:proofErr w:type="spellEnd"/>
-      <w:r>
-        <w:rPr>
-          <w:b/>
-          <w:bCs/>
-          <w:highlight w:val="lightGray"/>
-        </w:rPr>
-        <w:t xml:space="preserve"> </w:t>
-      </w:r>
-      <w:proofErr w:type="spellStart"/>
-      <w:r>
-        <w:rPr>
-          <w:b/>
-          <w:bCs/>
-          <w:highlight w:val="lightGray"/>
-        </w:rPr>
-        <w:t>appVersion</w:t>
-      </w:r>
-      <w:proofErr w:type="spellEnd"/>
-      <w:r>
-        <w:rPr>
-          <w:b/>
-          <w:bCs/>
-          <w:highlight w:val="lightGray"/>
-        </w:rPr>
-        <w:t xml:space="preserve"> = "</w:t>
-      </w:r>
-      <w:proofErr w:type="spellStart"/>
-      <w:r>
-        <w:rPr>
-          <w:b/>
-          <w:bCs/>
-          <w:highlight w:val="lightGray"/>
-        </w:rPr>
-        <w:t>x.</w:t>
-      </w:r>
-      <w:proofErr w:type="gramStart"/>
-      <w:r>
-        <w:rPr>
-          <w:b/>
-          <w:bCs/>
-          <w:highlight w:val="lightGray"/>
-        </w:rPr>
-        <w:t>y.z</w:t>
-      </w:r>
-      <w:proofErr w:type="spellEnd"/>
-      <w:proofErr w:type="gramEnd"/>
-      <w:r>
-        <w:rPr>
-          <w:b/>
-          <w:bCs/>
-          <w:highlight w:val="lightGray"/>
-        </w:rPr>
-        <w:t>;</w:t>
+        <w:t xml:space="preserve">To change the port (3002), edit </w:t>
+      </w:r>
+      <w:r>
+        <w:rPr>
+          <w:i/>
+          <w:iCs/>
+        </w:rPr>
+        <w:t>package.json</w:t>
+      </w:r>
+      <w:r>
+        <w:t xml:space="preserve"> inside the root directory.</w:t>
+      </w:r>
+    </w:p>
+    <w:p>
+      <w:pPr>
+        <w:pStyle w:val="ListParagraph"/>
+        <w:numPr>
+          <w:ilvl w:val="0"/>
+          <w:numId w:val="3"/>
+        </w:numPr>
+      </w:pPr>
+      <w:r>
+        <w:t xml:space="preserve">If you would like to keep track of the website’s version: </w:t>
       </w:r>
     </w:p>
     <w:p>
@@ -284,6 +243,58 @@
         </w:numPr>
       </w:pPr>
       <w:r>
+        <w:t xml:space="preserve">Open layout.js (located inside the </w:t>
+      </w:r>
+      <w:r>
+        <w:t>‘</w:t>
+      </w:r>
+      <w:r>
+        <w:rPr>
+          <w:i/>
+          <w:iCs/>
+        </w:rPr>
+        <w:t>pages</w:t>
+      </w:r>
+      <w:r>
+        <w:rPr>
+          <w:i/>
+          <w:iCs/>
+        </w:rPr>
+        <w:t>’</w:t>
+      </w:r>
+      <w:r>
+        <w:t xml:space="preserve"> folder).</w:t>
+      </w:r>
+    </w:p>
+    <w:p>
+      <w:pPr>
+        <w:pStyle w:val="ListParagraph"/>
+        <w:numPr>
+          <w:ilvl w:val="1"/>
+          <w:numId w:val="3"/>
+        </w:numPr>
+      </w:pPr>
+      <w:r>
+        <w:t xml:space="preserve">Look for </w:t>
+      </w:r>
+      <w:r>
+        <w:rPr>
+          <w:b/>
+          <w:bCs/>
+          <w:highlight w:val="lightGray"/>
+        </w:rPr>
+        <w:t>const appVersion = "x.y.z;</w:t>
+      </w:r>
+    </w:p>
+    <w:p>
+      <w:pPr>
+        <w:pStyle w:val="ListParagraph"/>
+        <w:numPr>
+          <w:ilvl w:val="1"/>
+          <w:numId w:val="3"/>
+        </w:numPr>
+      </w:pPr>
+      <w:r>
         <w:t>Increment the value (e.g. 1.1.3, 1.1.4, ….1.1.9, 1.2.0, …).</w:t>
       </w:r>
     </w:p>
@@ -296,23 +307,62 @@
         </w:numPr>
       </w:pPr>
       <w:r>
-        <w:t>Open the command prompt terminal and navigate to the root directory of the app</w:t>
-      </w:r>
-      <w:r>
-        <w:t xml:space="preserve"> (where </w:t>
-      </w:r>
-      <w:proofErr w:type="spellStart"/>
-      <w:proofErr w:type="gramStart"/>
-      <w:r>
-        <w:t>package.json</w:t>
-      </w:r>
-      <w:proofErr w:type="spellEnd"/>
-      <w:proofErr w:type="gramEnd"/>
-      <w:r>
-        <w:t xml:space="preserve"> is located)</w:t>
-      </w:r>
-      <w:r>
-        <w:t xml:space="preserve">. </w:t>
+        <w:t>In the command prompt,</w:t>
+      </w:r>
+      <w:r>
+        <w:t xml:space="preserve"> </w:t>
+      </w:r>
+      <w:r>
+        <w:t>r</w:t>
+      </w:r>
+      <w:r>
+        <w:t>un the following commands</w:t>
+      </w:r>
+      <w:r>
+        <w:t xml:space="preserve"> in order</w:t>
+      </w:r>
+      <w:r>
+        <w:t>:</w:t>
+      </w:r>
+    </w:p>
+    <w:p>
+      <w:pPr>
+        <w:pStyle w:val="ListParagraph"/>
+        <w:numPr>
+          <w:ilvl w:val="1"/>
+          <w:numId w:val="3"/>
+        </w:numPr>
+        <w:rPr>
+          <w:b/>
+          <w:bCs/>
+        </w:rPr>
+      </w:pPr>
+      <w:r>
+        <w:rPr>
+          <w:b/>
+          <w:bCs/>
+        </w:rPr>
+        <w:t>npm run build</w:t>
+      </w:r>
+    </w:p>
+    <w:p>
+      <w:pPr>
+        <w:pStyle w:val="ListParagraph"/>
+        <w:numPr>
+          <w:ilvl w:val="1"/>
+          <w:numId w:val="3"/>
+        </w:numPr>
+        <w:rPr>
+          <w:b/>
+          <w:bCs/>
+        </w:rPr>
+      </w:pPr>
+      <w:r>
+        <w:rPr>
+          <w:b/>
+          <w:bCs/>
+        </w:rPr>
+        <w:t>npx next export</w:t>
       </w:r>
     </w:p>
     <w:p>
@@ -324,47 +374,27 @@
         </w:numPr>
       </w:pPr>
       <w:r>
-        <w:t>R</w:t>
-      </w:r>
-      <w:r>
-        <w:t>un the following commands</w:t>
-      </w:r>
-      <w:r>
-        <w:t>:</w:t>
-      </w:r>
-    </w:p>
-    <w:p>
-      <w:pPr>
-        <w:pStyle w:val="ListParagraph"/>
-        <w:numPr>
-          <w:ilvl w:val="1"/>
-          <w:numId w:val="3"/>
-        </w:numPr>
-      </w:pPr>
-      <w:proofErr w:type="spellStart"/>
-      <w:r>
-        <w:t>npm</w:t>
-      </w:r>
-      <w:proofErr w:type="spellEnd"/>
-      <w:r>
-        <w:t xml:space="preserve"> run build</w:t>
-      </w:r>
-    </w:p>
-    <w:p>
-      <w:pPr>
-        <w:pStyle w:val="ListParagraph"/>
-        <w:numPr>
-          <w:ilvl w:val="1"/>
-          <w:numId w:val="3"/>
-        </w:numPr>
-      </w:pPr>
-      <w:proofErr w:type="spellStart"/>
-      <w:r>
-        <w:t>npx</w:t>
-      </w:r>
-      <w:proofErr w:type="spellEnd"/>
-      <w:r>
-        <w:t xml:space="preserve"> next export</w:t>
+        <w:t xml:space="preserve">Once the second command finishes, look for the new </w:t>
+      </w:r>
+      <w:r>
+        <w:rPr>
+          <w:i/>
+          <w:iCs/>
+        </w:rPr>
+        <w:t>‘out’</w:t>
+      </w:r>
+      <w:r>
+        <w:rPr>
+          <w:i/>
+          <w:iCs/>
+        </w:rPr>
+        <w:t xml:space="preserve"> </w:t>
+      </w:r>
+      <w:r>
+        <w:t>folder</w:t>
+      </w:r>
+      <w:r>
+        <w:t xml:space="preserve"> inside the root directory</w:t>
       </w:r>
     </w:p>
     <w:p>
@@ -376,27 +406,7 @@
         </w:numPr>
       </w:pPr>
       <w:r>
-        <w:t xml:space="preserve">Once the second command finishes, look for the new </w:t>
-      </w:r>
-      <w:r>
-        <w:rPr>
-          <w:i/>
-          <w:iCs/>
-        </w:rPr>
-        <w:t>‘out’</w:t>
-      </w:r>
-      <w:r>
-        <w:rPr>
-          <w:i/>
-          <w:iCs/>
-        </w:rPr>
-        <w:t xml:space="preserve"> </w:t>
-      </w:r>
-      <w:r>
-        <w:t>folder</w:t>
-      </w:r>
-      <w:r>
-        <w:t xml:space="preserve"> inside the root directory</w:t>
+        <w:t>Copy the contents of this folder to your FTP.</w:t>
       </w:r>
     </w:p>
     <w:p>
@@ -408,18 +418,6 @@
         </w:numPr>
       </w:pPr>
       <w:r>
-        <w:t>Copy the contents of this folder to your FTP.</w:t>
-      </w:r>
-    </w:p>
-    <w:p>
-      <w:pPr>
-        <w:pStyle w:val="ListParagraph"/>
-        <w:numPr>
-          <w:ilvl w:val="0"/>
-          <w:numId w:val="3"/>
-        </w:numPr>
-      </w:pPr>
-      <w:r>
         <w:t>Ready.</w:t>
       </w:r>
     </w:p>
@@ -457,7 +455,6 @@
       <w:r>
         <w:t xml:space="preserve">depend on </w:t>
       </w:r>
-      <w:proofErr w:type="spellStart"/>
       <w:r>
         <w:rPr>
           <w:i/>
@@ -472,7 +469,6 @@
         </w:rPr>
         <w:t>on</w:t>
       </w:r>
-      <w:proofErr w:type="spellEnd"/>
       <w:r>
         <w:t xml:space="preserve"> which is located inside the </w:t>
       </w:r>
@@ -494,48 +490,19 @@
         <w:t>folder.</w:t>
       </w:r>
       <w:r>
+        <w:t xml:space="preserve"> The content of the components inside of the download page (DownloadPage.js) depends on the content of downloadData.json (located inside the ‘public’ folder). If you decided to update the website through the developm</w:t>
+      </w:r>
+      <w:r>
+        <w:t xml:space="preserve">ent files then you shall update </w:t>
+      </w:r>
+      <w:r>
+        <w:t>downloadData.json to make changes to the download page.</w:t>
+      </w:r>
+      <w:r>
         <w:t xml:space="preserve"> </w:t>
       </w:r>
       <w:r>
-        <w:t xml:space="preserve">The content of the components inside of the download page (DownloadPage.js) depends on the content of </w:t>
-      </w:r>
-      <w:proofErr w:type="spellStart"/>
-      <w:r>
-        <w:t>downloadData.json</w:t>
-      </w:r>
-      <w:proofErr w:type="spellEnd"/>
-      <w:r>
-        <w:t xml:space="preserve"> (located inside the ‘public’ folder). If you decided to update the website through the developm</w:t>
-      </w:r>
-      <w:r>
-        <w:t xml:space="preserve">ent </w:t>
-      </w:r>
-      <w:proofErr w:type="gramStart"/>
-      <w:r>
-        <w:t>files</w:t>
-      </w:r>
-      <w:proofErr w:type="gramEnd"/>
-      <w:r>
-        <w:t xml:space="preserve"> then you shall update </w:t>
-      </w:r>
-      <w:proofErr w:type="spellStart"/>
-      <w:r>
-        <w:t>downloadData.json</w:t>
-      </w:r>
-      <w:proofErr w:type="spellEnd"/>
-      <w:r>
-        <w:t xml:space="preserve"> to make changes to the download page.</w:t>
-      </w:r>
-      <w:r>
-        <w:t xml:space="preserve"> </w:t>
-      </w:r>
-      <w:proofErr w:type="spellStart"/>
-      <w:r>
-        <w:t>downloadData.json</w:t>
-      </w:r>
-      <w:proofErr w:type="spellEnd"/>
-      <w:r>
-        <w:t xml:space="preserve"> is an object that has 2 objects and one array.</w:t>
+        <w:t>downloadData.json is an object that has 2 objects and one array.</w:t>
       </w:r>
     </w:p>
     <w:p>
@@ -568,10 +535,7 @@
           </w:tcPr>
           <w:p>
             <w:r>
-              <w:t>V</w:t>
-            </w:r>
-            <w:r>
-              <w:t>ersion</w:t>
+              <w:t>Version</w:t>
             </w:r>
           </w:p>
         </w:tc>
@@ -592,19 +556,9 @@
             <w:tcW w:w="4675" w:type="dxa"/>
           </w:tcPr>
           <w:p>
-            <w:proofErr w:type="spellStart"/>
             <w:r>
-              <w:t>windowsOS</w:t>
+              <w:t>windowsOS/macOS</w:t>
             </w:r>
-            <w:proofErr w:type="spellEnd"/>
-            <w:r>
-              <w:t>/</w:t>
-            </w:r>
-            <w:proofErr w:type="spellStart"/>
-            <w:r>
-              <w:t>macOS</w:t>
-            </w:r>
-            <w:proofErr w:type="spellEnd"/>
           </w:p>
         </w:tc>
         <w:tc>
@@ -624,11 +578,9 @@
             <w:tcW w:w="4675" w:type="dxa"/>
           </w:tcPr>
           <w:p>
-            <w:proofErr w:type="spellStart"/>
             <w:r>
               <w:t>fileName</w:t>
             </w:r>
-            <w:proofErr w:type="spellEnd"/>
           </w:p>
         </w:tc>
         <w:tc>
@@ -654,11 +606,9 @@
             <w:tcW w:w="4675" w:type="dxa"/>
           </w:tcPr>
           <w:p>
-            <w:proofErr w:type="spellStart"/>
             <w:r>
               <w:t>fileSize</w:t>
             </w:r>
-            <w:proofErr w:type="spellEnd"/>
           </w:p>
         </w:tc>
         <w:tc>
@@ -676,6 +626,7 @@
     <w:p/>
     <w:p>
       <w:r>
+        <w:lastRenderedPageBreak/>
         <w:t xml:space="preserve">The array 'changelog' is an array of strings. Each </w:t>
       </w:r>
       <w:r>
@@ -705,16 +656,545 @@
     </w:p>
     <w:p>
       <w:r>
+        <w:t xml:space="preserve">This concludes updating downloadData.json. </w:t>
+      </w:r>
+    </w:p>
+    <w:p>
+      <w:r>
+        <w:t>Now on how to update tutorial displayer.</w:t>
+      </w:r>
+    </w:p>
+    <w:p>
+      <w:r>
+        <w:t xml:space="preserve">The data for it comes from tutorials.js (located in the </w:t>
+      </w:r>
+      <w:r>
+        <w:rPr>
+          <w:i/>
+          <w:iCs/>
+        </w:rPr>
+        <w:t xml:space="preserve">public </w:t>
+      </w:r>
+      <w:r>
+        <w:t xml:space="preserve">folder). </w:t>
+      </w:r>
+    </w:p>
+    <w:p>
+      <w:r>
+        <w:t>The structure of tutorials.js is as follows:</w:t>
+      </w:r>
+    </w:p>
+    <w:p>
+      <w:pPr>
+        <w:pStyle w:val="ListParagraph"/>
+        <w:numPr>
+          <w:ilvl w:val="0"/>
+          <w:numId w:val="5"/>
+        </w:numPr>
+      </w:pPr>
+      <w:r>
+        <w:t>An array of objects, each object represents a category in the tutorial selector.</w:t>
+      </w:r>
+    </w:p>
+    <w:p>
+      <w:pPr>
+        <w:pStyle w:val="ListParagraph"/>
+        <w:numPr>
+          <w:ilvl w:val="0"/>
+          <w:numId w:val="5"/>
+        </w:numPr>
+      </w:pPr>
+      <w:r>
+        <w:t>The object has 2 properties, categoryName and tutorials.</w:t>
+      </w:r>
+    </w:p>
+    <w:p>
+      <w:pPr>
+        <w:pStyle w:val="ListParagraph"/>
+        <w:numPr>
+          <w:ilvl w:val="0"/>
+          <w:numId w:val="5"/>
+        </w:numPr>
+      </w:pPr>
+      <w:r>
+        <w:t>Tutorials is an array of objects as well.</w:t>
+      </w:r>
+    </w:p>
+    <w:p>
+      <w:pPr>
+        <w:pStyle w:val="ListParagraph"/>
+        <w:numPr>
+          <w:ilvl w:val="1"/>
+          <w:numId w:val="5"/>
+        </w:numPr>
+      </w:pPr>
+      <w:r>
+        <w:t xml:space="preserve">Each object has 2 properties: </w:t>
+      </w:r>
+    </w:p>
+    <w:p>
+      <w:pPr>
+        <w:pStyle w:val="ListParagraph"/>
+        <w:numPr>
+          <w:ilvl w:val="2"/>
+          <w:numId w:val="5"/>
+        </w:numPr>
+      </w:pPr>
+      <w:r>
+        <w:t>Name – the name of the tutorial (within that category)</w:t>
+      </w:r>
+    </w:p>
+    <w:p>
+      <w:pPr>
+        <w:pStyle w:val="ListParagraph"/>
+        <w:numPr>
+          <w:ilvl w:val="2"/>
+          <w:numId w:val="5"/>
+        </w:numPr>
+      </w:pPr>
+      <w:r>
+        <w:t xml:space="preserve">The other property can be either images or verbalInstruction </w:t>
+      </w:r>
+    </w:p>
+    <w:p>
+      <w:pPr>
+        <w:pStyle w:val="ListParagraph"/>
+        <w:numPr>
+          <w:ilvl w:val="3"/>
+          <w:numId w:val="5"/>
+        </w:numPr>
+      </w:pPr>
+      <w:r>
+        <w:t>verbalInstruction – if you do not want images but just a text-based tutorial, use this property.</w:t>
+      </w:r>
+    </w:p>
+    <w:p>
+      <w:pPr>
+        <w:pStyle w:val="ListParagraph"/>
+        <w:numPr>
+          <w:ilvl w:val="3"/>
+          <w:numId w:val="5"/>
+        </w:numPr>
+      </w:pPr>
+      <w:r>
+        <w:t>Images – if you want images instead of a text-based tutorial. This one is an array of objects. Each object represents a step in the tutorial. Each object has the following properties.</w:t>
+      </w:r>
+    </w:p>
+    <w:p>
+      <w:pPr>
+        <w:pStyle w:val="ListParagraph"/>
+        <w:numPr>
+          <w:ilvl w:val="4"/>
+          <w:numId w:val="5"/>
+        </w:numPr>
+      </w:pPr>
+      <w:r>
+        <w:t>src: this is the path to the image for the step in the tutorial</w:t>
+      </w:r>
+      <w:r>
+        <w:t xml:space="preserve"> (required).</w:t>
+      </w:r>
+    </w:p>
+    <w:p>
+      <w:pPr>
+        <w:pStyle w:val="ListParagraph"/>
+        <w:ind w:left="3600"/>
+      </w:pPr>
+      <w:r>
+        <w:t>Example:</w:t>
+      </w:r>
+    </w:p>
+    <w:p>
+      <w:pPr>
+        <w:pStyle w:val="ListParagraph"/>
+        <w:numPr>
+          <w:ilvl w:val="0"/>
+          <w:numId w:val="5"/>
+        </w:numPr>
+        <w:shd w:val="clear" w:color="auto" w:fill="1E1E1E"/>
+        <w:spacing w:after="0" w:line="285" w:lineRule="atLeast"/>
+        <w:rPr>
+          <w:rFonts w:ascii="Consolas" w:eastAsia="Times New Roman" w:hAnsi="Consolas" w:cs="Times New Roman"/>
+          <w:color w:val="D4D4D4"/>
+          <w:sz w:val="21"/>
+          <w:szCs w:val="21"/>
+        </w:rPr>
+      </w:pPr>
+      <w:r>
+        <w:rPr>
+          <w:rFonts w:ascii="Consolas" w:eastAsia="Times New Roman" w:hAnsi="Consolas" w:cs="Times New Roman"/>
+          <w:color w:val="CE9178"/>
+          <w:sz w:val="21"/>
+          <w:szCs w:val="21"/>
+        </w:rPr>
+        <w:t>`</w:t>
+      </w:r>
+      <w:r>
+        <w:rPr>
+          <w:rFonts w:ascii="Consolas" w:eastAsia="Times New Roman" w:hAnsi="Consolas" w:cs="Times New Roman"/>
+          <w:color w:val="569CD6"/>
+          <w:sz w:val="21"/>
+          <w:szCs w:val="21"/>
+        </w:rPr>
+        <w:t>${</w:t>
+      </w:r>
+      <w:r>
+        <w:rPr>
+          <w:rFonts w:ascii="Consolas" w:eastAsia="Times New Roman" w:hAnsi="Consolas" w:cs="Times New Roman"/>
+          <w:color w:val="4FC1FF"/>
+          <w:sz w:val="21"/>
+          <w:szCs w:val="21"/>
+        </w:rPr>
+        <w:t>tutorialsImagesPath</w:t>
+      </w:r>
+      <w:r>
+        <w:rPr>
+          <w:rFonts w:ascii="Consolas" w:eastAsia="Times New Roman" w:hAnsi="Consolas" w:cs="Times New Roman"/>
+          <w:color w:val="569CD6"/>
+          <w:sz w:val="21"/>
+          <w:szCs w:val="21"/>
+        </w:rPr>
+        <w:t>}</w:t>
+      </w:r>
+      <w:r>
+        <w:rPr>
+          <w:rFonts w:ascii="Consolas" w:eastAsia="Times New Roman" w:hAnsi="Consolas" w:cs="Times New Roman"/>
+          <w:color w:val="CE9178"/>
+          <w:sz w:val="21"/>
+          <w:szCs w:val="21"/>
+        </w:rPr>
+        <w:t>/boards/create-a-board/boards-closed-navbar.jpg`</w:t>
+      </w:r>
+    </w:p>
+    <w:p>
+      <w:pPr>
+        <w:spacing w:after="0"/>
+      </w:pPr>
+      <w:r>
+        <w:t>tutorialsImagesPath comes from the top of the file:</w:t>
+      </w:r>
+    </w:p>
+    <w:p>
+      <w:pPr>
+        <w:shd w:val="clear" w:color="auto" w:fill="1E1E1E"/>
+        <w:spacing w:after="0" w:line="285" w:lineRule="atLeast"/>
+        <w:rPr>
+          <w:rFonts w:ascii="Consolas" w:eastAsia="Times New Roman" w:hAnsi="Consolas" w:cs="Times New Roman"/>
+          <w:color w:val="D4D4D4"/>
+          <w:sz w:val="21"/>
+          <w:szCs w:val="21"/>
+        </w:rPr>
+      </w:pPr>
+      <w:r>
+        <w:rPr>
+          <w:rFonts w:ascii="Consolas" w:eastAsia="Times New Roman" w:hAnsi="Consolas" w:cs="Times New Roman"/>
+          <w:color w:val="569CD6"/>
+          <w:sz w:val="21"/>
+          <w:szCs w:val="21"/>
+        </w:rPr>
+        <w:t>const</w:t>
+      </w:r>
+      <w:r>
+        <w:rPr>
+          <w:rFonts w:ascii="Consolas" w:eastAsia="Times New Roman" w:hAnsi="Consolas" w:cs="Times New Roman"/>
+          <w:color w:val="D4D4D4"/>
+          <w:sz w:val="21"/>
+          <w:szCs w:val="21"/>
+        </w:rPr>
+        <w:t> </w:t>
+      </w:r>
+      <w:r>
+        <w:rPr>
+          <w:rFonts w:ascii="Consolas" w:eastAsia="Times New Roman" w:hAnsi="Consolas" w:cs="Times New Roman"/>
+          <w:color w:val="4FC1FF"/>
+          <w:sz w:val="21"/>
+          <w:szCs w:val="21"/>
+        </w:rPr>
+        <w:t>tutorialsImagesPath</w:t>
+      </w:r>
+      <w:r>
+        <w:rPr>
+          <w:rFonts w:ascii="Consolas" w:eastAsia="Times New Roman" w:hAnsi="Consolas" w:cs="Times New Roman"/>
+          <w:color w:val="D4D4D4"/>
+          <w:sz w:val="21"/>
+          <w:szCs w:val="21"/>
+        </w:rPr>
+        <w:t> = </w:t>
+      </w:r>
+      <w:r>
+        <w:rPr>
+          <w:rFonts w:ascii="Consolas" w:eastAsia="Times New Roman" w:hAnsi="Consolas" w:cs="Times New Roman"/>
+          <w:color w:val="CE9178"/>
+          <w:sz w:val="21"/>
+          <w:szCs w:val="21"/>
+        </w:rPr>
+        <w:t>"/images/tutorials"</w:t>
+      </w:r>
+      <w:r>
+        <w:rPr>
+          <w:rFonts w:ascii="Consolas" w:eastAsia="Times New Roman" w:hAnsi="Consolas" w:cs="Times New Roman"/>
+          <w:color w:val="D4D4D4"/>
+          <w:sz w:val="21"/>
+          <w:szCs w:val="21"/>
+        </w:rPr>
+        <w:t>;</w:t>
+      </w:r>
+    </w:p>
+    <w:p>
+      <w:r>
+        <w:t xml:space="preserve">the </w:t>
+      </w:r>
+      <w:r>
+        <w:rPr>
+          <w:i/>
+          <w:iCs/>
+        </w:rPr>
+        <w:t>images</w:t>
+      </w:r>
+      <w:r>
+        <w:t xml:space="preserve"> folder is located inside the </w:t>
+      </w:r>
+      <w:r>
+        <w:rPr>
+          <w:i/>
+          <w:iCs/>
+        </w:rPr>
+        <w:t>public</w:t>
+      </w:r>
+      <w:r>
+        <w:t xml:space="preserve"> folder</w:t>
+      </w:r>
+      <w:r>
+        <w:t>, but there’s no need to include /public, ReactJS already knows</w:t>
+      </w:r>
+    </w:p>
+    <w:p>
+      <w:pPr>
+        <w:pStyle w:val="ListParagraph"/>
+        <w:numPr>
+          <w:ilvl w:val="4"/>
+          <w:numId w:val="5"/>
+        </w:numPr>
+      </w:pPr>
+      <w:r>
+        <w:t xml:space="preserve">Coordinates: an object with properties </w:t>
+      </w:r>
+      <w:r>
+        <w:rPr>
+          <w:i/>
+          <w:iCs/>
+        </w:rPr>
+        <w:t>x</w:t>
+      </w:r>
+      <w:r>
+        <w:t xml:space="preserve"> and </w:t>
+      </w:r>
+      <w:r>
+        <w:rPr>
+          <w:i/>
+          <w:iCs/>
+        </w:rPr>
+        <w:t>y</w:t>
+      </w:r>
+      <w:r>
+        <w:t>, represents the position of the pointer in relation to the dimensions of the image (required).</w:t>
+      </w:r>
+    </w:p>
+    <w:p>
+      <w:pPr>
+        <w:pStyle w:val="ListParagraph"/>
+        <w:numPr>
+          <w:ilvl w:val="4"/>
+          <w:numId w:val="5"/>
+        </w:numPr>
+      </w:pPr>
+      <w:r>
+        <w:t>pointerSize: string value that can be either “</w:t>
+      </w:r>
+      <w:r>
+        <w:rPr>
+          <w:b/>
+          <w:bCs/>
+          <w:i/>
+          <w:iCs/>
+        </w:rPr>
+        <w:t>xs</w:t>
+      </w:r>
+      <w:r>
+        <w:rPr>
+          <w:b/>
+          <w:bCs/>
+          <w:i/>
+          <w:iCs/>
+        </w:rPr>
+        <w:t>”</w:t>
+      </w:r>
+      <w:r>
+        <w:rPr>
+          <w:i/>
+          <w:iCs/>
+        </w:rPr>
+        <w:t>, “</w:t>
+      </w:r>
+      <w:r>
+        <w:rPr>
+          <w:b/>
+          <w:bCs/>
+          <w:i/>
+          <w:iCs/>
+        </w:rPr>
+        <w:t>s</w:t>
+      </w:r>
+      <w:r>
+        <w:rPr>
+          <w:b/>
+          <w:bCs/>
+          <w:i/>
+          <w:iCs/>
+        </w:rPr>
+        <w:t>”</w:t>
+      </w:r>
+      <w:r>
+        <w:rPr>
+          <w:i/>
+          <w:iCs/>
+        </w:rPr>
+        <w:t xml:space="preserve">, </w:t>
+      </w:r>
+      <w:r>
+        <w:t>or</w:t>
+      </w:r>
+      <w:r>
+        <w:rPr>
+          <w:i/>
+          <w:iCs/>
+        </w:rPr>
+        <w:t xml:space="preserve"> “</w:t>
+      </w:r>
+      <w:r>
+        <w:rPr>
+          <w:b/>
+          <w:bCs/>
+          <w:i/>
+          <w:iCs/>
+        </w:rPr>
+        <w:t>m</w:t>
+      </w:r>
+      <w:r>
+        <w:rPr>
+          <w:b/>
+          <w:bCs/>
+          <w:i/>
+          <w:iCs/>
+        </w:rPr>
+        <w:t>”</w:t>
+      </w:r>
+      <w:r>
+        <w:t>. Shrinks the size of the pointer to focus on smaller elements in the photo (optional)</w:t>
+      </w:r>
+    </w:p>
+    <w:p>
+      <w:pPr>
+        <w:pStyle w:val="ListParagraph"/>
+        <w:numPr>
+          <w:ilvl w:val="4"/>
+          <w:numId w:val="5"/>
+        </w:numPr>
+      </w:pPr>
+      <w:r>
+        <w:t>instruction: string. The text instruction next to the pointer (required).</w:t>
+      </w:r>
+    </w:p>
+    <w:p>
+      <w:pPr>
+        <w:pStyle w:val="ListParagraph"/>
+        <w:numPr>
+          <w:ilvl w:val="4"/>
+          <w:numId w:val="5"/>
+        </w:numPr>
+      </w:pPr>
+      <w:r>
+        <w:t>rightSide</w:t>
+      </w:r>
+      <w:bookmarkStart w:id="0" w:name="_GoBack"/>
+      <w:bookmarkEnd w:id="0"/>
+      <w:r>
+        <w:t>: Boolean. If true, the instruction text will be on the right side of the pointer (optional – use this if you believe the pointer instruction is too close to the left perimeter of the tutorial viewer, I have implemented mobile responsiveness, the tutorial viewer will adjust the side automatically and even reverse this property if necessary).</w:t>
+      </w:r>
+    </w:p>
+    <w:p>
+      <w:pPr>
+        <w:pStyle w:val="ListParagraph"/>
+        <w:numPr>
+          <w:ilvl w:val="4"/>
+          <w:numId w:val="5"/>
+        </w:numPr>
+      </w:pPr>
+      <w:r>
+        <w:t xml:space="preserve">brighterPointer: Boolean. If true, the shadow around the pointer circle will be brighter (optional – use this if the pointer is </w:t>
+      </w:r>
+      <w:r>
         <w:lastRenderedPageBreak/>
-        <w:t xml:space="preserve">This concludes updating </w:t>
-      </w:r>
-      <w:proofErr w:type="spellStart"/>
-      <w:r>
-        <w:t>downloadData.json</w:t>
-      </w:r>
-      <w:proofErr w:type="spellEnd"/>
-      <w:r>
-        <w:t xml:space="preserve">. </w:t>
+        <w:t>over a white background, it reduces contrast and makes it easier on the eyes).</w:t>
+      </w:r>
+    </w:p>
+    <w:p>
+      <w:r>
+        <w:t>The structure of the images/tutorials folder is as follows:</w:t>
+      </w:r>
+    </w:p>
+    <w:p>
+      <w:pPr>
+        <w:pStyle w:val="ListParagraph"/>
+        <w:numPr>
+          <w:ilvl w:val="0"/>
+          <w:numId w:val="5"/>
+        </w:numPr>
+      </w:pPr>
+      <w:r>
+        <w:t xml:space="preserve">The direct child folders of the </w:t>
+      </w:r>
+      <w:r>
+        <w:rPr>
+          <w:i/>
+          <w:iCs/>
+        </w:rPr>
+        <w:t>tutorials</w:t>
+      </w:r>
+      <w:r>
+        <w:t xml:space="preserve"> folder represent the categories.</w:t>
+      </w:r>
+    </w:p>
+    <w:p>
+      <w:pPr>
+        <w:pStyle w:val="ListParagraph"/>
+        <w:numPr>
+          <w:ilvl w:val="1"/>
+          <w:numId w:val="5"/>
+        </w:numPr>
+      </w:pPr>
+      <w:r>
+        <w:t>The children folders of those category folders represent a separate tutorial.</w:t>
+      </w:r>
+    </w:p>
+    <w:p>
+      <w:r>
+        <w:t xml:space="preserve">If you wish to add tutorials from development files, do it through this </w:t>
+      </w:r>
+      <w:r>
+        <w:rPr>
+          <w:i/>
+          <w:iCs/>
+        </w:rPr>
+        <w:t>tutorials.js</w:t>
+      </w:r>
+      <w:r>
+        <w:t>.</w:t>
+      </w:r>
+    </w:p>
+    <w:p>
+      <w:r>
+        <w:t>This concludes adding tutorials.</w:t>
       </w:r>
     </w:p>
     <w:p>
@@ -726,53 +1206,15 @@
       <w:r>
         <w:t xml:space="preserve">Components are rendered inside the </w:t>
       </w:r>
-      <w:proofErr w:type="gramStart"/>
-      <w:r>
-        <w:rPr>
-          <w:i/>
-          <w:iCs/>
-        </w:rPr>
-        <w:t>return(</w:t>
-      </w:r>
-      <w:proofErr w:type="gramEnd"/>
-      <w:r>
-        <w:rPr>
-          <w:i/>
-          <w:iCs/>
-        </w:rPr>
-        <w:t>)</w:t>
-      </w:r>
-      <w:r>
-        <w:t xml:space="preserve"> function of each component/page. </w:t>
-      </w:r>
-      <w:r>
-        <w:t>Therefore,</w:t>
-      </w:r>
-      <w:r>
-        <w:t xml:space="preserve"> to add a</w:t>
-      </w:r>
-      <w:r>
-        <w:t>dd</w:t>
-      </w:r>
-      <w:r>
-        <w:t>/</w:t>
-      </w:r>
-      <w:r>
-        <w:t>edit</w:t>
-      </w:r>
-      <w:r>
-        <w:t>/</w:t>
-      </w:r>
-      <w:r>
-        <w:t xml:space="preserve">remove components you add markup inside the </w:t>
-      </w:r>
-      <w:proofErr w:type="gramStart"/>
-      <w:r>
-        <w:t>return(</w:t>
-      </w:r>
-      <w:proofErr w:type="gramEnd"/>
-      <w:r>
-        <w:t>) function. All components must be wrapped inside a single element (i.e. div).</w:t>
+      <w:r>
+        <w:rPr>
+          <w:i/>
+          <w:iCs/>
+        </w:rPr>
+        <w:t>return()</w:t>
+      </w:r>
+      <w:r>
+        <w:t xml:space="preserve"> function of each component/page. Therefore, to add add/edit/remove components you add markup inside the return() function. All components must be wrapped inside a single element (i.e. div).</w:t>
       </w:r>
     </w:p>
     <w:tbl>
@@ -791,11 +1233,9 @@
             <w:tcW w:w="4675" w:type="dxa"/>
           </w:tcPr>
           <w:p>
-            <w:proofErr w:type="gramStart"/>
             <w:r>
               <w:t>return(</w:t>
             </w:r>
-            <w:proofErr w:type="gramEnd"/>
           </w:p>
           <w:p>
             <w:r>
@@ -809,10 +1249,7 @@
           </w:p>
           <w:p>
             <w:r>
-              <w:t>&lt;h1&gt;Hello</w:t>
-            </w:r>
-            <w:r>
-              <w:t>&lt;/h1&gt;</w:t>
+              <w:t>&lt;h1&gt;Hello&lt;/h1&gt;</w:t>
             </w:r>
           </w:p>
           <w:p>
@@ -843,11 +1280,9 @@
             <w:tcW w:w="4675" w:type="dxa"/>
           </w:tcPr>
           <w:p>
-            <w:proofErr w:type="gramStart"/>
             <w:r>
               <w:t>return(</w:t>
             </w:r>
-            <w:proofErr w:type="gramEnd"/>
           </w:p>
           <w:p>
             <w:r>
@@ -892,11 +1327,9 @@
             <w:tcW w:w="4675" w:type="dxa"/>
           </w:tcPr>
           <w:p>
-            <w:proofErr w:type="gramStart"/>
             <w:r>
               <w:t>return(</w:t>
             </w:r>
-            <w:proofErr w:type="gramEnd"/>
           </w:p>
           <w:p>
             <w:r>
@@ -949,33 +1382,7 @@
         <w:t>wherever</w:t>
       </w:r>
       <w:r>
-        <w:t xml:space="preserve"> you wish. If you want to add a class to an element, add a “</w:t>
-      </w:r>
-      <w:proofErr w:type="spellStart"/>
-      <w:r>
-        <w:t>className</w:t>
-      </w:r>
-      <w:proofErr w:type="spellEnd"/>
-      <w:r>
-        <w:t xml:space="preserve">” property within the opening tag, like so &lt;div </w:t>
-      </w:r>
-      <w:proofErr w:type="spellStart"/>
-      <w:r>
-        <w:t>className</w:t>
-      </w:r>
-      <w:proofErr w:type="spellEnd"/>
-      <w:proofErr w:type="gramStart"/>
-      <w:r>
-        <w:t>=”</w:t>
-      </w:r>
-      <w:proofErr w:type="spellStart"/>
-      <w:r>
-        <w:t>myClass</w:t>
-      </w:r>
-      <w:proofErr w:type="spellEnd"/>
-      <w:proofErr w:type="gramEnd"/>
-      <w:r>
-        <w:t>”&gt;&lt;/div&gt;.</w:t>
+        <w:t xml:space="preserve"> you wish. If you want to add a class to an element, add a “className” property within the opening tag, like so &lt;div className=”myClass”&gt;&lt;/div&gt;.</w:t>
       </w:r>
     </w:p>
     <w:p>
@@ -1035,21 +1442,14 @@
     </w:p>
     <w:p>
       <w:r>
+        <w:lastRenderedPageBreak/>
         <w:t xml:space="preserve">For example, to update the </w:t>
       </w:r>
       <w:r>
         <w:t xml:space="preserve">contents of the download page (e.g. version, filename, link, etc.) go to </w:t>
       </w:r>
       <w:r>
-        <w:t xml:space="preserve">the download.html file. This is the case only with download.html because the data for it came from an external </w:t>
-      </w:r>
-      <w:proofErr w:type="spellStart"/>
-      <w:r>
-        <w:t>json</w:t>
-      </w:r>
-      <w:proofErr w:type="spellEnd"/>
-      <w:r>
-        <w:t xml:space="preserve"> file.</w:t>
+        <w:t>the download.html file. This is the case only with download.html because the data for it came from an external json file.</w:t>
       </w:r>
     </w:p>
     <w:p>
@@ -1071,112 +1471,89 @@
         <w:t xml:space="preserve">In there are </w:t>
       </w:r>
       <w:r>
-        <w:t>two .</w:t>
-      </w:r>
-      <w:proofErr w:type="spellStart"/>
-      <w:r>
-        <w:t>js</w:t>
-      </w:r>
-      <w:proofErr w:type="spellEnd"/>
+        <w:t xml:space="preserve">two .js </w:t>
+      </w:r>
+      <w:r>
+        <w:t xml:space="preserve">files </w:t>
+      </w:r>
+      <w:r>
+        <w:t xml:space="preserve">for each </w:t>
+      </w:r>
+      <w:r>
+        <w:t>page</w:t>
+      </w:r>
+      <w:r>
+        <w:t xml:space="preserve"> of the website</w:t>
+      </w:r>
+      <w:r>
+        <w:t xml:space="preserve">. Open the file that contains the page name with </w:t>
+      </w:r>
+      <w:r>
+        <w:t xml:space="preserve">a </w:t>
+      </w:r>
+      <w:r>
+        <w:t>hash</w:t>
+      </w:r>
+      <w:r>
+        <w:t xml:space="preserve"> code</w:t>
+      </w:r>
+      <w:r>
+        <w:t>. The content is going to be minimized, so you will have to use a formatter. Then, look for the content you wish to edit.</w:t>
+      </w:r>
+      <w:r>
+        <w:t xml:space="preserve"> To check if the updates are working, open the corresponding .html file in the ‘</w:t>
+      </w:r>
+      <w:r>
+        <w:rPr>
+          <w:i/>
+          <w:iCs/>
+        </w:rPr>
+        <w:t>out’</w:t>
+      </w:r>
+      <w:r>
+        <w:t xml:space="preserve"> folder (or refresh if it is already open).</w:t>
+      </w:r>
       <w:r>
         <w:t xml:space="preserve"> </w:t>
       </w:r>
-      <w:r>
-        <w:t xml:space="preserve">files </w:t>
-      </w:r>
-      <w:r>
-        <w:t xml:space="preserve">for each </w:t>
-      </w:r>
-      <w:r>
-        <w:t>page</w:t>
-      </w:r>
-      <w:r>
-        <w:t xml:space="preserve"> of the website</w:t>
-      </w:r>
-      <w:r>
-        <w:t xml:space="preserve">. Open the file that contains the page name with </w:t>
-      </w:r>
-      <w:r>
-        <w:t xml:space="preserve">a </w:t>
-      </w:r>
-      <w:r>
-        <w:t>hash</w:t>
-      </w:r>
-      <w:r>
-        <w:t xml:space="preserve"> code</w:t>
-      </w:r>
-      <w:r>
-        <w:t>. The content is going to be minimized, so you will have to use a formatter. Then, look for the content you wish to edit.</w:t>
-      </w:r>
-      <w:r>
-        <w:t xml:space="preserve"> To check if the updates are working, open the corresponding .html file in the ‘</w:t>
-      </w:r>
-      <w:r>
-        <w:rPr>
-          <w:i/>
-          <w:iCs/>
-        </w:rPr>
-        <w:t>out’</w:t>
-      </w:r>
-      <w:r>
-        <w:t xml:space="preserve"> folder (or refresh if it is already open).</w:t>
+    </w:p>
+    <w:p>
+      <w:r>
+        <w:t>For example, suppose you want to edit the text of the header “</w:t>
+      </w:r>
+      <w:r>
+        <w:t>Ardi - The Organizer. A Gmail Client and Notes Manager</w:t>
+      </w:r>
+      <w:r>
+        <w:t xml:space="preserve">.” on the home page. Open </w:t>
+      </w:r>
+      <w:r>
+        <w:rPr>
+          <w:i/>
+          <w:iCs/>
+        </w:rPr>
+        <w:t>index-randomhashnumber.js</w:t>
+      </w:r>
+      <w:r>
+        <w:t xml:space="preserve"> and search for “ardi – the organizer” or any keywords from that header.</w:t>
+      </w:r>
+    </w:p>
+    <w:p>
+      <w:pPr>
+        <w:rPr>
+          <w:i/>
+          <w:iCs/>
+        </w:rPr>
+      </w:pPr>
+      <w:r>
+        <w:t>You may find multiple instances. Look for the one that looks the most similar to the development file. In the development file the header comes from ParagraphWithText.js component</w:t>
       </w:r>
       <w:r>
         <w:t xml:space="preserve"> </w:t>
       </w:r>
-    </w:p>
-    <w:p>
-      <w:r>
-        <w:lastRenderedPageBreak/>
-        <w:t>For example, suppose you want to edit the text of the header “</w:t>
-      </w:r>
-      <w:proofErr w:type="spellStart"/>
-      <w:r>
-        <w:t>Ardi</w:t>
-      </w:r>
-      <w:proofErr w:type="spellEnd"/>
-      <w:r>
-        <w:t xml:space="preserve"> - The Organizer. A Gmail Client and Notes Manager</w:t>
-      </w:r>
-      <w:r>
-        <w:t xml:space="preserve">.” on the home page. Open </w:t>
-      </w:r>
-      <w:r>
-        <w:rPr>
-          <w:i/>
-          <w:iCs/>
-        </w:rPr>
-        <w:t>index-randomhashnumber.js</w:t>
-      </w:r>
-      <w:r>
-        <w:t xml:space="preserve"> and search for “</w:t>
-      </w:r>
-      <w:proofErr w:type="spellStart"/>
-      <w:r>
-        <w:t>ardi</w:t>
-      </w:r>
-      <w:proofErr w:type="spellEnd"/>
-      <w:r>
-        <w:t xml:space="preserve"> – the organizer” or any keywords from that header.</w:t>
-      </w:r>
-    </w:p>
-    <w:p>
-      <w:pPr>
-        <w:rPr>
-          <w:i/>
-          <w:iCs/>
-        </w:rPr>
-      </w:pPr>
-      <w:r>
-        <w:t>You may find multiple instances. Look for the one that looks the most similar to the development file. In the development file the header comes from ParagraphWithText.js component</w:t>
-      </w:r>
-      <w:r>
-        <w:t xml:space="preserve"> </w:t>
-      </w:r>
       <w:r>
         <w:t xml:space="preserve">which includes the </w:t>
       </w:r>
-      <w:proofErr w:type="spellStart"/>
       <w:r>
         <w:rPr>
           <w:i/>
@@ -1184,7 +1561,6 @@
         </w:rPr>
         <w:t>headerText</w:t>
       </w:r>
-      <w:proofErr w:type="spellEnd"/>
       <w:r>
         <w:t xml:space="preserve"> property. Therefore, you want to edit the line in the production file that loo</w:t>
       </w:r>
@@ -1197,37 +1573,12 @@
       <w:r>
         <w:br/>
       </w:r>
-      <w:proofErr w:type="spellStart"/>
-      <w:r>
-        <w:rPr>
-          <w:i/>
-          <w:iCs/>
-        </w:rPr>
-        <w:t>headerText</w:t>
-      </w:r>
-      <w:proofErr w:type="spellEnd"/>
-      <w:r>
-        <w:rPr>
-          <w:i/>
-          <w:iCs/>
-        </w:rPr>
-        <w:t>: "</w:t>
-      </w:r>
-      <w:proofErr w:type="spellStart"/>
-      <w:r>
-        <w:rPr>
-          <w:i/>
-          <w:iCs/>
-        </w:rPr>
-        <w:t>Ardi</w:t>
-      </w:r>
-      <w:proofErr w:type="spellEnd"/>
-      <w:r>
-        <w:rPr>
-          <w:i/>
-          <w:iCs/>
-        </w:rPr>
-        <w:t xml:space="preserve"> - The Organizer. A Gmail Client and Notes Manager</w:t>
+      <w:r>
+        <w:rPr>
+          <w:i/>
+          <w:iCs/>
+        </w:rPr>
+        <w:t>headerText: "Ardi - The Organizer. A Gmail Client and Notes Manager</w:t>
       </w:r>
       <w:r>
         <w:rPr>
@@ -1273,8 +1624,6 @@
         </w:rPr>
         <w:t>(</w:t>
       </w:r>
-      <w:proofErr w:type="spellStart"/>
-      <w:proofErr w:type="gramStart"/>
       <w:r>
         <w:rPr>
           <w:rFonts w:ascii="Consolas" w:eastAsia="Times New Roman" w:hAnsi="Consolas" w:cs="Times New Roman"/>
@@ -1302,7 +1651,6 @@
         </w:rPr>
         <w:t>jsx</w:t>
       </w:r>
-      <w:proofErr w:type="spellEnd"/>
       <w:r>
         <w:rPr>
           <w:rFonts w:ascii="Consolas" w:eastAsia="Times New Roman" w:hAnsi="Consolas" w:cs="Times New Roman"/>
@@ -1312,8 +1660,6 @@
         </w:rPr>
         <w:t>)(</w:t>
       </w:r>
-      <w:proofErr w:type="spellStart"/>
-      <w:proofErr w:type="gramEnd"/>
       <w:r>
         <w:rPr>
           <w:rFonts w:ascii="Consolas" w:eastAsia="Times New Roman" w:hAnsi="Consolas" w:cs="Times New Roman"/>
@@ -1341,7 +1687,6 @@
         </w:rPr>
         <w:t>a</w:t>
       </w:r>
-      <w:proofErr w:type="spellEnd"/>
       <w:r>
         <w:rPr>
           <w:rFonts w:ascii="Consolas" w:eastAsia="Times New Roman" w:hAnsi="Consolas" w:cs="Times New Roman"/>
@@ -1370,20 +1715,8 @@
           <w:sz w:val="21"/>
           <w:szCs w:val="21"/>
         </w:rPr>
-        <w:t> </w:t>
-      </w:r>
-      <w:bookmarkStart w:id="0" w:name="_GoBack"/>
-      <w:bookmarkEnd w:id="0"/>
-      <w:r>
-        <w:rPr>
-          <w:rFonts w:ascii="Consolas" w:eastAsia="Times New Roman" w:hAnsi="Consolas" w:cs="Times New Roman"/>
-          <w:color w:val="D4D4D4"/>
-          <w:sz w:val="21"/>
-          <w:szCs w:val="21"/>
-        </w:rPr>
-        <w:t>          </w:t>
-      </w:r>
-      <w:proofErr w:type="spellStart"/>
+        <w:t>           </w:t>
+      </w:r>
       <w:r>
         <w:rPr>
           <w:rFonts w:ascii="Consolas" w:eastAsia="Times New Roman" w:hAnsi="Consolas" w:cs="Times New Roman"/>
@@ -1391,17 +1724,7 @@
           <w:sz w:val="21"/>
           <w:szCs w:val="21"/>
         </w:rPr>
-        <w:t>forceNoBackground</w:t>
-      </w:r>
-      <w:proofErr w:type="spellEnd"/>
-      <w:r>
-        <w:rPr>
-          <w:rFonts w:ascii="Consolas" w:eastAsia="Times New Roman" w:hAnsi="Consolas" w:cs="Times New Roman"/>
-          <w:color w:val="9CDCFE"/>
-          <w:sz w:val="21"/>
-          <w:szCs w:val="21"/>
-        </w:rPr>
-        <w:t>:</w:t>
+        <w:t>forceNoBackground:</w:t>
       </w:r>
       <w:r>
         <w:rPr>
@@ -1460,7 +1783,6 @@
         </w:rPr>
         <w:t> </w:t>
       </w:r>
-      <w:proofErr w:type="spellStart"/>
       <w:r>
         <w:rPr>
           <w:rFonts w:ascii="Consolas" w:eastAsia="Times New Roman" w:hAnsi="Consolas" w:cs="Times New Roman"/>
@@ -1468,17 +1790,7 @@
           <w:sz w:val="21"/>
           <w:szCs w:val="21"/>
         </w:rPr>
-        <w:t>noUnderline</w:t>
-      </w:r>
-      <w:proofErr w:type="spellEnd"/>
-      <w:r>
-        <w:rPr>
-          <w:rFonts w:ascii="Consolas" w:eastAsia="Times New Roman" w:hAnsi="Consolas" w:cs="Times New Roman"/>
-          <w:color w:val="9CDCFE"/>
-          <w:sz w:val="21"/>
-          <w:szCs w:val="21"/>
-        </w:rPr>
-        <w:t>:</w:t>
+        <w:t>noUnderline:</w:t>
       </w:r>
       <w:r>
         <w:rPr>
@@ -1537,7 +1849,6 @@
         </w:rPr>
         <w:t>  </w:t>
       </w:r>
-      <w:proofErr w:type="spellStart"/>
       <w:r>
         <w:rPr>
           <w:rFonts w:ascii="Consolas" w:eastAsia="Times New Roman" w:hAnsi="Consolas" w:cs="Times New Roman"/>
@@ -1545,17 +1856,7 @@
           <w:sz w:val="21"/>
           <w:szCs w:val="21"/>
         </w:rPr>
-        <w:t>extraLarge</w:t>
-      </w:r>
-      <w:proofErr w:type="spellEnd"/>
-      <w:r>
-        <w:rPr>
-          <w:rFonts w:ascii="Consolas" w:eastAsia="Times New Roman" w:hAnsi="Consolas" w:cs="Times New Roman"/>
-          <w:color w:val="9CDCFE"/>
-          <w:sz w:val="21"/>
-          <w:szCs w:val="21"/>
-        </w:rPr>
-        <w:t>:</w:t>
+        <w:t>extraLarge:</w:t>
       </w:r>
       <w:r>
         <w:rPr>
@@ -1785,7 +2086,6 @@
         </w:rPr>
         <w:t>           </w:t>
       </w:r>
-      <w:proofErr w:type="spellStart"/>
       <w:r>
         <w:rPr>
           <w:rFonts w:ascii="Consolas" w:eastAsia="Times New Roman" w:hAnsi="Consolas" w:cs="Times New Roman"/>
@@ -1793,17 +2093,7 @@
           <w:sz w:val="21"/>
           <w:szCs w:val="21"/>
         </w:rPr>
-        <w:t>visibilitySensorReveal</w:t>
-      </w:r>
-      <w:proofErr w:type="spellEnd"/>
-      <w:r>
-        <w:rPr>
-          <w:rFonts w:ascii="Consolas" w:eastAsia="Times New Roman" w:hAnsi="Consolas" w:cs="Times New Roman"/>
-          <w:color w:val="9CDCFE"/>
-          <w:sz w:val="21"/>
-          <w:szCs w:val="21"/>
-        </w:rPr>
-        <w:t>:</w:t>
+        <w:t>visibilitySensorReveal:</w:t>
       </w:r>
       <w:r>
         <w:rPr>
@@ -1875,13 +2165,7 @@
         </w:numPr>
       </w:pPr>
       <w:r>
-        <w:t xml:space="preserve">Open the </w:t>
-      </w:r>
-      <w:r>
-        <w:t>.html</w:t>
-      </w:r>
-      <w:r>
-        <w:t xml:space="preserve"> file in your IDE.</w:t>
+        <w:t>Open the .html file in your IDE.</w:t>
       </w:r>
     </w:p>
     <w:p>
@@ -1914,21 +2198,13 @@
         <w:t>" and then add a dot before, like so:</w:t>
       </w:r>
       <w:r>
-        <w:t xml:space="preserve"> </w:t>
-      </w:r>
-      <w:proofErr w:type="gramStart"/>
-      <w:r>
-        <w:t>"</w:t>
+        <w:t xml:space="preserve"> "</w:t>
       </w:r>
       <w:r>
         <w:t>.</w:t>
       </w:r>
       <w:r>
-        <w:t>/</w:t>
-      </w:r>
-      <w:proofErr w:type="gramEnd"/>
-      <w:r>
-        <w:t>_next</w:t>
+        <w:t>/_next</w:t>
       </w:r>
       <w:r>
         <w:t>”</w:t>
@@ -1949,6 +2225,32 @@
     <w:p>
       <w:r>
         <w:t>The CSS should load on FTP without applying the fix above.</w:t>
+      </w:r>
+    </w:p>
+    <w:p/>
+    <w:p>
+      <w:r>
+        <w:t xml:space="preserve">If you wish to add tutorials from production files, access the </w:t>
+      </w:r>
+      <w:r>
+        <w:rPr>
+          <w:i/>
+          <w:iCs/>
+        </w:rPr>
+        <w:t>demo-hashcode.js</w:t>
+      </w:r>
+      <w:r>
+        <w:t xml:space="preserve"> file and look for the array contents of </w:t>
+      </w:r>
+      <w:r>
+        <w:rPr>
+          <w:i/>
+          <w:iCs/>
+        </w:rPr>
+        <w:t>tutorials.js</w:t>
+      </w:r>
+      <w:r>
+        <w:t xml:space="preserve"> inside that file.</w:t>
       </w:r>
     </w:p>
     <w:sectPr>
@@ -2053,6 +2355,119 @@
     </w:lvl>
   </w:abstractNum>
   <w:abstractNum w:abstractNumId="1" w15:restartNumberingAfterBreak="0">
+    <w:nsid w:val="43613093"/>
+    <w:multiLevelType w:val="hybridMultilevel"/>
+    <w:tmpl w:val="CA56B830"/>
+    <w:lvl w:ilvl="0" w:tplc="9F2E3078">
+      <w:start w:val="1"/>
+      <w:numFmt w:val="bullet"/>
+      <w:lvlText w:val=""/>
+      <w:lvlJc w:val="left"/>
+      <w:pPr>
+        <w:ind w:left="720" w:hanging="360"/>
+      </w:pPr>
+      <w:rPr>
+        <w:rFonts w:ascii="Symbol" w:eastAsiaTheme="minorHAnsi" w:hAnsi="Symbol" w:cstheme="minorBidi" w:hint="default"/>
+      </w:rPr>
+    </w:lvl>
+    <w:lvl w:ilvl="1" w:tplc="04090003">
+      <w:start w:val="1"/>
+      <w:numFmt w:val="bullet"/>
+      <w:lvlText w:val="o"/>
+      <w:lvlJc w:val="left"/>
+      <w:pPr>
+        <w:ind w:left="1440" w:hanging="360"/>
+      </w:pPr>
+      <w:rPr>
+        <w:rFonts w:ascii="Courier New" w:hAnsi="Courier New" w:cs="Courier New" w:hint="default"/>
+      </w:rPr>
+    </w:lvl>
+    <w:lvl w:ilvl="2" w:tplc="04090005">
+      <w:start w:val="1"/>
+      <w:numFmt w:val="bullet"/>
+      <w:lvlText w:val=""/>
+      <w:lvlJc w:val="left"/>
+      <w:pPr>
+        <w:ind w:left="2160" w:hanging="360"/>
+      </w:pPr>
+      <w:rPr>
+        <w:rFonts w:ascii="Wingdings" w:hAnsi="Wingdings" w:hint="default"/>
+      </w:rPr>
+    </w:lvl>
+    <w:lvl w:ilvl="3" w:tplc="04090001">
+      <w:start w:val="1"/>
+      <w:numFmt w:val="bullet"/>
+      <w:lvlText w:val=""/>
+      <w:lvlJc w:val="left"/>
+      <w:pPr>
+        <w:ind w:left="2880" w:hanging="360"/>
+      </w:pPr>
+      <w:rPr>
+        <w:rFonts w:ascii="Symbol" w:hAnsi="Symbol" w:hint="default"/>
+      </w:rPr>
+    </w:lvl>
+    <w:lvl w:ilvl="4" w:tplc="04090003">
+      <w:start w:val="1"/>
+      <w:numFmt w:val="bullet"/>
+      <w:lvlText w:val="o"/>
+      <w:lvlJc w:val="left"/>
+      <w:pPr>
+        <w:ind w:left="3600" w:hanging="360"/>
+      </w:pPr>
+      <w:rPr>
+        <w:rFonts w:ascii="Courier New" w:hAnsi="Courier New" w:cs="Courier New" w:hint="default"/>
+      </w:rPr>
+    </w:lvl>
+    <w:lvl w:ilvl="5" w:tplc="04090005" w:tentative="1">
+      <w:start w:val="1"/>
+      <w:numFmt w:val="bullet"/>
+      <w:lvlText w:val=""/>
+      <w:lvlJc w:val="left"/>
+      <w:pPr>
+        <w:ind w:left="4320" w:hanging="360"/>
+      </w:pPr>
+      <w:rPr>
+        <w:rFonts w:ascii="Wingdings" w:hAnsi="Wingdings" w:hint="default"/>
+      </w:rPr>
+    </w:lvl>
+    <w:lvl w:ilvl="6" w:tplc="04090001" w:tentative="1">
+      <w:start w:val="1"/>
+      <w:numFmt w:val="bullet"/>
+      <w:lvlText w:val=""/>
+      <w:lvlJc w:val="left"/>
+      <w:pPr>
+        <w:ind w:left="5040" w:hanging="360"/>
+      </w:pPr>
+      <w:rPr>
+        <w:rFonts w:ascii="Symbol" w:hAnsi="Symbol" w:hint="default"/>
+      </w:rPr>
+    </w:lvl>
+    <w:lvl w:ilvl="7" w:tplc="04090003" w:tentative="1">
+      <w:start w:val="1"/>
+      <w:numFmt w:val="bullet"/>
+      <w:lvlText w:val="o"/>
+      <w:lvlJc w:val="left"/>
+      <w:pPr>
+        <w:ind w:left="5760" w:hanging="360"/>
+      </w:pPr>
+      <w:rPr>
+        <w:rFonts w:ascii="Courier New" w:hAnsi="Courier New" w:cs="Courier New" w:hint="default"/>
+      </w:rPr>
+    </w:lvl>
+    <w:lvl w:ilvl="8" w:tplc="04090005" w:tentative="1">
+      <w:start w:val="1"/>
+      <w:numFmt w:val="bullet"/>
+      <w:lvlText w:val=""/>
+      <w:lvlJc w:val="left"/>
+      <w:pPr>
+        <w:ind w:left="6480" w:hanging="360"/>
+      </w:pPr>
+      <w:rPr>
+        <w:rFonts w:ascii="Wingdings" w:hAnsi="Wingdings" w:hint="default"/>
+      </w:rPr>
+    </w:lvl>
+  </w:abstractNum>
+  <w:abstractNum w:abstractNumId="2" w15:restartNumberingAfterBreak="0">
     <w:nsid w:val="464B6E3C"/>
     <w:multiLevelType w:val="hybridMultilevel"/>
     <w:tmpl w:val="A48AF24A"/>
@@ -2141,7 +2556,7 @@
       </w:pPr>
     </w:lvl>
   </w:abstractNum>
-  <w:abstractNum w:abstractNumId="2" w15:restartNumberingAfterBreak="0">
+  <w:abstractNum w:abstractNumId="3" w15:restartNumberingAfterBreak="0">
     <w:nsid w:val="4FFA61ED"/>
     <w:multiLevelType w:val="hybridMultilevel"/>
     <w:tmpl w:val="6B004EB4"/>
@@ -2254,7 +2669,7 @@
       </w:rPr>
     </w:lvl>
   </w:abstractNum>
-  <w:abstractNum w:abstractNumId="3" w15:restartNumberingAfterBreak="0">
+  <w:abstractNum w:abstractNumId="4" w15:restartNumberingAfterBreak="0">
     <w:nsid w:val="57B76219"/>
     <w:multiLevelType w:val="hybridMultilevel"/>
     <w:tmpl w:val="AF1A2C0A"/>
@@ -2279,7 +2694,7 @@
         <w:ind w:left="1440" w:hanging="360"/>
       </w:pPr>
     </w:lvl>
-    <w:lvl w:ilvl="2" w:tplc="0409001B" w:tentative="1">
+    <w:lvl w:ilvl="2" w:tplc="0409001B">
       <w:start w:val="1"/>
       <w:numFmt w:val="lowerRoman"/>
       <w:lvlText w:val="%3."/>
@@ -2347,12 +2762,15 @@
     <w:abstractNumId w:val="0"/>
   </w:num>
   <w:num w:numId="2">
+    <w:abstractNumId w:val="3"/>
+  </w:num>
+  <w:num w:numId="3">
+    <w:abstractNumId w:val="4"/>
+  </w:num>
+  <w:num w:numId="4">
     <w:abstractNumId w:val="2"/>
   </w:num>
-  <w:num w:numId="3">
-    <w:abstractNumId w:val="3"/>
-  </w:num>
-  <w:num w:numId="4">
+  <w:num w:numId="5">
     <w:abstractNumId w:val="1"/>
   </w:num>
 </w:numbering>
@@ -2756,6 +3174,7 @@
   <w:style w:type="character" w:default="1" w:styleId="DefaultParagraphFont">
     <w:name w:val="Default Paragraph Font"/>
     <w:uiPriority w:val="1"/>
+    <w:semiHidden/>
     <w:unhideWhenUsed/>
   </w:style>
   <w:style w:type="table" w:default="1" w:styleId="TableNormal">

</xml_diff>

<commit_message>
Removed tutorials folder from public folder as it has been moved to TutorialViewer folder now
Removed tutorials folder from public folder as it has been moved to TutorialViewer folder now. Updated 'How to update' document.

Removed tutorials folder from public folder as it has been moved to TutorialViewer folder now. Updated "How to update" document.
</commit_message>
<xml_diff>
--- a/How to update.docx
+++ b/How to update.docx
@@ -149,10 +149,7 @@
         <w:t xml:space="preserve">terminal, navigate to the root directory </w:t>
       </w:r>
       <w:r>
-        <w:t>(where package.json is located)</w:t>
-      </w:r>
-      <w:r>
-        <w:t xml:space="preserve"> </w:t>
+        <w:t xml:space="preserve">(where package.json is located) </w:t>
       </w:r>
       <w:r>
         <w:t>and run “</w:t>
@@ -798,7 +795,7 @@
     <w:p>
       <w:pPr>
         <w:pStyle w:val="ListParagraph"/>
-        <w:ind w:left="3600"/>
+        <w:ind w:left="360"/>
       </w:pPr>
       <w:r>
         <w:t>Example:</w:t>
@@ -928,7 +925,25 @@
           <w:sz w:val="21"/>
           <w:szCs w:val="21"/>
         </w:rPr>
-        <w:t>"/images/tutorials"</w:t>
+        <w:t>"</w:t>
+      </w:r>
+      <w:r>
+        <w:rPr>
+          <w:rFonts w:ascii="Consolas" w:eastAsia="Times New Roman" w:hAnsi="Consolas" w:cs="Times New Roman"/>
+          <w:color w:val="CE9178"/>
+          <w:sz w:val="21"/>
+          <w:szCs w:val="21"/>
+        </w:rPr>
+        <w:t>.</w:t>
+      </w:r>
+      <w:r>
+        <w:rPr>
+          <w:rFonts w:ascii="Consolas" w:eastAsia="Times New Roman" w:hAnsi="Consolas" w:cs="Times New Roman"/>
+          <w:color w:val="CE9178"/>
+          <w:sz w:val="21"/>
+          <w:szCs w:val="21"/>
+        </w:rPr>
+        <w:t>/images"</w:t>
       </w:r>
       <w:r>
         <w:rPr>
@@ -941,32 +956,66 @@
       </w:r>
     </w:p>
     <w:p>
+      <w:pPr>
+        <w:rPr>
+          <w:i/>
+          <w:iCs/>
+        </w:rPr>
+      </w:pPr>
       <w:r>
         <w:t xml:space="preserve">the </w:t>
       </w:r>
       <w:r>
         <w:rPr>
+          <w:b/>
+          <w:bCs/>
           <w:i/>
           <w:iCs/>
         </w:rPr>
         <w:t>images</w:t>
       </w:r>
       <w:r>
-        <w:t xml:space="preserve"> folder is located inside the </w:t>
-      </w:r>
-      <w:r>
-        <w:rPr>
-          <w:i/>
-          <w:iCs/>
-        </w:rPr>
-        <w:t>public</w:t>
-      </w:r>
-      <w:r>
-        <w:t xml:space="preserve"> folder</w:t>
-      </w:r>
-      <w:r>
-        <w:t>, but there’s no need to include /public, ReactJS already knows</w:t>
-      </w:r>
+        <w:t xml:space="preserve"> folder is located </w:t>
+      </w:r>
+      <w:r>
+        <w:t xml:space="preserve">in </w:t>
+      </w:r>
+      <w:r>
+        <w:rPr>
+          <w:b/>
+          <w:bCs/>
+          <w:i/>
+          <w:iCs/>
+        </w:rPr>
+        <w:t>src/components</w:t>
+      </w:r>
+      <w:r>
+        <w:rPr>
+          <w:b/>
+          <w:bCs/>
+          <w:i/>
+          <w:iCs/>
+        </w:rPr>
+        <w:t>/TutorialPanel/</w:t>
+      </w:r>
+      <w:r>
+        <w:rPr>
+          <w:b/>
+          <w:bCs/>
+          <w:i/>
+          <w:iCs/>
+        </w:rPr>
+        <w:t>TutorialViewer</w:t>
+      </w:r>
+      <w:r>
+        <w:rPr>
+          <w:i/>
+          <w:iCs/>
+        </w:rPr>
+        <w:t>.</w:t>
+      </w:r>
+      <w:bookmarkStart w:id="0" w:name="_GoBack"/>
+      <w:bookmarkEnd w:id="0"/>
     </w:p>
     <w:p>
       <w:pPr>
@@ -1116,8 +1165,6 @@
       <w:r>
         <w:t>rightSide</w:t>
       </w:r>
-      <w:bookmarkStart w:id="0" w:name="_GoBack"/>
-      <w:bookmarkEnd w:id="0"/>
       <w:r>
         <w:t>: Boolean. If true, the instruction text will be on the right side of the pointer (optional – use this if you believe the pointer instruction is too close to the left perimeter of the tutorial viewer, I have implemented mobile responsiveness, the tutorial viewer will adjust the side automatically and even reverse this property if necessary).</w:t>
       </w:r>
@@ -2418,7 +2465,7 @@
         <w:rFonts w:ascii="Courier New" w:hAnsi="Courier New" w:cs="Courier New" w:hint="default"/>
       </w:rPr>
     </w:lvl>
-    <w:lvl w:ilvl="5" w:tplc="04090005" w:tentative="1">
+    <w:lvl w:ilvl="5" w:tplc="04090005">
       <w:start w:val="1"/>
       <w:numFmt w:val="bullet"/>
       <w:lvlText w:val=""/>
@@ -3239,6 +3286,104 @@
       </w:tblBorders>
     </w:tblPr>
   </w:style>
+  <w:style w:type="character" w:styleId="CommentReference">
+    <w:name w:val="annotation reference"/>
+    <w:basedOn w:val="DefaultParagraphFont"/>
+    <w:uiPriority w:val="99"/>
+    <w:semiHidden/>
+    <w:unhideWhenUsed/>
+    <w:rsid w:val="006A66CC"/>
+    <w:rPr>
+      <w:sz w:val="16"/>
+      <w:szCs w:val="16"/>
+    </w:rPr>
+  </w:style>
+  <w:style w:type="paragraph" w:styleId="CommentText">
+    <w:name w:val="annotation text"/>
+    <w:basedOn w:val="Normal"/>
+    <w:link w:val="CommentTextChar"/>
+    <w:uiPriority w:val="99"/>
+    <w:semiHidden/>
+    <w:unhideWhenUsed/>
+    <w:rsid w:val="006A66CC"/>
+    <w:pPr>
+      <w:spacing w:line="240" w:lineRule="auto"/>
+    </w:pPr>
+    <w:rPr>
+      <w:sz w:val="20"/>
+      <w:szCs w:val="20"/>
+    </w:rPr>
+  </w:style>
+  <w:style w:type="character" w:customStyle="1" w:styleId="CommentTextChar">
+    <w:name w:val="Comment Text Char"/>
+    <w:basedOn w:val="DefaultParagraphFont"/>
+    <w:link w:val="CommentText"/>
+    <w:uiPriority w:val="99"/>
+    <w:semiHidden/>
+    <w:rsid w:val="006A66CC"/>
+    <w:rPr>
+      <w:sz w:val="20"/>
+      <w:szCs w:val="20"/>
+    </w:rPr>
+  </w:style>
+  <w:style w:type="paragraph" w:styleId="CommentSubject">
+    <w:name w:val="annotation subject"/>
+    <w:basedOn w:val="CommentText"/>
+    <w:next w:val="CommentText"/>
+    <w:link w:val="CommentSubjectChar"/>
+    <w:uiPriority w:val="99"/>
+    <w:semiHidden/>
+    <w:unhideWhenUsed/>
+    <w:rsid w:val="006A66CC"/>
+    <w:rPr>
+      <w:b/>
+      <w:bCs/>
+    </w:rPr>
+  </w:style>
+  <w:style w:type="character" w:customStyle="1" w:styleId="CommentSubjectChar">
+    <w:name w:val="Comment Subject Char"/>
+    <w:basedOn w:val="CommentTextChar"/>
+    <w:link w:val="CommentSubject"/>
+    <w:uiPriority w:val="99"/>
+    <w:semiHidden/>
+    <w:rsid w:val="006A66CC"/>
+    <w:rPr>
+      <w:b/>
+      <w:bCs/>
+      <w:sz w:val="20"/>
+      <w:szCs w:val="20"/>
+    </w:rPr>
+  </w:style>
+  <w:style w:type="paragraph" w:styleId="BalloonText">
+    <w:name w:val="Balloon Text"/>
+    <w:basedOn w:val="Normal"/>
+    <w:link w:val="BalloonTextChar"/>
+    <w:uiPriority w:val="99"/>
+    <w:semiHidden/>
+    <w:unhideWhenUsed/>
+    <w:rsid w:val="006A66CC"/>
+    <w:pPr>
+      <w:spacing w:after="0" w:line="240" w:lineRule="auto"/>
+    </w:pPr>
+    <w:rPr>
+      <w:rFonts w:ascii="Segoe UI" w:hAnsi="Segoe UI" w:cs="Segoe UI"/>
+      <w:sz w:val="18"/>
+      <w:szCs w:val="18"/>
+    </w:rPr>
+  </w:style>
+  <w:style w:type="character" w:customStyle="1" w:styleId="BalloonTextChar">
+    <w:name w:val="Balloon Text Char"/>
+    <w:basedOn w:val="DefaultParagraphFont"/>
+    <w:link w:val="BalloonText"/>
+    <w:uiPriority w:val="99"/>
+    <w:semiHidden/>
+    <w:rsid w:val="006A66CC"/>
+    <w:rPr>
+      <w:rFonts w:ascii="Segoe UI" w:hAnsi="Segoe UI" w:cs="Segoe UI"/>
+      <w:sz w:val="18"/>
+      <w:szCs w:val="18"/>
+    </w:rPr>
+  </w:style>
 </w:styles>
 </file>
 

</xml_diff>

<commit_message>
Split some components of IsometricProgrammer into separate files for optimization
Fixed ParagraphWithHeader scroll event listener not working because of a setTimeout in useEffect on mount related to IsometricProgrammer by moving all components of IsometricProgrammer into a container file

Fixed ParagraphWithHeader scroll event listener not working because of a setTimeout in useEffect on mount related to IsometricProgrammer by moving all components of IsometricProgrammer into a container file

Fixed ParagraphWithHeader scroll event listener not working because of a setTimeout in useEffect on mount related to IsometricProgrammer by moving all components of IsometricProgrammer into a container file
</commit_message>
<xml_diff>
--- a/How to update.docx
+++ b/How to update.docx
@@ -3,8 +3,69 @@
 <w:document xmlns:wpc="http://schemas.microsoft.com/office/word/2010/wordprocessingCanvas" xmlns:cx="http://schemas.microsoft.com/office/drawing/2014/chartex" xmlns:mc="http://schemas.openxmlformats.org/markup-compatibility/2006" xmlns:o="urn:schemas-microsoft-com:office:office" xmlns:r="http://schemas.openxmlformats.org/officeDocument/2006/relationships" xmlns:m="http://schemas.openxmlformats.org/officeDocument/2006/math" xmlns:v="urn:schemas-microsoft-com:vml" xmlns:wp14="http://schemas.microsoft.com/office/word/2010/wordprocessingDrawing" xmlns:wp="http://schemas.openxmlformats.org/drawingml/2006/wordprocessingDrawing" xmlns:w10="urn:schemas-microsoft-com:office:word" xmlns:w="http://schemas.openxmlformats.org/wordprocessingml/2006/main" xmlns:w14="http://schemas.microsoft.com/office/word/2010/wordml" xmlns:w15="http://schemas.microsoft.com/office/word/2012/wordml" xmlns:w16se="http://schemas.microsoft.com/office/word/2015/wordml/symex" xmlns:wpg="http://schemas.microsoft.com/office/word/2010/wordprocessingGroup" xmlns:wpi="http://schemas.microsoft.com/office/word/2010/wordprocessingInk" xmlns:wne="http://schemas.microsoft.com/office/word/2006/wordml" xmlns:wps="http://schemas.microsoft.com/office/word/2010/wordprocessingShape" mc:Ignorable="w14 w15 w16se wp14">
   <w:body>
     <w:p>
-      <w:r>
-        <w:t>This website is built with NextJS with is a framework for ReactJS. This means the markup, unlike from</w:t>
+      <w:pPr>
+        <w:pStyle w:val="ListParagraph"/>
+        <w:numPr>
+          <w:ilvl w:val="0"/>
+          <w:numId w:val="6"/>
+        </w:numPr>
+      </w:pPr>
+      <w:proofErr w:type="spellStart"/>
+      <w:r>
+        <w:t>npm</w:t>
+      </w:r>
+      <w:proofErr w:type="spellEnd"/>
+      <w:r>
+        <w:t xml:space="preserve"> install</w:t>
+      </w:r>
+      <w:bookmarkStart w:id="0" w:name="_GoBack"/>
+      <w:bookmarkEnd w:id="0"/>
+    </w:p>
+    <w:p>
+      <w:pPr>
+        <w:pStyle w:val="ListParagraph"/>
+        <w:numPr>
+          <w:ilvl w:val="0"/>
+          <w:numId w:val="6"/>
+        </w:numPr>
+      </w:pPr>
+      <w:proofErr w:type="spellStart"/>
+      <w:r>
+        <w:t>npm</w:t>
+      </w:r>
+      <w:proofErr w:type="spellEnd"/>
+      <w:r>
+        <w:t xml:space="preserve"> run build</w:t>
+      </w:r>
+    </w:p>
+    <w:p>
+      <w:pPr>
+        <w:pStyle w:val="ListParagraph"/>
+        <w:numPr>
+          <w:ilvl w:val="0"/>
+          <w:numId w:val="6"/>
+        </w:numPr>
+      </w:pPr>
+      <w:proofErr w:type="spellStart"/>
+      <w:r>
+        <w:t>npx</w:t>
+      </w:r>
+      <w:proofErr w:type="spellEnd"/>
+      <w:r>
+        <w:t xml:space="preserve"> next export</w:t>
+      </w:r>
+    </w:p>
+    <w:p>
+      <w:r>
+        <w:t xml:space="preserve">This website is built with </w:t>
+      </w:r>
+      <w:proofErr w:type="spellStart"/>
+      <w:r>
+        <w:t>NextJS</w:t>
+      </w:r>
+      <w:proofErr w:type="spellEnd"/>
+      <w:r>
+        <w:t xml:space="preserve"> with is a framework for ReactJS. This means the markup, unlike from</w:t>
       </w:r>
       <w:r>
         <w:t xml:space="preserve"> pure HTML in </w:t>
@@ -27,8 +88,17 @@
           <w:b/>
           <w:bCs/>
         </w:rPr>
-        <w:t>.js</w:t>
-      </w:r>
+        <w:t>.</w:t>
+      </w:r>
+      <w:proofErr w:type="spellStart"/>
+      <w:r>
+        <w:rPr>
+          <w:b/>
+          <w:bCs/>
+        </w:rPr>
+        <w:t>js</w:t>
+      </w:r>
+      <w:proofErr w:type="spellEnd"/>
       <w:r>
         <w:t>.</w:t>
       </w:r>
@@ -63,15 +133,25 @@
           <w:bCs/>
           <w:u w:val="single"/>
         </w:rPr>
-        <w:t>How to update the website</w:t>
-      </w:r>
+        <w:t xml:space="preserve">How to update the </w:t>
+      </w:r>
+      <w:proofErr w:type="gramStart"/>
       <w:r>
         <w:rPr>
           <w:b/>
           <w:bCs/>
+          <w:u w:val="single"/>
+        </w:rPr>
+        <w:t>website</w:t>
+      </w:r>
+      <w:r>
+        <w:rPr>
+          <w:b/>
+          <w:bCs/>
         </w:rPr>
         <w:t>:</w:t>
       </w:r>
+      <w:proofErr w:type="gramEnd"/>
     </w:p>
     <w:p>
       <w:pPr>
@@ -149,17 +229,36 @@
         <w:t xml:space="preserve">terminal, navigate to the root directory </w:t>
       </w:r>
       <w:r>
-        <w:t xml:space="preserve">(where package.json is located) </w:t>
+        <w:t xml:space="preserve">(where </w:t>
+      </w:r>
+      <w:proofErr w:type="spellStart"/>
+      <w:proofErr w:type="gramStart"/>
+      <w:r>
+        <w:t>package.json</w:t>
+      </w:r>
+      <w:proofErr w:type="spellEnd"/>
+      <w:proofErr w:type="gramEnd"/>
+      <w:r>
+        <w:t xml:space="preserve"> is located) </w:t>
       </w:r>
       <w:r>
         <w:t>and run “</w:t>
       </w:r>
+      <w:proofErr w:type="spellStart"/>
       <w:r>
         <w:rPr>
           <w:b/>
           <w:bCs/>
         </w:rPr>
-        <w:t>npm run dev</w:t>
+        <w:t>npm</w:t>
+      </w:r>
+      <w:proofErr w:type="spellEnd"/>
+      <w:r>
+        <w:rPr>
+          <w:b/>
+          <w:bCs/>
+        </w:rPr>
+        <w:t xml:space="preserve"> run dev</w:t>
       </w:r>
       <w:r>
         <w:t>” to start the site in development mode</w:t>
@@ -208,6 +307,8 @@
       <w:r>
         <w:t xml:space="preserve">To change the port (3002), edit </w:t>
       </w:r>
+      <w:proofErr w:type="spellStart"/>
+      <w:proofErr w:type="gramStart"/>
       <w:r>
         <w:rPr>
           <w:i/>
@@ -215,6 +316,8 @@
         </w:rPr>
         <w:t>package.json</w:t>
       </w:r>
+      <w:proofErr w:type="spellEnd"/>
+      <w:proofErr w:type="gramEnd"/>
       <w:r>
         <w:t xml:space="preserve"> inside the root directory.</w:t>
       </w:r>
@@ -274,13 +377,69 @@
       <w:r>
         <w:t xml:space="preserve">Look for </w:t>
       </w:r>
+      <w:proofErr w:type="spellStart"/>
       <w:r>
         <w:rPr>
           <w:b/>
           <w:bCs/>
           <w:highlight w:val="lightGray"/>
         </w:rPr>
-        <w:t>const appVersion = "x.y.z;</w:t>
+        <w:t>const</w:t>
+      </w:r>
+      <w:proofErr w:type="spellEnd"/>
+      <w:r>
+        <w:rPr>
+          <w:b/>
+          <w:bCs/>
+          <w:highlight w:val="lightGray"/>
+        </w:rPr>
+        <w:t xml:space="preserve"> </w:t>
+      </w:r>
+      <w:proofErr w:type="spellStart"/>
+      <w:r>
+        <w:rPr>
+          <w:b/>
+          <w:bCs/>
+          <w:highlight w:val="lightGray"/>
+        </w:rPr>
+        <w:t>appVersion</w:t>
+      </w:r>
+      <w:proofErr w:type="spellEnd"/>
+      <w:r>
+        <w:rPr>
+          <w:b/>
+          <w:bCs/>
+          <w:highlight w:val="lightGray"/>
+        </w:rPr>
+        <w:t xml:space="preserve"> = "</w:t>
+      </w:r>
+      <w:proofErr w:type="spellStart"/>
+      <w:r>
+        <w:rPr>
+          <w:b/>
+          <w:bCs/>
+          <w:highlight w:val="lightGray"/>
+        </w:rPr>
+        <w:t>x.</w:t>
+      </w:r>
+      <w:proofErr w:type="gramStart"/>
+      <w:r>
+        <w:rPr>
+          <w:b/>
+          <w:bCs/>
+          <w:highlight w:val="lightGray"/>
+        </w:rPr>
+        <w:t>y.z</w:t>
+      </w:r>
+      <w:proofErr w:type="spellEnd"/>
+      <w:proofErr w:type="gramEnd"/>
+      <w:r>
+        <w:rPr>
+          <w:b/>
+          <w:bCs/>
+          <w:highlight w:val="lightGray"/>
+        </w:rPr>
+        <w:t>;</w:t>
       </w:r>
     </w:p>
     <w:p>
@@ -334,12 +493,21 @@
           <w:bCs/>
         </w:rPr>
       </w:pPr>
+      <w:proofErr w:type="spellStart"/>
       <w:r>
         <w:rPr>
           <w:b/>
           <w:bCs/>
         </w:rPr>
-        <w:t>npm run build</w:t>
+        <w:t>npm</w:t>
+      </w:r>
+      <w:proofErr w:type="spellEnd"/>
+      <w:r>
+        <w:rPr>
+          <w:b/>
+          <w:bCs/>
+        </w:rPr>
+        <w:t xml:space="preserve"> run build</w:t>
       </w:r>
     </w:p>
     <w:p>
@@ -354,12 +522,21 @@
           <w:bCs/>
         </w:rPr>
       </w:pPr>
+      <w:proofErr w:type="spellStart"/>
       <w:r>
         <w:rPr>
           <w:b/>
           <w:bCs/>
         </w:rPr>
-        <w:t>npx next export</w:t>
+        <w:t>npx</w:t>
+      </w:r>
+      <w:proofErr w:type="spellEnd"/>
+      <w:r>
+        <w:rPr>
+          <w:b/>
+          <w:bCs/>
+        </w:rPr>
+        <w:t xml:space="preserve"> next export</w:t>
       </w:r>
     </w:p>
     <w:p>
@@ -452,6 +629,7 @@
       <w:r>
         <w:t xml:space="preserve">depend on </w:t>
       </w:r>
+      <w:proofErr w:type="spellStart"/>
       <w:r>
         <w:rPr>
           <w:i/>
@@ -466,6 +644,7 @@
         </w:rPr>
         <w:t>on</w:t>
       </w:r>
+      <w:proofErr w:type="spellEnd"/>
       <w:r>
         <w:t xml:space="preserve"> which is located inside the </w:t>
       </w:r>
@@ -487,19 +666,45 @@
         <w:t>folder.</w:t>
       </w:r>
       <w:r>
-        <w:t xml:space="preserve"> The content of the components inside of the download page (DownloadPage.js) depends on the content of downloadData.json (located inside the ‘public’ folder). If you decided to update the website through the developm</w:t>
-      </w:r>
-      <w:r>
-        <w:t xml:space="preserve">ent files then you shall update </w:t>
-      </w:r>
-      <w:r>
-        <w:t>downloadData.json to make changes to the download page.</w:t>
+        <w:t xml:space="preserve"> The content of the components inside of the download page (DownloadPage.js) depends on the content of </w:t>
+      </w:r>
+      <w:proofErr w:type="spellStart"/>
+      <w:r>
+        <w:t>downloadData.json</w:t>
+      </w:r>
+      <w:proofErr w:type="spellEnd"/>
+      <w:r>
+        <w:t xml:space="preserve"> (located inside the ‘public’ folder). If you decided to update the website through the developm</w:t>
+      </w:r>
+      <w:r>
+        <w:t xml:space="preserve">ent </w:t>
+      </w:r>
+      <w:proofErr w:type="gramStart"/>
+      <w:r>
+        <w:t>files</w:t>
+      </w:r>
+      <w:proofErr w:type="gramEnd"/>
+      <w:r>
+        <w:t xml:space="preserve"> then you shall update </w:t>
+      </w:r>
+      <w:proofErr w:type="spellStart"/>
+      <w:r>
+        <w:t>downloadData.json</w:t>
+      </w:r>
+      <w:proofErr w:type="spellEnd"/>
+      <w:r>
+        <w:t xml:space="preserve"> to make changes to the download page.</w:t>
       </w:r>
       <w:r>
         <w:t xml:space="preserve"> </w:t>
       </w:r>
-      <w:r>
-        <w:t>downloadData.json is an object that has 2 objects and one array.</w:t>
+      <w:proofErr w:type="spellStart"/>
+      <w:r>
+        <w:t>downloadData.json</w:t>
+      </w:r>
+      <w:proofErr w:type="spellEnd"/>
+      <w:r>
+        <w:t xml:space="preserve"> is an object that has 2 objects and one array.</w:t>
       </w:r>
     </w:p>
     <w:p>
@@ -553,9 +758,19 @@
             <w:tcW w:w="4675" w:type="dxa"/>
           </w:tcPr>
           <w:p>
+            <w:proofErr w:type="spellStart"/>
             <w:r>
-              <w:t>windowsOS/macOS</w:t>
+              <w:t>windowsOS</w:t>
             </w:r>
+            <w:proofErr w:type="spellEnd"/>
+            <w:r>
+              <w:t>/</w:t>
+            </w:r>
+            <w:proofErr w:type="spellStart"/>
+            <w:r>
+              <w:t>macOS</w:t>
+            </w:r>
+            <w:proofErr w:type="spellEnd"/>
           </w:p>
         </w:tc>
         <w:tc>
@@ -575,9 +790,12 @@
             <w:tcW w:w="4675" w:type="dxa"/>
           </w:tcPr>
           <w:p>
+            <w:proofErr w:type="spellStart"/>
             <w:r>
+              <w:lastRenderedPageBreak/>
               <w:t>fileName</w:t>
             </w:r>
+            <w:proofErr w:type="spellEnd"/>
           </w:p>
         </w:tc>
         <w:tc>
@@ -603,9 +821,11 @@
             <w:tcW w:w="4675" w:type="dxa"/>
           </w:tcPr>
           <w:p>
+            <w:proofErr w:type="spellStart"/>
             <w:r>
               <w:t>fileSize</w:t>
             </w:r>
+            <w:proofErr w:type="spellEnd"/>
           </w:p>
         </w:tc>
         <w:tc>
@@ -623,7 +843,6 @@
     <w:p/>
     <w:p>
       <w:r>
-        <w:lastRenderedPageBreak/>
         <w:t xml:space="preserve">The array 'changelog' is an array of strings. Each </w:t>
       </w:r>
       <w:r>
@@ -653,7 +872,15 @@
     </w:p>
     <w:p>
       <w:r>
-        <w:t xml:space="preserve">This concludes updating downloadData.json. </w:t>
+        <w:t xml:space="preserve">This concludes updating </w:t>
+      </w:r>
+      <w:proofErr w:type="spellStart"/>
+      <w:r>
+        <w:t>downloadData.json</w:t>
+      </w:r>
+      <w:proofErr w:type="spellEnd"/>
+      <w:r>
+        <w:t xml:space="preserve">. </w:t>
       </w:r>
     </w:p>
     <w:p>
@@ -702,7 +929,15 @@
         </w:numPr>
       </w:pPr>
       <w:r>
-        <w:t>The object has 2 properties, categoryName and tutorials.</w:t>
+        <w:t xml:space="preserve">The object has 2 properties, </w:t>
+      </w:r>
+      <w:proofErr w:type="spellStart"/>
+      <w:r>
+        <w:t>categoryName</w:t>
+      </w:r>
+      <w:proofErr w:type="spellEnd"/>
+      <w:r>
+        <w:t xml:space="preserve"> and tutorials.</w:t>
       </w:r>
     </w:p>
     <w:p>
@@ -750,7 +985,15 @@
         </w:numPr>
       </w:pPr>
       <w:r>
-        <w:t xml:space="preserve">The other property can be either images or verbalInstruction </w:t>
+        <w:t xml:space="preserve">The other property can be either images or </w:t>
+      </w:r>
+      <w:proofErr w:type="spellStart"/>
+      <w:r>
+        <w:t>verbalInstruction</w:t>
+      </w:r>
+      <w:proofErr w:type="spellEnd"/>
+      <w:r>
+        <w:t xml:space="preserve"> </w:t>
       </w:r>
     </w:p>
     <w:p>
@@ -761,8 +1004,13 @@
           <w:numId w:val="5"/>
         </w:numPr>
       </w:pPr>
-      <w:r>
-        <w:t>verbalInstruction – if you do not want images but just a text-based tutorial, use this property.</w:t>
+      <w:proofErr w:type="spellStart"/>
+      <w:r>
+        <w:t>verbalInstruction</w:t>
+      </w:r>
+      <w:proofErr w:type="spellEnd"/>
+      <w:r>
+        <w:t xml:space="preserve"> – if you do not want images but just a text-based tutorial, use this property.</w:t>
       </w:r>
     </w:p>
     <w:p>
@@ -785,8 +1033,13 @@
           <w:numId w:val="5"/>
         </w:numPr>
       </w:pPr>
-      <w:r>
-        <w:t>src: this is the path to the image for the step in the tutorial</w:t>
+      <w:proofErr w:type="spellStart"/>
+      <w:r>
+        <w:t>src</w:t>
+      </w:r>
+      <w:proofErr w:type="spellEnd"/>
+      <w:r>
+        <w:t>: this is the path to the image for the step in the tutorial</w:t>
       </w:r>
       <w:r>
         <w:t xml:space="preserve"> (required).</w:t>
@@ -867,8 +1120,13 @@
       <w:pPr>
         <w:spacing w:after="0"/>
       </w:pPr>
-      <w:r>
-        <w:t>tutorialsImagesPath comes from the top of the file:</w:t>
+      <w:proofErr w:type="spellStart"/>
+      <w:r>
+        <w:t>tutorialsImagesPath</w:t>
+      </w:r>
+      <w:proofErr w:type="spellEnd"/>
+      <w:r>
+        <w:t xml:space="preserve"> comes from the top of the file:</w:t>
       </w:r>
     </w:p>
     <w:p>
@@ -882,6 +1140,7 @@
           <w:szCs w:val="21"/>
         </w:rPr>
       </w:pPr>
+      <w:proofErr w:type="spellStart"/>
       <w:r>
         <w:rPr>
           <w:rFonts w:ascii="Consolas" w:eastAsia="Times New Roman" w:hAnsi="Consolas" w:cs="Times New Roman"/>
@@ -891,6 +1150,7 @@
         </w:rPr>
         <w:t>const</w:t>
       </w:r>
+      <w:proofErr w:type="spellEnd"/>
       <w:r>
         <w:rPr>
           <w:rFonts w:ascii="Consolas" w:eastAsia="Times New Roman" w:hAnsi="Consolas" w:cs="Times New Roman"/>
@@ -900,6 +1160,7 @@
         </w:rPr>
         <w:t> </w:t>
       </w:r>
+      <w:proofErr w:type="spellStart"/>
       <w:r>
         <w:rPr>
           <w:rFonts w:ascii="Consolas" w:eastAsia="Times New Roman" w:hAnsi="Consolas" w:cs="Times New Roman"/>
@@ -909,6 +1170,7 @@
         </w:rPr>
         <w:t>tutorialsImagesPath</w:t>
       </w:r>
+      <w:proofErr w:type="spellEnd"/>
       <w:r>
         <w:rPr>
           <w:rFonts w:ascii="Consolas" w:eastAsia="Times New Roman" w:hAnsi="Consolas" w:cs="Times New Roman"/>
@@ -918,6 +1180,7 @@
         </w:rPr>
         <w:t> = </w:t>
       </w:r>
+      <w:proofErr w:type="gramStart"/>
       <w:r>
         <w:rPr>
           <w:rFonts w:ascii="Consolas" w:eastAsia="Times New Roman" w:hAnsi="Consolas" w:cs="Times New Roman"/>
@@ -943,7 +1206,17 @@
           <w:sz w:val="21"/>
           <w:szCs w:val="21"/>
         </w:rPr>
-        <w:t>/images"</w:t>
+        <w:t>/</w:t>
+      </w:r>
+      <w:proofErr w:type="gramEnd"/>
+      <w:r>
+        <w:rPr>
+          <w:rFonts w:ascii="Consolas" w:eastAsia="Times New Roman" w:hAnsi="Consolas" w:cs="Times New Roman"/>
+          <w:color w:val="CE9178"/>
+          <w:sz w:val="21"/>
+          <w:szCs w:val="21"/>
+        </w:rPr>
+        <w:t>images"</w:t>
       </w:r>
       <w:r>
         <w:rPr>
@@ -980,6 +1253,7 @@
       <w:r>
         <w:t xml:space="preserve">in </w:t>
       </w:r>
+      <w:proofErr w:type="spellStart"/>
       <w:r>
         <w:rPr>
           <w:b/>
@@ -987,8 +1261,9 @@
           <w:i/>
           <w:iCs/>
         </w:rPr>
-        <w:t>src/components</w:t>
-      </w:r>
+        <w:t>src</w:t>
+      </w:r>
+      <w:proofErr w:type="spellEnd"/>
       <w:r>
         <w:rPr>
           <w:b/>
@@ -996,7 +1271,7 @@
           <w:i/>
           <w:iCs/>
         </w:rPr>
-        <w:t>/TutorialPanel/</w:t>
+        <w:t>/components</w:t>
       </w:r>
       <w:r>
         <w:rPr>
@@ -1005,8 +1280,39 @@
           <w:i/>
           <w:iCs/>
         </w:rPr>
+        <w:t>/</w:t>
+      </w:r>
+      <w:proofErr w:type="spellStart"/>
+      <w:r>
+        <w:rPr>
+          <w:b/>
+          <w:bCs/>
+          <w:i/>
+          <w:iCs/>
+        </w:rPr>
+        <w:t>TutorialPanel</w:t>
+      </w:r>
+      <w:proofErr w:type="spellEnd"/>
+      <w:r>
+        <w:rPr>
+          <w:b/>
+          <w:bCs/>
+          <w:i/>
+          <w:iCs/>
+        </w:rPr>
+        <w:t>/</w:t>
+      </w:r>
+      <w:proofErr w:type="spellStart"/>
+      <w:r>
+        <w:rPr>
+          <w:b/>
+          <w:bCs/>
+          <w:i/>
+          <w:iCs/>
+        </w:rPr>
         <w:t>TutorialViewer</w:t>
       </w:r>
+      <w:proofErr w:type="spellEnd"/>
       <w:r>
         <w:rPr>
           <w:i/>
@@ -1014,8 +1320,6 @@
         </w:rPr>
         <w:t>.</w:t>
       </w:r>
-      <w:bookmarkStart w:id="0" w:name="_GoBack"/>
-      <w:bookmarkEnd w:id="0"/>
     </w:p>
     <w:p>
       <w:pPr>
@@ -1057,9 +1361,15 @@
           <w:numId w:val="5"/>
         </w:numPr>
       </w:pPr>
-      <w:r>
-        <w:t>pointerSize: string value that can be either “</w:t>
-      </w:r>
+      <w:proofErr w:type="spellStart"/>
+      <w:r>
+        <w:t>pointerSize</w:t>
+      </w:r>
+      <w:proofErr w:type="spellEnd"/>
+      <w:r>
+        <w:t>: string value that can be either “</w:t>
+      </w:r>
+      <w:proofErr w:type="spellStart"/>
       <w:r>
         <w:rPr>
           <w:b/>
@@ -1069,6 +1379,7 @@
         </w:rPr>
         <w:t>xs</w:t>
       </w:r>
+      <w:proofErr w:type="spellEnd"/>
       <w:r>
         <w:rPr>
           <w:b/>
@@ -1162,11 +1473,17 @@
           <w:numId w:val="5"/>
         </w:numPr>
       </w:pPr>
+      <w:proofErr w:type="spellStart"/>
       <w:r>
         <w:t>rightSide</w:t>
       </w:r>
-      <w:r>
-        <w:t>: Boolean. If true, the instruction text will be on the right side of the pointer (optional – use this if you believe the pointer instruction is too close to the left perimeter of the tutorial viewer, I have implemented mobile responsiveness, the tutorial viewer will adjust the side automatically and even reverse this property if necessary).</w:t>
+      <w:proofErr w:type="spellEnd"/>
+      <w:r>
+        <w:t xml:space="preserve">: Boolean. If true, the instruction text will be on the right side of the pointer (optional – use this if you believe the pointer instruction is too close to the left perimeter of the tutorial viewer, I have implemented mobile responsiveness, the </w:t>
+      </w:r>
+      <w:r>
+        <w:lastRenderedPageBreak/>
+        <w:t>tutorial viewer will adjust the side automatically and even reverse this property if necessary).</w:t>
       </w:r>
     </w:p>
     <w:p>
@@ -1177,12 +1494,13 @@
           <w:numId w:val="5"/>
         </w:numPr>
       </w:pPr>
-      <w:r>
-        <w:t xml:space="preserve">brighterPointer: Boolean. If true, the shadow around the pointer circle will be brighter (optional – use this if the pointer is </w:t>
-      </w:r>
-      <w:r>
-        <w:lastRenderedPageBreak/>
-        <w:t>over a white background, it reduces contrast and makes it easier on the eyes).</w:t>
+      <w:proofErr w:type="spellStart"/>
+      <w:r>
+        <w:t>brighterPointer</w:t>
+      </w:r>
+      <w:proofErr w:type="spellEnd"/>
+      <w:r>
+        <w:t>: Boolean. If true, the shadow around the pointer circle will be brighter (optional – use this if the pointer is over a white background, it reduces contrast and makes it easier on the eyes).</w:t>
       </w:r>
     </w:p>
     <w:p>
@@ -1253,15 +1571,32 @@
       <w:r>
         <w:t xml:space="preserve">Components are rendered inside the </w:t>
       </w:r>
-      <w:r>
-        <w:rPr>
-          <w:i/>
-          <w:iCs/>
-        </w:rPr>
-        <w:t>return()</w:t>
-      </w:r>
-      <w:r>
-        <w:t xml:space="preserve"> function of each component/page. Therefore, to add add/edit/remove components you add markup inside the return() function. All components must be wrapped inside a single element (i.e. div).</w:t>
+      <w:proofErr w:type="gramStart"/>
+      <w:r>
+        <w:rPr>
+          <w:i/>
+          <w:iCs/>
+        </w:rPr>
+        <w:t>return(</w:t>
+      </w:r>
+      <w:proofErr w:type="gramEnd"/>
+      <w:r>
+        <w:rPr>
+          <w:i/>
+          <w:iCs/>
+        </w:rPr>
+        <w:t>)</w:t>
+      </w:r>
+      <w:r>
+        <w:t xml:space="preserve"> function of each component/page. Therefore, to add add/edit/remove components you add markup inside the </w:t>
+      </w:r>
+      <w:proofErr w:type="gramStart"/>
+      <w:r>
+        <w:t>return(</w:t>
+      </w:r>
+      <w:proofErr w:type="gramEnd"/>
+      <w:r>
+        <w:t>) function. All components must be wrapped inside a single element (i.e. div).</w:t>
       </w:r>
     </w:p>
     <w:tbl>
@@ -1280,9 +1615,11 @@
             <w:tcW w:w="4675" w:type="dxa"/>
           </w:tcPr>
           <w:p>
+            <w:proofErr w:type="gramStart"/>
             <w:r>
               <w:t>return(</w:t>
             </w:r>
+            <w:proofErr w:type="gramEnd"/>
           </w:p>
           <w:p>
             <w:r>
@@ -1327,9 +1664,11 @@
             <w:tcW w:w="4675" w:type="dxa"/>
           </w:tcPr>
           <w:p>
+            <w:proofErr w:type="gramStart"/>
             <w:r>
               <w:t>return(</w:t>
             </w:r>
+            <w:proofErr w:type="gramEnd"/>
           </w:p>
           <w:p>
             <w:r>
@@ -1374,9 +1713,11 @@
             <w:tcW w:w="4675" w:type="dxa"/>
           </w:tcPr>
           <w:p>
+            <w:proofErr w:type="gramStart"/>
             <w:r>
               <w:t>return(</w:t>
             </w:r>
+            <w:proofErr w:type="gramEnd"/>
           </w:p>
           <w:p>
             <w:r>
@@ -1429,7 +1770,33 @@
         <w:t>wherever</w:t>
       </w:r>
       <w:r>
-        <w:t xml:space="preserve"> you wish. If you want to add a class to an element, add a “className” property within the opening tag, like so &lt;div className=”myClass”&gt;&lt;/div&gt;.</w:t>
+        <w:t xml:space="preserve"> you wish. If you want to add a class to an element, add a “</w:t>
+      </w:r>
+      <w:proofErr w:type="spellStart"/>
+      <w:r>
+        <w:t>className</w:t>
+      </w:r>
+      <w:proofErr w:type="spellEnd"/>
+      <w:r>
+        <w:t xml:space="preserve">” property within the opening tag, like so &lt;div </w:t>
+      </w:r>
+      <w:proofErr w:type="spellStart"/>
+      <w:r>
+        <w:t>className</w:t>
+      </w:r>
+      <w:proofErr w:type="spellEnd"/>
+      <w:proofErr w:type="gramStart"/>
+      <w:r>
+        <w:t>=”</w:t>
+      </w:r>
+      <w:proofErr w:type="spellStart"/>
+      <w:r>
+        <w:t>myClass</w:t>
+      </w:r>
+      <w:proofErr w:type="spellEnd"/>
+      <w:proofErr w:type="gramEnd"/>
+      <w:r>
+        <w:t>”&gt;&lt;/div&gt;.</w:t>
       </w:r>
     </w:p>
     <w:p>
@@ -1471,6 +1838,7 @@
     </w:p>
     <w:p>
       <w:r>
+        <w:lastRenderedPageBreak/>
         <w:t xml:space="preserve">If you </w:t>
       </w:r>
       <w:r>
@@ -1489,19 +1857,34 @@
     </w:p>
     <w:p>
       <w:r>
-        <w:lastRenderedPageBreak/>
         <w:t xml:space="preserve">For example, to update the </w:t>
       </w:r>
       <w:r>
         <w:t xml:space="preserve">contents of the download page (e.g. version, filename, link, etc.) go to </w:t>
       </w:r>
       <w:r>
-        <w:t>the download.html file. This is the case only with download.html because the data for it came from an external json file.</w:t>
-      </w:r>
-    </w:p>
-    <w:p>
-      <w:r>
-        <w:t>To edit other pages post-</w:t>
+        <w:t xml:space="preserve">the download.html file. This is the case only with download.html because the data for it came from an external </w:t>
+      </w:r>
+      <w:proofErr w:type="spellStart"/>
+      <w:r>
+        <w:t>json</w:t>
+      </w:r>
+      <w:proofErr w:type="spellEnd"/>
+      <w:r>
+        <w:t xml:space="preserve"> file.</w:t>
+      </w:r>
+    </w:p>
+    <w:p>
+      <w:r>
+        <w:t xml:space="preserve">To edit other </w:t>
+      </w:r>
+      <w:proofErr w:type="gramStart"/>
+      <w:r>
+        <w:t>pages</w:t>
+      </w:r>
+      <w:proofErr w:type="gramEnd"/>
+      <w:r>
+        <w:t xml:space="preserve"> post-</w:t>
       </w:r>
       <w:r>
         <w:t>production,</w:t>
@@ -1518,7 +1901,15 @@
         <w:t xml:space="preserve">In there are </w:t>
       </w:r>
       <w:r>
-        <w:t xml:space="preserve">two .js </w:t>
+        <w:t>two .</w:t>
+      </w:r>
+      <w:proofErr w:type="spellStart"/>
+      <w:r>
+        <w:t>js</w:t>
+      </w:r>
+      <w:proofErr w:type="spellEnd"/>
+      <w:r>
+        <w:t xml:space="preserve"> </w:t>
       </w:r>
       <w:r>
         <w:t xml:space="preserve">files </w:t>
@@ -1568,8 +1959,13 @@
       <w:r>
         <w:t>For example, suppose you want to edit the text of the header “</w:t>
       </w:r>
-      <w:r>
-        <w:t>Ardi - The Organizer. A Gmail Client and Notes Manager</w:t>
+      <w:proofErr w:type="spellStart"/>
+      <w:r>
+        <w:t>Ardi</w:t>
+      </w:r>
+      <w:proofErr w:type="spellEnd"/>
+      <w:r>
+        <w:t xml:space="preserve"> - The Organizer. A Gmail Client and Notes Manager</w:t>
       </w:r>
       <w:r>
         <w:t xml:space="preserve">.” on the home page. Open </w:t>
@@ -1582,7 +1978,15 @@
         <w:t>index-randomhashnumber.js</w:t>
       </w:r>
       <w:r>
-        <w:t xml:space="preserve"> and search for “ardi – the organizer” or any keywords from that header.</w:t>
+        <w:t xml:space="preserve"> and search for “</w:t>
+      </w:r>
+      <w:proofErr w:type="spellStart"/>
+      <w:r>
+        <w:t>ardi</w:t>
+      </w:r>
+      <w:proofErr w:type="spellEnd"/>
+      <w:r>
+        <w:t xml:space="preserve"> – the organizer” or any keywords from that header.</w:t>
       </w:r>
     </w:p>
     <w:p>
@@ -1601,6 +2005,7 @@
       <w:r>
         <w:t xml:space="preserve">which includes the </w:t>
       </w:r>
+      <w:proofErr w:type="spellStart"/>
       <w:r>
         <w:rPr>
           <w:i/>
@@ -1608,6 +2013,7 @@
         </w:rPr>
         <w:t>headerText</w:t>
       </w:r>
+      <w:proofErr w:type="spellEnd"/>
       <w:r>
         <w:t xml:space="preserve"> property. Therefore, you want to edit the line in the production file that loo</w:t>
       </w:r>
@@ -1620,12 +2026,37 @@
       <w:r>
         <w:br/>
       </w:r>
-      <w:r>
-        <w:rPr>
-          <w:i/>
-          <w:iCs/>
-        </w:rPr>
-        <w:t>headerText: "Ardi - The Organizer. A Gmail Client and Notes Manager</w:t>
+      <w:proofErr w:type="spellStart"/>
+      <w:r>
+        <w:rPr>
+          <w:i/>
+          <w:iCs/>
+        </w:rPr>
+        <w:t>headerText</w:t>
+      </w:r>
+      <w:proofErr w:type="spellEnd"/>
+      <w:r>
+        <w:rPr>
+          <w:i/>
+          <w:iCs/>
+        </w:rPr>
+        <w:t>: "</w:t>
+      </w:r>
+      <w:proofErr w:type="spellStart"/>
+      <w:r>
+        <w:rPr>
+          <w:i/>
+          <w:iCs/>
+        </w:rPr>
+        <w:t>Ardi</w:t>
+      </w:r>
+      <w:proofErr w:type="spellEnd"/>
+      <w:r>
+        <w:rPr>
+          <w:i/>
+          <w:iCs/>
+        </w:rPr>
+        <w:t xml:space="preserve"> - The Organizer. A Gmail Client and Notes Manager</w:t>
       </w:r>
       <w:r>
         <w:rPr>
@@ -1671,6 +2102,8 @@
         </w:rPr>
         <w:t>(</w:t>
       </w:r>
+      <w:proofErr w:type="spellStart"/>
+      <w:proofErr w:type="gramStart"/>
       <w:r>
         <w:rPr>
           <w:rFonts w:ascii="Consolas" w:eastAsia="Times New Roman" w:hAnsi="Consolas" w:cs="Times New Roman"/>
@@ -1698,6 +2131,7 @@
         </w:rPr>
         <w:t>jsx</w:t>
       </w:r>
+      <w:proofErr w:type="spellEnd"/>
       <w:r>
         <w:rPr>
           <w:rFonts w:ascii="Consolas" w:eastAsia="Times New Roman" w:hAnsi="Consolas" w:cs="Times New Roman"/>
@@ -1707,6 +2141,8 @@
         </w:rPr>
         <w:t>)(</w:t>
       </w:r>
+      <w:proofErr w:type="spellStart"/>
+      <w:proofErr w:type="gramEnd"/>
       <w:r>
         <w:rPr>
           <w:rFonts w:ascii="Consolas" w:eastAsia="Times New Roman" w:hAnsi="Consolas" w:cs="Times New Roman"/>
@@ -1734,6 +2170,7 @@
         </w:rPr>
         <w:t>a</w:t>
       </w:r>
+      <w:proofErr w:type="spellEnd"/>
       <w:r>
         <w:rPr>
           <w:rFonts w:ascii="Consolas" w:eastAsia="Times New Roman" w:hAnsi="Consolas" w:cs="Times New Roman"/>
@@ -1764,6 +2201,7 @@
         </w:rPr>
         <w:t>           </w:t>
       </w:r>
+      <w:proofErr w:type="spellStart"/>
       <w:r>
         <w:rPr>
           <w:rFonts w:ascii="Consolas" w:eastAsia="Times New Roman" w:hAnsi="Consolas" w:cs="Times New Roman"/>
@@ -1771,7 +2209,17 @@
           <w:sz w:val="21"/>
           <w:szCs w:val="21"/>
         </w:rPr>
-        <w:t>forceNoBackground:</w:t>
+        <w:t>forceNoBackground</w:t>
+      </w:r>
+      <w:proofErr w:type="spellEnd"/>
+      <w:r>
+        <w:rPr>
+          <w:rFonts w:ascii="Consolas" w:eastAsia="Times New Roman" w:hAnsi="Consolas" w:cs="Times New Roman"/>
+          <w:color w:val="9CDCFE"/>
+          <w:sz w:val="21"/>
+          <w:szCs w:val="21"/>
+        </w:rPr>
+        <w:t>:</w:t>
       </w:r>
       <w:r>
         <w:rPr>
@@ -1830,6 +2278,7 @@
         </w:rPr>
         <w:t> </w:t>
       </w:r>
+      <w:proofErr w:type="spellStart"/>
       <w:r>
         <w:rPr>
           <w:rFonts w:ascii="Consolas" w:eastAsia="Times New Roman" w:hAnsi="Consolas" w:cs="Times New Roman"/>
@@ -1837,7 +2286,17 @@
           <w:sz w:val="21"/>
           <w:szCs w:val="21"/>
         </w:rPr>
-        <w:t>noUnderline:</w:t>
+        <w:t>noUnderline</w:t>
+      </w:r>
+      <w:proofErr w:type="spellEnd"/>
+      <w:r>
+        <w:rPr>
+          <w:rFonts w:ascii="Consolas" w:eastAsia="Times New Roman" w:hAnsi="Consolas" w:cs="Times New Roman"/>
+          <w:color w:val="9CDCFE"/>
+          <w:sz w:val="21"/>
+          <w:szCs w:val="21"/>
+        </w:rPr>
+        <w:t>:</w:t>
       </w:r>
       <w:r>
         <w:rPr>
@@ -1896,6 +2355,7 @@
         </w:rPr>
         <w:t>  </w:t>
       </w:r>
+      <w:proofErr w:type="spellStart"/>
       <w:r>
         <w:rPr>
           <w:rFonts w:ascii="Consolas" w:eastAsia="Times New Roman" w:hAnsi="Consolas" w:cs="Times New Roman"/>
@@ -1903,7 +2363,17 @@
           <w:sz w:val="21"/>
           <w:szCs w:val="21"/>
         </w:rPr>
-        <w:t>extraLarge:</w:t>
+        <w:t>extraLarge</w:t>
+      </w:r>
+      <w:proofErr w:type="spellEnd"/>
+      <w:r>
+        <w:rPr>
+          <w:rFonts w:ascii="Consolas" w:eastAsia="Times New Roman" w:hAnsi="Consolas" w:cs="Times New Roman"/>
+          <w:color w:val="9CDCFE"/>
+          <w:sz w:val="21"/>
+          <w:szCs w:val="21"/>
+        </w:rPr>
+        <w:t>:</w:t>
       </w:r>
       <w:r>
         <w:rPr>
@@ -2133,6 +2603,7 @@
         </w:rPr>
         <w:t>           </w:t>
       </w:r>
+      <w:proofErr w:type="spellStart"/>
       <w:r>
         <w:rPr>
           <w:rFonts w:ascii="Consolas" w:eastAsia="Times New Roman" w:hAnsi="Consolas" w:cs="Times New Roman"/>
@@ -2140,7 +2611,17 @@
           <w:sz w:val="21"/>
           <w:szCs w:val="21"/>
         </w:rPr>
-        <w:t>visibilitySensorReveal:</w:t>
+        <w:t>visibilitySensorReveal</w:t>
+      </w:r>
+      <w:proofErr w:type="spellEnd"/>
+      <w:r>
+        <w:rPr>
+          <w:rFonts w:ascii="Consolas" w:eastAsia="Times New Roman" w:hAnsi="Consolas" w:cs="Times New Roman"/>
+          <w:color w:val="9CDCFE"/>
+          <w:sz w:val="21"/>
+          <w:szCs w:val="21"/>
+        </w:rPr>
+        <w:t>:</w:t>
       </w:r>
       <w:r>
         <w:rPr>
@@ -2245,13 +2726,21 @@
         <w:t>" and then add a dot before, like so:</w:t>
       </w:r>
       <w:r>
-        <w:t xml:space="preserve"> "</w:t>
+        <w:t xml:space="preserve"> </w:t>
+      </w:r>
+      <w:proofErr w:type="gramStart"/>
+      <w:r>
+        <w:t>"</w:t>
       </w:r>
       <w:r>
         <w:t>.</w:t>
       </w:r>
       <w:r>
-        <w:t>/_next</w:t>
+        <w:t>/</w:t>
+      </w:r>
+      <w:proofErr w:type="gramEnd"/>
+      <w:r>
+        <w:t>_next</w:t>
       </w:r>
       <w:r>
         <w:t>”</w:t>
@@ -2402,6 +2891,95 @@
     </w:lvl>
   </w:abstractNum>
   <w:abstractNum w:abstractNumId="1" w15:restartNumberingAfterBreak="0">
+    <w:nsid w:val="3F847279"/>
+    <w:multiLevelType w:val="hybridMultilevel"/>
+    <w:tmpl w:val="87DED228"/>
+    <w:lvl w:ilvl="0" w:tplc="0409000F">
+      <w:start w:val="1"/>
+      <w:numFmt w:val="decimal"/>
+      <w:lvlText w:val="%1."/>
+      <w:lvlJc w:val="left"/>
+      <w:pPr>
+        <w:ind w:left="720" w:hanging="360"/>
+      </w:pPr>
+      <w:rPr>
+        <w:rFonts w:hint="default"/>
+      </w:rPr>
+    </w:lvl>
+    <w:lvl w:ilvl="1" w:tplc="04090019" w:tentative="1">
+      <w:start w:val="1"/>
+      <w:numFmt w:val="lowerLetter"/>
+      <w:lvlText w:val="%2."/>
+      <w:lvlJc w:val="left"/>
+      <w:pPr>
+        <w:ind w:left="1440" w:hanging="360"/>
+      </w:pPr>
+    </w:lvl>
+    <w:lvl w:ilvl="2" w:tplc="0409001B" w:tentative="1">
+      <w:start w:val="1"/>
+      <w:numFmt w:val="lowerRoman"/>
+      <w:lvlText w:val="%3."/>
+      <w:lvlJc w:val="right"/>
+      <w:pPr>
+        <w:ind w:left="2160" w:hanging="180"/>
+      </w:pPr>
+    </w:lvl>
+    <w:lvl w:ilvl="3" w:tplc="0409000F" w:tentative="1">
+      <w:start w:val="1"/>
+      <w:numFmt w:val="decimal"/>
+      <w:lvlText w:val="%4."/>
+      <w:lvlJc w:val="left"/>
+      <w:pPr>
+        <w:ind w:left="2880" w:hanging="360"/>
+      </w:pPr>
+    </w:lvl>
+    <w:lvl w:ilvl="4" w:tplc="04090019" w:tentative="1">
+      <w:start w:val="1"/>
+      <w:numFmt w:val="lowerLetter"/>
+      <w:lvlText w:val="%5."/>
+      <w:lvlJc w:val="left"/>
+      <w:pPr>
+        <w:ind w:left="3600" w:hanging="360"/>
+      </w:pPr>
+    </w:lvl>
+    <w:lvl w:ilvl="5" w:tplc="0409001B" w:tentative="1">
+      <w:start w:val="1"/>
+      <w:numFmt w:val="lowerRoman"/>
+      <w:lvlText w:val="%6."/>
+      <w:lvlJc w:val="right"/>
+      <w:pPr>
+        <w:ind w:left="4320" w:hanging="180"/>
+      </w:pPr>
+    </w:lvl>
+    <w:lvl w:ilvl="6" w:tplc="0409000F" w:tentative="1">
+      <w:start w:val="1"/>
+      <w:numFmt w:val="decimal"/>
+      <w:lvlText w:val="%7."/>
+      <w:lvlJc w:val="left"/>
+      <w:pPr>
+        <w:ind w:left="5040" w:hanging="360"/>
+      </w:pPr>
+    </w:lvl>
+    <w:lvl w:ilvl="7" w:tplc="04090019" w:tentative="1">
+      <w:start w:val="1"/>
+      <w:numFmt w:val="lowerLetter"/>
+      <w:lvlText w:val="%8."/>
+      <w:lvlJc w:val="left"/>
+      <w:pPr>
+        <w:ind w:left="5760" w:hanging="360"/>
+      </w:pPr>
+    </w:lvl>
+    <w:lvl w:ilvl="8" w:tplc="0409001B" w:tentative="1">
+      <w:start w:val="1"/>
+      <w:numFmt w:val="lowerRoman"/>
+      <w:lvlText w:val="%9."/>
+      <w:lvlJc w:val="right"/>
+      <w:pPr>
+        <w:ind w:left="6480" w:hanging="180"/>
+      </w:pPr>
+    </w:lvl>
+  </w:abstractNum>
+  <w:abstractNum w:abstractNumId="2" w15:restartNumberingAfterBreak="0">
     <w:nsid w:val="43613093"/>
     <w:multiLevelType w:val="hybridMultilevel"/>
     <w:tmpl w:val="CA56B830"/>
@@ -2514,7 +3092,7 @@
       </w:rPr>
     </w:lvl>
   </w:abstractNum>
-  <w:abstractNum w:abstractNumId="2" w15:restartNumberingAfterBreak="0">
+  <w:abstractNum w:abstractNumId="3" w15:restartNumberingAfterBreak="0">
     <w:nsid w:val="464B6E3C"/>
     <w:multiLevelType w:val="hybridMultilevel"/>
     <w:tmpl w:val="A48AF24A"/>
@@ -2603,7 +3181,7 @@
       </w:pPr>
     </w:lvl>
   </w:abstractNum>
-  <w:abstractNum w:abstractNumId="3" w15:restartNumberingAfterBreak="0">
+  <w:abstractNum w:abstractNumId="4" w15:restartNumberingAfterBreak="0">
     <w:nsid w:val="4FFA61ED"/>
     <w:multiLevelType w:val="hybridMultilevel"/>
     <w:tmpl w:val="6B004EB4"/>
@@ -2716,7 +3294,7 @@
       </w:rPr>
     </w:lvl>
   </w:abstractNum>
-  <w:abstractNum w:abstractNumId="4" w15:restartNumberingAfterBreak="0">
+  <w:abstractNum w:abstractNumId="5" w15:restartNumberingAfterBreak="0">
     <w:nsid w:val="57B76219"/>
     <w:multiLevelType w:val="hybridMultilevel"/>
     <w:tmpl w:val="AF1A2C0A"/>
@@ -2809,15 +3387,18 @@
     <w:abstractNumId w:val="0"/>
   </w:num>
   <w:num w:numId="2">
+    <w:abstractNumId w:val="4"/>
+  </w:num>
+  <w:num w:numId="3">
+    <w:abstractNumId w:val="5"/>
+  </w:num>
+  <w:num w:numId="4">
     <w:abstractNumId w:val="3"/>
   </w:num>
-  <w:num w:numId="3">
-    <w:abstractNumId w:val="4"/>
-  </w:num>
-  <w:num w:numId="4">
+  <w:num w:numId="5">
     <w:abstractNumId w:val="2"/>
   </w:num>
-  <w:num w:numId="5">
+  <w:num w:numId="6">
     <w:abstractNumId w:val="1"/>
   </w:num>
 </w:numbering>

</xml_diff>

<commit_message>
Refactored VideosContainer and updated 'How to update'
</commit_message>
<xml_diff>
--- a/How to update.docx
+++ b/How to update.docx
@@ -18,8 +18,6 @@
       <w:r>
         <w:t xml:space="preserve"> install</w:t>
       </w:r>
-      <w:bookmarkStart w:id="0" w:name="_GoBack"/>
-      <w:bookmarkEnd w:id="0"/>
     </w:p>
     <w:p>
       <w:pPr>
@@ -1253,7 +1251,6 @@
       <w:r>
         <w:t xml:space="preserve">in </w:t>
       </w:r>
-      <w:proofErr w:type="spellStart"/>
       <w:r>
         <w:rPr>
           <w:b/>
@@ -1261,17 +1258,7 @@
           <w:i/>
           <w:iCs/>
         </w:rPr>
-        <w:t>src</w:t>
-      </w:r>
-      <w:proofErr w:type="spellEnd"/>
-      <w:r>
-        <w:rPr>
-          <w:b/>
-          <w:bCs/>
-          <w:i/>
-          <w:iCs/>
-        </w:rPr>
-        <w:t>/components</w:t>
+        <w:t>components</w:t>
       </w:r>
       <w:r>
         <w:rPr>
@@ -1558,10 +1545,156 @@
       </w:r>
     </w:p>
     <w:p>
+      <w:pPr>
+        <w:pBdr>
+          <w:bottom w:val="single" w:sz="6" w:space="1" w:color="auto"/>
+        </w:pBdr>
+      </w:pPr>
       <w:r>
         <w:t>This concludes adding tutorials.</w:t>
       </w:r>
     </w:p>
+    <w:p>
+      <w:pPr>
+        <w:spacing w:after="0"/>
+      </w:pPr>
+      <w:r>
+        <w:t>If you wish to add a YouTube video to the videos section of the demo page: First acquire the embed link, which should look like this:</w:t>
+      </w:r>
+    </w:p>
+    <w:p>
+      <w:r>
+        <w:rPr>
+          <w:b/>
+          <w:bCs/>
+          <w:color w:val="F4B083" w:themeColor="accent2" w:themeTint="99"/>
+          <w:highlight w:val="black"/>
+        </w:rPr>
+        <w:t>https://www.youtube-nocookie.com/embed/44ANYZP5484.</w:t>
+      </w:r>
+      <w:r>
+        <w:t xml:space="preserve"> </w:t>
+      </w:r>
+    </w:p>
+    <w:p>
+      <w:r>
+        <w:t xml:space="preserve">In VideosContainer.js (located inside </w:t>
+      </w:r>
+      <w:r>
+        <w:rPr>
+          <w:b/>
+          <w:bCs/>
+          <w:i/>
+          <w:iCs/>
+        </w:rPr>
+        <w:t>components/</w:t>
+      </w:r>
+      <w:proofErr w:type="spellStart"/>
+      <w:r>
+        <w:rPr>
+          <w:b/>
+          <w:bCs/>
+          <w:i/>
+          <w:iCs/>
+        </w:rPr>
+        <w:t>VideosContainer</w:t>
+      </w:r>
+      <w:proofErr w:type="spellEnd"/>
+      <w:r>
+        <w:t xml:space="preserve">) there’s an array </w:t>
+      </w:r>
+      <w:r>
+        <w:rPr>
+          <w:b/>
+          <w:bCs/>
+        </w:rPr>
+        <w:t>videos</w:t>
+      </w:r>
+      <w:r>
+        <w:t>.</w:t>
+      </w:r>
+    </w:p>
+    <w:p>
+      <w:r>
+        <w:t>Create a new object like so:</w:t>
+      </w:r>
+    </w:p>
+    <w:p>
+      <w:pPr>
+        <w:spacing w:after="0"/>
+      </w:pPr>
+      <w:r>
+        <w:t>{</w:t>
+      </w:r>
+    </w:p>
+    <w:p>
+      <w:pPr>
+        <w:spacing w:after="0"/>
+      </w:pPr>
+      <w:r>
+        <w:t xml:space="preserve">   url: “link to the video here”</w:t>
+      </w:r>
+    </w:p>
+    <w:p>
+      <w:pPr>
+        <w:spacing w:after="0"/>
+      </w:pPr>
+      <w:r>
+        <w:t xml:space="preserve">   title: “Type the title of the video here”</w:t>
+      </w:r>
+    </w:p>
+    <w:p>
+      <w:pPr>
+        <w:spacing w:after="0"/>
+      </w:pPr>
+      <w:r>
+        <w:t>}</w:t>
+      </w:r>
+    </w:p>
+    <w:p>
+      <w:pPr>
+        <w:spacing w:after="0"/>
+      </w:pPr>
+    </w:p>
+    <w:p>
+      <w:pPr>
+        <w:pBdr>
+          <w:bottom w:val="single" w:sz="6" w:space="1" w:color="auto"/>
+        </w:pBdr>
+      </w:pPr>
+      <w:r>
+        <w:t xml:space="preserve">Insert the embed link from </w:t>
+      </w:r>
+      <w:proofErr w:type="spellStart"/>
+      <w:r>
+        <w:t>youtube</w:t>
+      </w:r>
+      <w:proofErr w:type="spellEnd"/>
+      <w:r>
+        <w:t xml:space="preserve"> into the </w:t>
+      </w:r>
+      <w:proofErr w:type="spellStart"/>
+      <w:r>
+        <w:rPr>
+          <w:b/>
+          <w:bCs/>
+          <w:i/>
+          <w:iCs/>
+        </w:rPr>
+        <w:t>url</w:t>
+      </w:r>
+      <w:proofErr w:type="spellEnd"/>
+      <w:r>
+        <w:t xml:space="preserve"> </w:t>
+      </w:r>
+      <w:r>
+        <w:t>property</w:t>
+      </w:r>
+      <w:r>
+        <w:t xml:space="preserve">. </w:t>
+      </w:r>
+    </w:p>
+    <w:p/>
     <w:p>
       <w:r>
         <w:t>If you wish to remove or add components to the website, it can be done with usual html.</w:t>
@@ -1692,6 +1825,7 @@
           </w:p>
           <w:p>
             <w:r>
+              <w:lastRenderedPageBreak/>
               <w:t>)</w:t>
             </w:r>
           </w:p>
@@ -1702,6 +1836,7 @@
           </w:tcPr>
           <w:p>
             <w:r>
+              <w:lastRenderedPageBreak/>
               <w:t>This is wrong</w:t>
             </w:r>
           </w:p>
@@ -1715,6 +1850,7 @@
           <w:p>
             <w:proofErr w:type="gramStart"/>
             <w:r>
+              <w:lastRenderedPageBreak/>
               <w:t>return(</w:t>
             </w:r>
             <w:proofErr w:type="gramEnd"/>
@@ -1747,30 +1883,9 @@
         </w:tc>
       </w:tr>
     </w:tbl>
-    <w:p/>
-    <w:p>
-      <w:r>
-        <w:t xml:space="preserve">For example, if you wish to add a YouTube video to the download page. First acquire the embed link. Paste it in to </w:t>
-      </w:r>
-      <w:r>
-        <w:rPr>
-          <w:i/>
-          <w:iCs/>
-        </w:rPr>
-        <w:t>download.js</w:t>
-      </w:r>
-      <w:r>
-        <w:rPr>
-          <w:i/>
-          <w:iCs/>
-        </w:rPr>
-        <w:t xml:space="preserve"> </w:t>
-      </w:r>
-      <w:r>
-        <w:t>wherever</w:t>
-      </w:r>
-      <w:r>
-        <w:t xml:space="preserve"> you wish. If you want to add a class to an element, add a “</w:t>
+    <w:p>
+      <w:r>
+        <w:t>If you want to add a class to an element, add a “</w:t>
       </w:r>
       <w:proofErr w:type="spellStart"/>
       <w:r>
@@ -1800,11 +1915,18 @@
       </w:r>
     </w:p>
     <w:p>
+      <w:pPr>
+        <w:pBdr>
+          <w:bottom w:val="single" w:sz="6" w:space="1" w:color="auto"/>
+        </w:pBdr>
+      </w:pPr>
       <w:r>
         <w:t xml:space="preserve">Add your styles to globals.css (located inside the </w:t>
       </w:r>
       <w:r>
         <w:rPr>
+          <w:b/>
+          <w:bCs/>
           <w:i/>
           <w:iCs/>
         </w:rPr>
@@ -1814,13 +1936,11 @@
         <w:t xml:space="preserve"> folder).</w:t>
       </w:r>
     </w:p>
-    <w:p/>
-    <w:p>
-      <w:pPr>
-        <w:tabs>
-          <w:tab w:val="left" w:pos="6450"/>
-        </w:tabs>
-      </w:pPr>
+    <w:p>
+      <w:bookmarkStart w:id="0" w:name="_GoBack"/>
+      <w:bookmarkEnd w:id="0"/>
+    </w:p>
+    <w:p>
       <w:r>
         <w:rPr>
           <w:b/>
@@ -1838,7 +1958,6 @@
     </w:p>
     <w:p>
       <w:r>
-        <w:lastRenderedPageBreak/>
         <w:t xml:space="preserve">If you </w:t>
       </w:r>
       <w:r>
@@ -2693,6 +2812,7 @@
         </w:numPr>
       </w:pPr>
       <w:r>
+        <w:lastRenderedPageBreak/>
         <w:t>Open the .html file in your IDE.</w:t>
       </w:r>
     </w:p>

</xml_diff>

<commit_message>
As requested by the client: Removed animations from IsometricProgrammer, reduced animations from DownloadButton, removed .webp conversion.
</commit_message>
<xml_diff>
--- a/How to update.docx
+++ b/How to update.docx
@@ -10,13 +10,8 @@
           <w:numId w:val="6"/>
         </w:numPr>
       </w:pPr>
-      <w:proofErr w:type="spellStart"/>
-      <w:r>
-        <w:t>npm</w:t>
-      </w:r>
-      <w:proofErr w:type="spellEnd"/>
-      <w:r>
-        <w:t xml:space="preserve"> install</w:t>
+      <w:r>
+        <w:t>npm install</w:t>
       </w:r>
     </w:p>
     <w:p>
@@ -27,13 +22,8 @@
           <w:numId w:val="6"/>
         </w:numPr>
       </w:pPr>
-      <w:proofErr w:type="spellStart"/>
-      <w:r>
-        <w:t>npm</w:t>
-      </w:r>
-      <w:proofErr w:type="spellEnd"/>
-      <w:r>
-        <w:t xml:space="preserve"> run build</w:t>
+      <w:r>
+        <w:t>npm run build</w:t>
       </w:r>
     </w:p>
     <w:p>
@@ -44,26 +34,13 @@
           <w:numId w:val="6"/>
         </w:numPr>
       </w:pPr>
-      <w:proofErr w:type="spellStart"/>
-      <w:r>
-        <w:t>npx</w:t>
-      </w:r>
-      <w:proofErr w:type="spellEnd"/>
-      <w:r>
-        <w:t xml:space="preserve"> next export</w:t>
-      </w:r>
-    </w:p>
-    <w:p>
-      <w:r>
-        <w:t xml:space="preserve">This website is built with </w:t>
-      </w:r>
-      <w:proofErr w:type="spellStart"/>
-      <w:r>
-        <w:t>NextJS</w:t>
-      </w:r>
-      <w:proofErr w:type="spellEnd"/>
-      <w:r>
-        <w:t xml:space="preserve"> with is a framework for ReactJS. This means the markup, unlike from</w:t>
+      <w:r>
+        <w:t>npx next export</w:t>
+      </w:r>
+    </w:p>
+    <w:p>
+      <w:r>
+        <w:t>This website is built with NextJS with is a framework for ReactJS. This means the markup, unlike from</w:t>
       </w:r>
       <w:r>
         <w:t xml:space="preserve"> pure HTML in </w:t>
@@ -86,17 +63,8 @@
           <w:b/>
           <w:bCs/>
         </w:rPr>
-        <w:t>.</w:t>
-      </w:r>
-      <w:proofErr w:type="spellStart"/>
-      <w:r>
-        <w:rPr>
-          <w:b/>
-          <w:bCs/>
-        </w:rPr>
-        <w:t>js</w:t>
-      </w:r>
-      <w:proofErr w:type="spellEnd"/>
+        <w:t>.js</w:t>
+      </w:r>
       <w:r>
         <w:t>.</w:t>
       </w:r>
@@ -131,25 +99,15 @@
           <w:bCs/>
           <w:u w:val="single"/>
         </w:rPr>
-        <w:t xml:space="preserve">How to update the </w:t>
-      </w:r>
-      <w:proofErr w:type="gramStart"/>
+        <w:t>How to update the website</w:t>
+      </w:r>
       <w:r>
         <w:rPr>
           <w:b/>
           <w:bCs/>
-          <w:u w:val="single"/>
-        </w:rPr>
-        <w:t>website</w:t>
-      </w:r>
-      <w:r>
-        <w:rPr>
-          <w:b/>
-          <w:bCs/>
         </w:rPr>
         <w:t>:</w:t>
       </w:r>
-      <w:proofErr w:type="gramEnd"/>
     </w:p>
     <w:p>
       <w:pPr>
@@ -227,36 +185,17 @@
         <w:t xml:space="preserve">terminal, navigate to the root directory </w:t>
       </w:r>
       <w:r>
-        <w:t xml:space="preserve">(where </w:t>
-      </w:r>
-      <w:proofErr w:type="spellStart"/>
-      <w:proofErr w:type="gramStart"/>
-      <w:r>
-        <w:t>package.json</w:t>
-      </w:r>
-      <w:proofErr w:type="spellEnd"/>
-      <w:proofErr w:type="gramEnd"/>
-      <w:r>
-        <w:t xml:space="preserve"> is located) </w:t>
+        <w:t xml:space="preserve">(where package.json is located) </w:t>
       </w:r>
       <w:r>
         <w:t>and run “</w:t>
       </w:r>
-      <w:proofErr w:type="spellStart"/>
       <w:r>
         <w:rPr>
           <w:b/>
           <w:bCs/>
         </w:rPr>
-        <w:t>npm</w:t>
-      </w:r>
-      <w:proofErr w:type="spellEnd"/>
-      <w:r>
-        <w:rPr>
-          <w:b/>
-          <w:bCs/>
-        </w:rPr>
-        <w:t xml:space="preserve"> run dev</w:t>
+        <w:t>npm run dev</w:t>
       </w:r>
       <w:r>
         <w:t>” to start the site in development mode</w:t>
@@ -305,8 +244,6 @@
       <w:r>
         <w:t xml:space="preserve">To change the port (3002), edit </w:t>
       </w:r>
-      <w:proofErr w:type="spellStart"/>
-      <w:proofErr w:type="gramStart"/>
       <w:r>
         <w:rPr>
           <w:i/>
@@ -314,8 +251,6 @@
         </w:rPr>
         <w:t>package.json</w:t>
       </w:r>
-      <w:proofErr w:type="spellEnd"/>
-      <w:proofErr w:type="gramEnd"/>
       <w:r>
         <w:t xml:space="preserve"> inside the root directory.</w:t>
       </w:r>
@@ -375,69 +310,13 @@
       <w:r>
         <w:t xml:space="preserve">Look for </w:t>
       </w:r>
-      <w:proofErr w:type="spellStart"/>
       <w:r>
         <w:rPr>
           <w:b/>
           <w:bCs/>
           <w:highlight w:val="lightGray"/>
         </w:rPr>
-        <w:t>const</w:t>
-      </w:r>
-      <w:proofErr w:type="spellEnd"/>
-      <w:r>
-        <w:rPr>
-          <w:b/>
-          <w:bCs/>
-          <w:highlight w:val="lightGray"/>
-        </w:rPr>
-        <w:t xml:space="preserve"> </w:t>
-      </w:r>
-      <w:proofErr w:type="spellStart"/>
-      <w:r>
-        <w:rPr>
-          <w:b/>
-          <w:bCs/>
-          <w:highlight w:val="lightGray"/>
-        </w:rPr>
-        <w:t>appVersion</w:t>
-      </w:r>
-      <w:proofErr w:type="spellEnd"/>
-      <w:r>
-        <w:rPr>
-          <w:b/>
-          <w:bCs/>
-          <w:highlight w:val="lightGray"/>
-        </w:rPr>
-        <w:t xml:space="preserve"> = "</w:t>
-      </w:r>
-      <w:proofErr w:type="spellStart"/>
-      <w:r>
-        <w:rPr>
-          <w:b/>
-          <w:bCs/>
-          <w:highlight w:val="lightGray"/>
-        </w:rPr>
-        <w:t>x.</w:t>
-      </w:r>
-      <w:proofErr w:type="gramStart"/>
-      <w:r>
-        <w:rPr>
-          <w:b/>
-          <w:bCs/>
-          <w:highlight w:val="lightGray"/>
-        </w:rPr>
-        <w:t>y.z</w:t>
-      </w:r>
-      <w:proofErr w:type="spellEnd"/>
-      <w:proofErr w:type="gramEnd"/>
-      <w:r>
-        <w:rPr>
-          <w:b/>
-          <w:bCs/>
-          <w:highlight w:val="lightGray"/>
-        </w:rPr>
-        <w:t>;</w:t>
+        <w:t>const appVersion = "x.y.z;</w:t>
       </w:r>
     </w:p>
     <w:p>
@@ -491,21 +370,12 @@
           <w:bCs/>
         </w:rPr>
       </w:pPr>
-      <w:proofErr w:type="spellStart"/>
       <w:r>
         <w:rPr>
           <w:b/>
           <w:bCs/>
         </w:rPr>
-        <w:t>npm</w:t>
-      </w:r>
-      <w:proofErr w:type="spellEnd"/>
-      <w:r>
-        <w:rPr>
-          <w:b/>
-          <w:bCs/>
-        </w:rPr>
-        <w:t xml:space="preserve"> run build</w:t>
+        <w:t>npm run build</w:t>
       </w:r>
     </w:p>
     <w:p>
@@ -520,21 +390,12 @@
           <w:bCs/>
         </w:rPr>
       </w:pPr>
-      <w:proofErr w:type="spellStart"/>
       <w:r>
         <w:rPr>
           <w:b/>
           <w:bCs/>
         </w:rPr>
-        <w:t>npx</w:t>
-      </w:r>
-      <w:proofErr w:type="spellEnd"/>
-      <w:r>
-        <w:rPr>
-          <w:b/>
-          <w:bCs/>
-        </w:rPr>
-        <w:t xml:space="preserve"> next export</w:t>
+        <w:t>npx next export</w:t>
       </w:r>
     </w:p>
     <w:p>
@@ -627,7 +488,6 @@
       <w:r>
         <w:t xml:space="preserve">depend on </w:t>
       </w:r>
-      <w:proofErr w:type="spellStart"/>
       <w:r>
         <w:rPr>
           <w:i/>
@@ -642,7 +502,6 @@
         </w:rPr>
         <w:t>on</w:t>
       </w:r>
-      <w:proofErr w:type="spellEnd"/>
       <w:r>
         <w:t xml:space="preserve"> which is located inside the </w:t>
       </w:r>
@@ -664,45 +523,19 @@
         <w:t>folder.</w:t>
       </w:r>
       <w:r>
-        <w:t xml:space="preserve"> The content of the components inside of the download page (DownloadPage.js) depends on the content of </w:t>
-      </w:r>
-      <w:proofErr w:type="spellStart"/>
-      <w:r>
-        <w:t>downloadData.json</w:t>
-      </w:r>
-      <w:proofErr w:type="spellEnd"/>
-      <w:r>
-        <w:t xml:space="preserve"> (located inside the ‘public’ folder). If you decided to update the website through the developm</w:t>
-      </w:r>
-      <w:r>
-        <w:t xml:space="preserve">ent </w:t>
-      </w:r>
-      <w:proofErr w:type="gramStart"/>
-      <w:r>
-        <w:t>files</w:t>
-      </w:r>
-      <w:proofErr w:type="gramEnd"/>
-      <w:r>
-        <w:t xml:space="preserve"> then you shall update </w:t>
-      </w:r>
-      <w:proofErr w:type="spellStart"/>
-      <w:r>
-        <w:t>downloadData.json</w:t>
-      </w:r>
-      <w:proofErr w:type="spellEnd"/>
-      <w:r>
-        <w:t xml:space="preserve"> to make changes to the download page.</w:t>
+        <w:t xml:space="preserve"> The content of the components inside of the download page (DownloadPage.js) depends on the content of downloadData.json (located inside the ‘public’ folder). If you decided to update the website through the developm</w:t>
+      </w:r>
+      <w:r>
+        <w:t xml:space="preserve">ent files then you shall update </w:t>
+      </w:r>
+      <w:r>
+        <w:t>downloadData.json to make changes to the download page.</w:t>
       </w:r>
       <w:r>
         <w:t xml:space="preserve"> </w:t>
       </w:r>
-      <w:proofErr w:type="spellStart"/>
-      <w:r>
-        <w:t>downloadData.json</w:t>
-      </w:r>
-      <w:proofErr w:type="spellEnd"/>
-      <w:r>
-        <w:t xml:space="preserve"> is an object that has 2 objects and one array.</w:t>
+      <w:r>
+        <w:t>downloadData.json is an object that has 2 objects and one array.</w:t>
       </w:r>
     </w:p>
     <w:p>
@@ -756,19 +589,9 @@
             <w:tcW w:w="4675" w:type="dxa"/>
           </w:tcPr>
           <w:p>
-            <w:proofErr w:type="spellStart"/>
             <w:r>
-              <w:t>windowsOS</w:t>
+              <w:t>windowsOS/macOS</w:t>
             </w:r>
-            <w:proofErr w:type="spellEnd"/>
-            <w:r>
-              <w:t>/</w:t>
-            </w:r>
-            <w:proofErr w:type="spellStart"/>
-            <w:r>
-              <w:t>macOS</w:t>
-            </w:r>
-            <w:proofErr w:type="spellEnd"/>
           </w:p>
         </w:tc>
         <w:tc>
@@ -788,12 +611,10 @@
             <w:tcW w:w="4675" w:type="dxa"/>
           </w:tcPr>
           <w:p>
-            <w:proofErr w:type="spellStart"/>
             <w:r>
               <w:lastRenderedPageBreak/>
               <w:t>fileName</w:t>
             </w:r>
-            <w:proofErr w:type="spellEnd"/>
           </w:p>
         </w:tc>
         <w:tc>
@@ -819,11 +640,9 @@
             <w:tcW w:w="4675" w:type="dxa"/>
           </w:tcPr>
           <w:p>
-            <w:proofErr w:type="spellStart"/>
             <w:r>
               <w:t>fileSize</w:t>
             </w:r>
-            <w:proofErr w:type="spellEnd"/>
           </w:p>
         </w:tc>
         <w:tc>
@@ -870,15 +689,7 @@
     </w:p>
     <w:p>
       <w:r>
-        <w:t xml:space="preserve">This concludes updating </w:t>
-      </w:r>
-      <w:proofErr w:type="spellStart"/>
-      <w:r>
-        <w:t>downloadData.json</w:t>
-      </w:r>
-      <w:proofErr w:type="spellEnd"/>
-      <w:r>
-        <w:t xml:space="preserve">. </w:t>
+        <w:t xml:space="preserve">This concludes updating downloadData.json. </w:t>
       </w:r>
     </w:p>
     <w:p>
@@ -927,15 +738,7 @@
         </w:numPr>
       </w:pPr>
       <w:r>
-        <w:t xml:space="preserve">The object has 2 properties, </w:t>
-      </w:r>
-      <w:proofErr w:type="spellStart"/>
-      <w:r>
-        <w:t>categoryName</w:t>
-      </w:r>
-      <w:proofErr w:type="spellEnd"/>
-      <w:r>
-        <w:t xml:space="preserve"> and tutorials.</w:t>
+        <w:t>The object has 2 properties, categoryName and tutorials.</w:t>
       </w:r>
     </w:p>
     <w:p>
@@ -983,15 +786,7 @@
         </w:numPr>
       </w:pPr>
       <w:r>
-        <w:t xml:space="preserve">The other property can be either images or </w:t>
-      </w:r>
-      <w:proofErr w:type="spellStart"/>
-      <w:r>
-        <w:t>verbalInstruction</w:t>
-      </w:r>
-      <w:proofErr w:type="spellEnd"/>
-      <w:r>
-        <w:t xml:space="preserve"> </w:t>
+        <w:t xml:space="preserve">The other property can be either images or verbalInstruction </w:t>
       </w:r>
     </w:p>
     <w:p>
@@ -1002,13 +797,8 @@
           <w:numId w:val="5"/>
         </w:numPr>
       </w:pPr>
-      <w:proofErr w:type="spellStart"/>
-      <w:r>
-        <w:t>verbalInstruction</w:t>
-      </w:r>
-      <w:proofErr w:type="spellEnd"/>
-      <w:r>
-        <w:t xml:space="preserve"> – if you do not want images but just a text-based tutorial, use this property.</w:t>
+      <w:r>
+        <w:t>verbalInstruction – if you do not want images but just a text-based tutorial, use this property.</w:t>
       </w:r>
     </w:p>
     <w:p>
@@ -1031,13 +821,8 @@
           <w:numId w:val="5"/>
         </w:numPr>
       </w:pPr>
-      <w:proofErr w:type="spellStart"/>
-      <w:r>
-        <w:t>src</w:t>
-      </w:r>
-      <w:proofErr w:type="spellEnd"/>
-      <w:r>
-        <w:t>: this is the path to the image for the step in the tutorial</w:t>
+      <w:r>
+        <w:t>src: this is the path to the image for the step in the tutorial</w:t>
       </w:r>
       <w:r>
         <w:t xml:space="preserve"> (required).</w:t>
@@ -1118,13 +903,8 @@
       <w:pPr>
         <w:spacing w:after="0"/>
       </w:pPr>
-      <w:proofErr w:type="spellStart"/>
-      <w:r>
-        <w:t>tutorialsImagesPath</w:t>
-      </w:r>
-      <w:proofErr w:type="spellEnd"/>
-      <w:r>
-        <w:t xml:space="preserve"> comes from the top of the file:</w:t>
+      <w:r>
+        <w:t>tutorialsImagesPath comes from the top of the file:</w:t>
       </w:r>
     </w:p>
     <w:p>
@@ -1138,7 +918,6 @@
           <w:szCs w:val="21"/>
         </w:rPr>
       </w:pPr>
-      <w:proofErr w:type="spellStart"/>
       <w:r>
         <w:rPr>
           <w:rFonts w:ascii="Consolas" w:eastAsia="Times New Roman" w:hAnsi="Consolas" w:cs="Times New Roman"/>
@@ -1148,7 +927,6 @@
         </w:rPr>
         <w:t>const</w:t>
       </w:r>
-      <w:proofErr w:type="spellEnd"/>
       <w:r>
         <w:rPr>
           <w:rFonts w:ascii="Consolas" w:eastAsia="Times New Roman" w:hAnsi="Consolas" w:cs="Times New Roman"/>
@@ -1158,7 +936,6 @@
         </w:rPr>
         <w:t> </w:t>
       </w:r>
-      <w:proofErr w:type="spellStart"/>
       <w:r>
         <w:rPr>
           <w:rFonts w:ascii="Consolas" w:eastAsia="Times New Roman" w:hAnsi="Consolas" w:cs="Times New Roman"/>
@@ -1168,7 +945,6 @@
         </w:rPr>
         <w:t>tutorialsImagesPath</w:t>
       </w:r>
-      <w:proofErr w:type="spellEnd"/>
       <w:r>
         <w:rPr>
           <w:rFonts w:ascii="Consolas" w:eastAsia="Times New Roman" w:hAnsi="Consolas" w:cs="Times New Roman"/>
@@ -1178,7 +954,6 @@
         </w:rPr>
         <w:t> = </w:t>
       </w:r>
-      <w:proofErr w:type="gramStart"/>
       <w:r>
         <w:rPr>
           <w:rFonts w:ascii="Consolas" w:eastAsia="Times New Roman" w:hAnsi="Consolas" w:cs="Times New Roman"/>
@@ -1204,9 +979,8 @@
           <w:sz w:val="21"/>
           <w:szCs w:val="21"/>
         </w:rPr>
-        <w:t>/</w:t>
-      </w:r>
-      <w:proofErr w:type="gramEnd"/>
+        <w:t>/images</w:t>
+      </w:r>
       <w:r>
         <w:rPr>
           <w:rFonts w:ascii="Consolas" w:eastAsia="Times New Roman" w:hAnsi="Consolas" w:cs="Times New Roman"/>
@@ -1214,7 +988,16 @@
           <w:sz w:val="21"/>
           <w:szCs w:val="21"/>
         </w:rPr>
-        <w:t>images"</w:t>
+        <w:t>/tutorials</w:t>
+      </w:r>
+      <w:r>
+        <w:rPr>
+          <w:rFonts w:ascii="Consolas" w:eastAsia="Times New Roman" w:hAnsi="Consolas" w:cs="Times New Roman"/>
+          <w:color w:val="CE9178"/>
+          <w:sz w:val="21"/>
+          <w:szCs w:val="21"/>
+        </w:rPr>
+        <w:t>"</w:t>
       </w:r>
       <w:r>
         <w:rPr>
@@ -1228,13 +1011,18 @@
     </w:p>
     <w:p>
       <w:pPr>
-        <w:rPr>
-          <w:i/>
-          <w:iCs/>
-        </w:rPr>
-      </w:pPr>
-      <w:r>
-        <w:t xml:space="preserve">the </w:t>
+        <w:jc w:val="both"/>
+        <w:rPr>
+          <w:i/>
+          <w:iCs/>
+        </w:rPr>
+      </w:pPr>
+      <w:r>
+        <w:rPr>
+          <w:i/>
+          <w:iCs/>
+        </w:rPr>
+        <w:t>The</w:t>
       </w:r>
       <w:r>
         <w:rPr>
@@ -1243,14 +1031,10 @@
           <w:i/>
           <w:iCs/>
         </w:rPr>
-        <w:t>images</w:t>
-      </w:r>
-      <w:r>
-        <w:t xml:space="preserve"> folder is located </w:t>
-      </w:r>
-      <w:r>
-        <w:t xml:space="preserve">in </w:t>
-      </w:r>
+        <w:t xml:space="preserve"> </w:t>
+      </w:r>
+      <w:bookmarkStart w:id="0" w:name="_GoBack"/>
+      <w:bookmarkEnd w:id="0"/>
       <w:r>
         <w:rPr>
           <w:b/>
@@ -1258,7 +1042,7 @@
           <w:i/>
           <w:iCs/>
         </w:rPr>
-        <w:t>components</w:t>
+        <w:t>i</w:t>
       </w:r>
       <w:r>
         <w:rPr>
@@ -1267,9 +1051,8 @@
           <w:i/>
           <w:iCs/>
         </w:rPr>
-        <w:t>/</w:t>
-      </w:r>
-      <w:proofErr w:type="spellStart"/>
+        <w:t>mages</w:t>
+      </w:r>
       <w:r>
         <w:rPr>
           <w:b/>
@@ -1277,34 +1060,35 @@
           <w:i/>
           <w:iCs/>
         </w:rPr>
-        <w:t>TutorialPanel</w:t>
-      </w:r>
-      <w:proofErr w:type="spellEnd"/>
+        <w:t>/tutorials</w:t>
+      </w:r>
+      <w:r>
+        <w:t xml:space="preserve"> folder</w:t>
+      </w:r>
+      <w:r>
+        <w:t xml:space="preserve"> is located inside </w:t>
+      </w:r>
+      <w:r>
+        <w:t>the</w:t>
+      </w:r>
       <w:r>
         <w:rPr>
           <w:b/>
           <w:bCs/>
-          <w:i/>
-          <w:iCs/>
-        </w:rPr>
-        <w:t>/</w:t>
-      </w:r>
-      <w:proofErr w:type="spellStart"/>
+        </w:rPr>
+        <w:t xml:space="preserve"> </w:t>
+      </w:r>
       <w:r>
         <w:rPr>
           <w:b/>
           <w:bCs/>
-          <w:i/>
-          <w:iCs/>
-        </w:rPr>
-        <w:t>TutorialViewer</w:t>
-      </w:r>
-      <w:proofErr w:type="spellEnd"/>
-      <w:r>
-        <w:rPr>
-          <w:i/>
-          <w:iCs/>
-        </w:rPr>
+        </w:rPr>
+        <w:t>public</w:t>
+      </w:r>
+      <w:r>
+        <w:t xml:space="preserve"> folder</w:t>
+      </w:r>
+      <w:r>
         <w:t>.</w:t>
       </w:r>
     </w:p>
@@ -1348,15 +1132,9 @@
           <w:numId w:val="5"/>
         </w:numPr>
       </w:pPr>
-      <w:proofErr w:type="spellStart"/>
-      <w:r>
-        <w:t>pointerSize</w:t>
-      </w:r>
-      <w:proofErr w:type="spellEnd"/>
-      <w:r>
-        <w:t>: string value that can be either “</w:t>
-      </w:r>
-      <w:proofErr w:type="spellStart"/>
+      <w:r>
+        <w:t>pointerSize: string value that can be either “</w:t>
+      </w:r>
       <w:r>
         <w:rPr>
           <w:b/>
@@ -1366,7 +1144,6 @@
         </w:rPr>
         <w:t>xs</w:t>
       </w:r>
-      <w:proofErr w:type="spellEnd"/>
       <w:r>
         <w:rPr>
           <w:b/>
@@ -1460,11 +1237,9 @@
           <w:numId w:val="5"/>
         </w:numPr>
       </w:pPr>
-      <w:proofErr w:type="spellStart"/>
       <w:r>
         <w:t>rightSide</w:t>
       </w:r>
-      <w:proofErr w:type="spellEnd"/>
       <w:r>
         <w:t xml:space="preserve">: Boolean. If true, the instruction text will be on the right side of the pointer (optional – use this if you believe the pointer instruction is too close to the left perimeter of the tutorial viewer, I have implemented mobile responsiveness, the </w:t>
       </w:r>
@@ -1481,13 +1256,8 @@
           <w:numId w:val="5"/>
         </w:numPr>
       </w:pPr>
-      <w:proofErr w:type="spellStart"/>
-      <w:r>
-        <w:t>brighterPointer</w:t>
-      </w:r>
-      <w:proofErr w:type="spellEnd"/>
-      <w:r>
-        <w:t>: Boolean. If true, the shadow around the pointer circle will be brighter (optional – use this if the pointer is over a white background, it reduces contrast and makes it easier on the eyes).</w:t>
+      <w:r>
+        <w:t>brighterPointer: Boolean. If true, the shadow around the pointer circle will be brighter (optional – use this if the pointer is over a white background, it reduces contrast and makes it easier on the eyes).</w:t>
       </w:r>
     </w:p>
     <w:p>
@@ -1587,19 +1357,8 @@
           <w:i/>
           <w:iCs/>
         </w:rPr>
-        <w:t>components/</w:t>
-      </w:r>
-      <w:proofErr w:type="spellStart"/>
-      <w:r>
-        <w:rPr>
-          <w:b/>
-          <w:bCs/>
-          <w:i/>
-          <w:iCs/>
-        </w:rPr>
-        <w:t>VideosContainer</w:t>
-      </w:r>
-      <w:proofErr w:type="spellEnd"/>
+        <w:t>components/VideosContainer</w:t>
+      </w:r>
       <w:r>
         <w:t xml:space="preserve">) there’s an array </w:t>
       </w:r>
@@ -1663,17 +1422,8 @@
         </w:pBdr>
       </w:pPr>
       <w:r>
-        <w:t xml:space="preserve">Insert the embed link from </w:t>
-      </w:r>
-      <w:proofErr w:type="spellStart"/>
-      <w:r>
-        <w:t>youtube</w:t>
-      </w:r>
-      <w:proofErr w:type="spellEnd"/>
-      <w:r>
-        <w:t xml:space="preserve"> into the </w:t>
-      </w:r>
-      <w:proofErr w:type="spellStart"/>
+        <w:t xml:space="preserve">Insert the embed link from youtube into the </w:t>
+      </w:r>
       <w:r>
         <w:rPr>
           <w:b/>
@@ -1683,7 +1433,6 @@
         </w:rPr>
         <w:t>url</w:t>
       </w:r>
-      <w:proofErr w:type="spellEnd"/>
       <w:r>
         <w:t xml:space="preserve"> </w:t>
       </w:r>
@@ -1704,32 +1453,15 @@
       <w:r>
         <w:t xml:space="preserve">Components are rendered inside the </w:t>
       </w:r>
-      <w:proofErr w:type="gramStart"/>
-      <w:r>
-        <w:rPr>
-          <w:i/>
-          <w:iCs/>
-        </w:rPr>
-        <w:t>return(</w:t>
-      </w:r>
-      <w:proofErr w:type="gramEnd"/>
-      <w:r>
-        <w:rPr>
-          <w:i/>
-          <w:iCs/>
-        </w:rPr>
-        <w:t>)</w:t>
-      </w:r>
-      <w:r>
-        <w:t xml:space="preserve"> function of each component/page. Therefore, to add add/edit/remove components you add markup inside the </w:t>
-      </w:r>
-      <w:proofErr w:type="gramStart"/>
-      <w:r>
-        <w:t>return(</w:t>
-      </w:r>
-      <w:proofErr w:type="gramEnd"/>
-      <w:r>
-        <w:t>) function. All components must be wrapped inside a single element (i.e. div).</w:t>
+      <w:r>
+        <w:rPr>
+          <w:i/>
+          <w:iCs/>
+        </w:rPr>
+        <w:t>return()</w:t>
+      </w:r>
+      <w:r>
+        <w:t xml:space="preserve"> function of each component/page. Therefore, to add add/edit/remove components you add markup inside the return() function. All components must be wrapped inside a single element (i.e. div).</w:t>
       </w:r>
     </w:p>
     <w:tbl>
@@ -1748,11 +1480,9 @@
             <w:tcW w:w="4675" w:type="dxa"/>
           </w:tcPr>
           <w:p>
-            <w:proofErr w:type="gramStart"/>
             <w:r>
               <w:t>return(</w:t>
             </w:r>
-            <w:proofErr w:type="gramEnd"/>
           </w:p>
           <w:p>
             <w:r>
@@ -1797,11 +1527,9 @@
             <w:tcW w:w="4675" w:type="dxa"/>
           </w:tcPr>
           <w:p>
-            <w:proofErr w:type="gramStart"/>
             <w:r>
               <w:t>return(</w:t>
             </w:r>
-            <w:proofErr w:type="gramEnd"/>
           </w:p>
           <w:p>
             <w:r>
@@ -1848,12 +1576,10 @@
             <w:tcW w:w="4675" w:type="dxa"/>
           </w:tcPr>
           <w:p>
-            <w:proofErr w:type="gramStart"/>
             <w:r>
               <w:lastRenderedPageBreak/>
               <w:t>return(</w:t>
             </w:r>
-            <w:proofErr w:type="gramEnd"/>
           </w:p>
           <w:p>
             <w:r>
@@ -1885,33 +1611,7 @@
     </w:tbl>
     <w:p>
       <w:r>
-        <w:t>If you want to add a class to an element, add a “</w:t>
-      </w:r>
-      <w:proofErr w:type="spellStart"/>
-      <w:r>
-        <w:t>className</w:t>
-      </w:r>
-      <w:proofErr w:type="spellEnd"/>
-      <w:r>
-        <w:t xml:space="preserve">” property within the opening tag, like so &lt;div </w:t>
-      </w:r>
-      <w:proofErr w:type="spellStart"/>
-      <w:r>
-        <w:t>className</w:t>
-      </w:r>
-      <w:proofErr w:type="spellEnd"/>
-      <w:proofErr w:type="gramStart"/>
-      <w:r>
-        <w:t>=”</w:t>
-      </w:r>
-      <w:proofErr w:type="spellStart"/>
-      <w:r>
-        <w:t>myClass</w:t>
-      </w:r>
-      <w:proofErr w:type="spellEnd"/>
-      <w:proofErr w:type="gramEnd"/>
-      <w:r>
-        <w:t>”&gt;&lt;/div&gt;.</w:t>
+        <w:t>If you want to add a class to an element, add a “className” property within the opening tag, like so &lt;div className=”myClass”&gt;&lt;/div&gt;.</w:t>
       </w:r>
     </w:p>
     <w:p>
@@ -1936,10 +1636,7 @@
         <w:t xml:space="preserve"> folder).</w:t>
       </w:r>
     </w:p>
-    <w:p>
-      <w:bookmarkStart w:id="0" w:name="_GoBack"/>
-      <w:bookmarkEnd w:id="0"/>
-    </w:p>
+    <w:p/>
     <w:p>
       <w:r>
         <w:rPr>
@@ -1982,28 +1679,12 @@
         <w:t xml:space="preserve">contents of the download page (e.g. version, filename, link, etc.) go to </w:t>
       </w:r>
       <w:r>
-        <w:t xml:space="preserve">the download.html file. This is the case only with download.html because the data for it came from an external </w:t>
-      </w:r>
-      <w:proofErr w:type="spellStart"/>
-      <w:r>
-        <w:t>json</w:t>
-      </w:r>
-      <w:proofErr w:type="spellEnd"/>
-      <w:r>
-        <w:t xml:space="preserve"> file.</w:t>
-      </w:r>
-    </w:p>
-    <w:p>
-      <w:r>
-        <w:t xml:space="preserve">To edit other </w:t>
-      </w:r>
-      <w:proofErr w:type="gramStart"/>
-      <w:r>
-        <w:t>pages</w:t>
-      </w:r>
-      <w:proofErr w:type="gramEnd"/>
-      <w:r>
-        <w:t xml:space="preserve"> post-</w:t>
+        <w:t>the download.html file. This is the case only with download.html because the data for it came from an external json file.</w:t>
+      </w:r>
+    </w:p>
+    <w:p>
+      <w:r>
+        <w:t>To edit other pages post-</w:t>
       </w:r>
       <w:r>
         <w:t>production,</w:t>
@@ -2020,111 +1701,89 @@
         <w:t xml:space="preserve">In there are </w:t>
       </w:r>
       <w:r>
-        <w:t>two .</w:t>
-      </w:r>
-      <w:proofErr w:type="spellStart"/>
-      <w:r>
-        <w:t>js</w:t>
-      </w:r>
-      <w:proofErr w:type="spellEnd"/>
+        <w:t xml:space="preserve">two .js </w:t>
+      </w:r>
+      <w:r>
+        <w:t xml:space="preserve">files </w:t>
+      </w:r>
+      <w:r>
+        <w:t xml:space="preserve">for each </w:t>
+      </w:r>
+      <w:r>
+        <w:t>page</w:t>
+      </w:r>
+      <w:r>
+        <w:t xml:space="preserve"> of the website</w:t>
+      </w:r>
+      <w:r>
+        <w:t xml:space="preserve">. Open the file that contains the page name with </w:t>
+      </w:r>
+      <w:r>
+        <w:t xml:space="preserve">a </w:t>
+      </w:r>
+      <w:r>
+        <w:t>hash</w:t>
+      </w:r>
+      <w:r>
+        <w:t xml:space="preserve"> code</w:t>
+      </w:r>
+      <w:r>
+        <w:t>. The content is going to be minimized, so you will have to use a formatter. Then, look for the content you wish to edit.</w:t>
+      </w:r>
+      <w:r>
+        <w:t xml:space="preserve"> To check if the updates are working, open the corresponding .html file in the ‘</w:t>
+      </w:r>
+      <w:r>
+        <w:rPr>
+          <w:i/>
+          <w:iCs/>
+        </w:rPr>
+        <w:t>out’</w:t>
+      </w:r>
+      <w:r>
+        <w:t xml:space="preserve"> folder (or refresh if it is already open).</w:t>
+      </w:r>
       <w:r>
         <w:t xml:space="preserve"> </w:t>
       </w:r>
-      <w:r>
-        <w:t xml:space="preserve">files </w:t>
-      </w:r>
-      <w:r>
-        <w:t xml:space="preserve">for each </w:t>
-      </w:r>
-      <w:r>
-        <w:t>page</w:t>
-      </w:r>
-      <w:r>
-        <w:t xml:space="preserve"> of the website</w:t>
-      </w:r>
-      <w:r>
-        <w:t xml:space="preserve">. Open the file that contains the page name with </w:t>
-      </w:r>
-      <w:r>
-        <w:t xml:space="preserve">a </w:t>
-      </w:r>
-      <w:r>
-        <w:t>hash</w:t>
-      </w:r>
-      <w:r>
-        <w:t xml:space="preserve"> code</w:t>
-      </w:r>
-      <w:r>
-        <w:t>. The content is going to be minimized, so you will have to use a formatter. Then, look for the content you wish to edit.</w:t>
-      </w:r>
-      <w:r>
-        <w:t xml:space="preserve"> To check if the updates are working, open the corresponding .html file in the ‘</w:t>
-      </w:r>
-      <w:r>
-        <w:rPr>
-          <w:i/>
-          <w:iCs/>
-        </w:rPr>
-        <w:t>out’</w:t>
-      </w:r>
-      <w:r>
-        <w:t xml:space="preserve"> folder (or refresh if it is already open).</w:t>
+    </w:p>
+    <w:p>
+      <w:r>
+        <w:t>For example, suppose you want to edit the text of the header “</w:t>
+      </w:r>
+      <w:r>
+        <w:t>Ardi - The Organizer. A Gmail Client and Notes Manager</w:t>
+      </w:r>
+      <w:r>
+        <w:t xml:space="preserve">.” on the home page. Open </w:t>
+      </w:r>
+      <w:r>
+        <w:rPr>
+          <w:i/>
+          <w:iCs/>
+        </w:rPr>
+        <w:t>index-randomhashnumber.js</w:t>
+      </w:r>
+      <w:r>
+        <w:t xml:space="preserve"> and search for “ardi – the organizer” or any keywords from that header.</w:t>
+      </w:r>
+    </w:p>
+    <w:p>
+      <w:pPr>
+        <w:rPr>
+          <w:i/>
+          <w:iCs/>
+        </w:rPr>
+      </w:pPr>
+      <w:r>
+        <w:t>You may find multiple instances. Look for the one that looks the most similar to the development file. In the development file the header comes from ParagraphWithText.js component</w:t>
       </w:r>
       <w:r>
         <w:t xml:space="preserve"> </w:t>
       </w:r>
-    </w:p>
-    <w:p>
-      <w:r>
-        <w:t>For example, suppose you want to edit the text of the header “</w:t>
-      </w:r>
-      <w:proofErr w:type="spellStart"/>
-      <w:r>
-        <w:t>Ardi</w:t>
-      </w:r>
-      <w:proofErr w:type="spellEnd"/>
-      <w:r>
-        <w:t xml:space="preserve"> - The Organizer. A Gmail Client and Notes Manager</w:t>
-      </w:r>
-      <w:r>
-        <w:t xml:space="preserve">.” on the home page. Open </w:t>
-      </w:r>
-      <w:r>
-        <w:rPr>
-          <w:i/>
-          <w:iCs/>
-        </w:rPr>
-        <w:t>index-randomhashnumber.js</w:t>
-      </w:r>
-      <w:r>
-        <w:t xml:space="preserve"> and search for “</w:t>
-      </w:r>
-      <w:proofErr w:type="spellStart"/>
-      <w:r>
-        <w:t>ardi</w:t>
-      </w:r>
-      <w:proofErr w:type="spellEnd"/>
-      <w:r>
-        <w:t xml:space="preserve"> – the organizer” or any keywords from that header.</w:t>
-      </w:r>
-    </w:p>
-    <w:p>
-      <w:pPr>
-        <w:rPr>
-          <w:i/>
-          <w:iCs/>
-        </w:rPr>
-      </w:pPr>
-      <w:r>
-        <w:t>You may find multiple instances. Look for the one that looks the most similar to the development file. In the development file the header comes from ParagraphWithText.js component</w:t>
-      </w:r>
-      <w:r>
-        <w:t xml:space="preserve"> </w:t>
-      </w:r>
       <w:r>
         <w:t xml:space="preserve">which includes the </w:t>
       </w:r>
-      <w:proofErr w:type="spellStart"/>
       <w:r>
         <w:rPr>
           <w:i/>
@@ -2132,7 +1791,6 @@
         </w:rPr>
         <w:t>headerText</w:t>
       </w:r>
-      <w:proofErr w:type="spellEnd"/>
       <w:r>
         <w:t xml:space="preserve"> property. Therefore, you want to edit the line in the production file that loo</w:t>
       </w:r>
@@ -2145,37 +1803,12 @@
       <w:r>
         <w:br/>
       </w:r>
-      <w:proofErr w:type="spellStart"/>
-      <w:r>
-        <w:rPr>
-          <w:i/>
-          <w:iCs/>
-        </w:rPr>
-        <w:t>headerText</w:t>
-      </w:r>
-      <w:proofErr w:type="spellEnd"/>
-      <w:r>
-        <w:rPr>
-          <w:i/>
-          <w:iCs/>
-        </w:rPr>
-        <w:t>: "</w:t>
-      </w:r>
-      <w:proofErr w:type="spellStart"/>
-      <w:r>
-        <w:rPr>
-          <w:i/>
-          <w:iCs/>
-        </w:rPr>
-        <w:t>Ardi</w:t>
-      </w:r>
-      <w:proofErr w:type="spellEnd"/>
-      <w:r>
-        <w:rPr>
-          <w:i/>
-          <w:iCs/>
-        </w:rPr>
-        <w:t xml:space="preserve"> - The Organizer. A Gmail Client and Notes Manager</w:t>
+      <w:r>
+        <w:rPr>
+          <w:i/>
+          <w:iCs/>
+        </w:rPr>
+        <w:t>headerText: "Ardi - The Organizer. A Gmail Client and Notes Manager</w:t>
       </w:r>
       <w:r>
         <w:rPr>
@@ -2221,8 +1854,6 @@
         </w:rPr>
         <w:t>(</w:t>
       </w:r>
-      <w:proofErr w:type="spellStart"/>
-      <w:proofErr w:type="gramStart"/>
       <w:r>
         <w:rPr>
           <w:rFonts w:ascii="Consolas" w:eastAsia="Times New Roman" w:hAnsi="Consolas" w:cs="Times New Roman"/>
@@ -2250,7 +1881,6 @@
         </w:rPr>
         <w:t>jsx</w:t>
       </w:r>
-      <w:proofErr w:type="spellEnd"/>
       <w:r>
         <w:rPr>
           <w:rFonts w:ascii="Consolas" w:eastAsia="Times New Roman" w:hAnsi="Consolas" w:cs="Times New Roman"/>
@@ -2260,8 +1890,6 @@
         </w:rPr>
         <w:t>)(</w:t>
       </w:r>
-      <w:proofErr w:type="spellStart"/>
-      <w:proofErr w:type="gramEnd"/>
       <w:r>
         <w:rPr>
           <w:rFonts w:ascii="Consolas" w:eastAsia="Times New Roman" w:hAnsi="Consolas" w:cs="Times New Roman"/>
@@ -2289,7 +1917,6 @@
         </w:rPr>
         <w:t>a</w:t>
       </w:r>
-      <w:proofErr w:type="spellEnd"/>
       <w:r>
         <w:rPr>
           <w:rFonts w:ascii="Consolas" w:eastAsia="Times New Roman" w:hAnsi="Consolas" w:cs="Times New Roman"/>
@@ -2320,7 +1947,6 @@
         </w:rPr>
         <w:t>           </w:t>
       </w:r>
-      <w:proofErr w:type="spellStart"/>
       <w:r>
         <w:rPr>
           <w:rFonts w:ascii="Consolas" w:eastAsia="Times New Roman" w:hAnsi="Consolas" w:cs="Times New Roman"/>
@@ -2328,17 +1954,7 @@
           <w:sz w:val="21"/>
           <w:szCs w:val="21"/>
         </w:rPr>
-        <w:t>forceNoBackground</w:t>
-      </w:r>
-      <w:proofErr w:type="spellEnd"/>
-      <w:r>
-        <w:rPr>
-          <w:rFonts w:ascii="Consolas" w:eastAsia="Times New Roman" w:hAnsi="Consolas" w:cs="Times New Roman"/>
-          <w:color w:val="9CDCFE"/>
-          <w:sz w:val="21"/>
-          <w:szCs w:val="21"/>
-        </w:rPr>
-        <w:t>:</w:t>
+        <w:t>forceNoBackground:</w:t>
       </w:r>
       <w:r>
         <w:rPr>
@@ -2397,7 +2013,6 @@
         </w:rPr>
         <w:t> </w:t>
       </w:r>
-      <w:proofErr w:type="spellStart"/>
       <w:r>
         <w:rPr>
           <w:rFonts w:ascii="Consolas" w:eastAsia="Times New Roman" w:hAnsi="Consolas" w:cs="Times New Roman"/>
@@ -2405,17 +2020,7 @@
           <w:sz w:val="21"/>
           <w:szCs w:val="21"/>
         </w:rPr>
-        <w:t>noUnderline</w:t>
-      </w:r>
-      <w:proofErr w:type="spellEnd"/>
-      <w:r>
-        <w:rPr>
-          <w:rFonts w:ascii="Consolas" w:eastAsia="Times New Roman" w:hAnsi="Consolas" w:cs="Times New Roman"/>
-          <w:color w:val="9CDCFE"/>
-          <w:sz w:val="21"/>
-          <w:szCs w:val="21"/>
-        </w:rPr>
-        <w:t>:</w:t>
+        <w:t>noUnderline:</w:t>
       </w:r>
       <w:r>
         <w:rPr>
@@ -2474,7 +2079,6 @@
         </w:rPr>
         <w:t>  </w:t>
       </w:r>
-      <w:proofErr w:type="spellStart"/>
       <w:r>
         <w:rPr>
           <w:rFonts w:ascii="Consolas" w:eastAsia="Times New Roman" w:hAnsi="Consolas" w:cs="Times New Roman"/>
@@ -2482,17 +2086,7 @@
           <w:sz w:val="21"/>
           <w:szCs w:val="21"/>
         </w:rPr>
-        <w:t>extraLarge</w:t>
-      </w:r>
-      <w:proofErr w:type="spellEnd"/>
-      <w:r>
-        <w:rPr>
-          <w:rFonts w:ascii="Consolas" w:eastAsia="Times New Roman" w:hAnsi="Consolas" w:cs="Times New Roman"/>
-          <w:color w:val="9CDCFE"/>
-          <w:sz w:val="21"/>
-          <w:szCs w:val="21"/>
-        </w:rPr>
-        <w:t>:</w:t>
+        <w:t>extraLarge:</w:t>
       </w:r>
       <w:r>
         <w:rPr>
@@ -2722,7 +2316,6 @@
         </w:rPr>
         <w:t>           </w:t>
       </w:r>
-      <w:proofErr w:type="spellStart"/>
       <w:r>
         <w:rPr>
           <w:rFonts w:ascii="Consolas" w:eastAsia="Times New Roman" w:hAnsi="Consolas" w:cs="Times New Roman"/>
@@ -2730,17 +2323,7 @@
           <w:sz w:val="21"/>
           <w:szCs w:val="21"/>
         </w:rPr>
-        <w:t>visibilitySensorReveal</w:t>
-      </w:r>
-      <w:proofErr w:type="spellEnd"/>
-      <w:r>
-        <w:rPr>
-          <w:rFonts w:ascii="Consolas" w:eastAsia="Times New Roman" w:hAnsi="Consolas" w:cs="Times New Roman"/>
-          <w:color w:val="9CDCFE"/>
-          <w:sz w:val="21"/>
-          <w:szCs w:val="21"/>
-        </w:rPr>
-        <w:t>:</w:t>
+        <w:t>visibilitySensorReveal:</w:t>
       </w:r>
       <w:r>
         <w:rPr>
@@ -2846,21 +2429,13 @@
         <w:t>" and then add a dot before, like so:</w:t>
       </w:r>
       <w:r>
-        <w:t xml:space="preserve"> </w:t>
-      </w:r>
-      <w:proofErr w:type="gramStart"/>
-      <w:r>
-        <w:t>"</w:t>
+        <w:t xml:space="preserve"> "</w:t>
       </w:r>
       <w:r>
         <w:t>.</w:t>
       </w:r>
       <w:r>
-        <w:t>/</w:t>
-      </w:r>
-      <w:proofErr w:type="gramEnd"/>
-      <w:r>
-        <w:t>_next</w:t>
+        <w:t>/_next</w:t>
       </w:r>
       <w:r>
         <w:t>”</w:t>
@@ -3917,7 +3492,7 @@
   <w:style w:type="paragraph" w:default="1" w:styleId="Normal">
     <w:name w:val="Normal"/>
     <w:qFormat/>
-    <w:rsid w:val="008110A8"/>
+    <w:rsid w:val="00F67458"/>
   </w:style>
   <w:style w:type="character" w:default="1" w:styleId="DefaultParagraphFont">
     <w:name w:val="Default Paragraph Font"/>

</xml_diff>

<commit_message>
Added instructions on how to update the app to README.md. Fixed Pointer not showing after Sass conversion. Renamed tutorials.js to tutorialsData.js
</commit_message>
<xml_diff>
--- a/How to update.docx
+++ b/How to update.docx
@@ -10,8 +10,13 @@
           <w:numId w:val="6"/>
         </w:numPr>
       </w:pPr>
-      <w:r>
-        <w:t>npm install</w:t>
+      <w:proofErr w:type="spellStart"/>
+      <w:r>
+        <w:t>npm</w:t>
+      </w:r>
+      <w:proofErr w:type="spellEnd"/>
+      <w:r>
+        <w:t xml:space="preserve"> install</w:t>
       </w:r>
     </w:p>
     <w:p>
@@ -22,8 +27,13 @@
           <w:numId w:val="6"/>
         </w:numPr>
       </w:pPr>
-      <w:r>
-        <w:t>npm run build</w:t>
+      <w:proofErr w:type="spellStart"/>
+      <w:r>
+        <w:t>npm</w:t>
+      </w:r>
+      <w:proofErr w:type="spellEnd"/>
+      <w:r>
+        <w:t xml:space="preserve"> run build</w:t>
       </w:r>
     </w:p>
     <w:p>
@@ -34,13 +44,26 @@
           <w:numId w:val="6"/>
         </w:numPr>
       </w:pPr>
-      <w:r>
-        <w:t>npx next export</w:t>
-      </w:r>
-    </w:p>
-    <w:p>
-      <w:r>
-        <w:t>This website is built with NextJS with is a framework for ReactJS. This means the markup, unlike from</w:t>
+      <w:proofErr w:type="spellStart"/>
+      <w:r>
+        <w:t>npx</w:t>
+      </w:r>
+      <w:proofErr w:type="spellEnd"/>
+      <w:r>
+        <w:t xml:space="preserve"> next export</w:t>
+      </w:r>
+    </w:p>
+    <w:p>
+      <w:r>
+        <w:t xml:space="preserve">This website is built with </w:t>
+      </w:r>
+      <w:proofErr w:type="spellStart"/>
+      <w:r>
+        <w:t>NextJS</w:t>
+      </w:r>
+      <w:proofErr w:type="spellEnd"/>
+      <w:r>
+        <w:t xml:space="preserve"> with is a framework for ReactJS. This means the markup, unlike from</w:t>
       </w:r>
       <w:r>
         <w:t xml:space="preserve"> pure HTML in </w:t>
@@ -63,8 +86,17 @@
           <w:b/>
           <w:bCs/>
         </w:rPr>
-        <w:t>.js</w:t>
-      </w:r>
+        <w:t>.</w:t>
+      </w:r>
+      <w:proofErr w:type="spellStart"/>
+      <w:r>
+        <w:rPr>
+          <w:b/>
+          <w:bCs/>
+        </w:rPr>
+        <w:t>js</w:t>
+      </w:r>
+      <w:proofErr w:type="spellEnd"/>
       <w:r>
         <w:t>.</w:t>
       </w:r>
@@ -99,15 +131,25 @@
           <w:bCs/>
           <w:u w:val="single"/>
         </w:rPr>
-        <w:t>How to update the website</w:t>
-      </w:r>
+        <w:t xml:space="preserve">How to update the </w:t>
+      </w:r>
+      <w:proofErr w:type="gramStart"/>
       <w:r>
         <w:rPr>
           <w:b/>
           <w:bCs/>
+          <w:u w:val="single"/>
+        </w:rPr>
+        <w:t>website</w:t>
+      </w:r>
+      <w:r>
+        <w:rPr>
+          <w:b/>
+          <w:bCs/>
         </w:rPr>
         <w:t>:</w:t>
       </w:r>
+      <w:proofErr w:type="gramEnd"/>
     </w:p>
     <w:p>
       <w:pPr>
@@ -185,17 +227,36 @@
         <w:t xml:space="preserve">terminal, navigate to the root directory </w:t>
       </w:r>
       <w:r>
-        <w:t xml:space="preserve">(where package.json is located) </w:t>
+        <w:t xml:space="preserve">(where </w:t>
+      </w:r>
+      <w:proofErr w:type="spellStart"/>
+      <w:proofErr w:type="gramStart"/>
+      <w:r>
+        <w:t>package.json</w:t>
+      </w:r>
+      <w:proofErr w:type="spellEnd"/>
+      <w:proofErr w:type="gramEnd"/>
+      <w:r>
+        <w:t xml:space="preserve"> is located) </w:t>
       </w:r>
       <w:r>
         <w:t>and run “</w:t>
       </w:r>
+      <w:proofErr w:type="spellStart"/>
       <w:r>
         <w:rPr>
           <w:b/>
           <w:bCs/>
         </w:rPr>
-        <w:t>npm run dev</w:t>
+        <w:t>npm</w:t>
+      </w:r>
+      <w:proofErr w:type="spellEnd"/>
+      <w:r>
+        <w:rPr>
+          <w:b/>
+          <w:bCs/>
+        </w:rPr>
+        <w:t xml:space="preserve"> run dev</w:t>
       </w:r>
       <w:r>
         <w:t>” to start the site in development mode</w:t>
@@ -244,6 +305,8 @@
       <w:r>
         <w:t xml:space="preserve">To change the port (3002), edit </w:t>
       </w:r>
+      <w:proofErr w:type="spellStart"/>
+      <w:proofErr w:type="gramStart"/>
       <w:r>
         <w:rPr>
           <w:i/>
@@ -251,6 +314,8 @@
         </w:rPr>
         <w:t>package.json</w:t>
       </w:r>
+      <w:proofErr w:type="spellEnd"/>
+      <w:proofErr w:type="gramEnd"/>
       <w:r>
         <w:t xml:space="preserve"> inside the root directory.</w:t>
       </w:r>
@@ -310,13 +375,69 @@
       <w:r>
         <w:t xml:space="preserve">Look for </w:t>
       </w:r>
+      <w:proofErr w:type="spellStart"/>
       <w:r>
         <w:rPr>
           <w:b/>
           <w:bCs/>
           <w:highlight w:val="lightGray"/>
         </w:rPr>
-        <w:t>const appVersion = "x.y.z;</w:t>
+        <w:t>const</w:t>
+      </w:r>
+      <w:proofErr w:type="spellEnd"/>
+      <w:r>
+        <w:rPr>
+          <w:b/>
+          <w:bCs/>
+          <w:highlight w:val="lightGray"/>
+        </w:rPr>
+        <w:t xml:space="preserve"> </w:t>
+      </w:r>
+      <w:proofErr w:type="spellStart"/>
+      <w:r>
+        <w:rPr>
+          <w:b/>
+          <w:bCs/>
+          <w:highlight w:val="lightGray"/>
+        </w:rPr>
+        <w:t>appVersion</w:t>
+      </w:r>
+      <w:proofErr w:type="spellEnd"/>
+      <w:r>
+        <w:rPr>
+          <w:b/>
+          <w:bCs/>
+          <w:highlight w:val="lightGray"/>
+        </w:rPr>
+        <w:t xml:space="preserve"> = "</w:t>
+      </w:r>
+      <w:proofErr w:type="spellStart"/>
+      <w:r>
+        <w:rPr>
+          <w:b/>
+          <w:bCs/>
+          <w:highlight w:val="lightGray"/>
+        </w:rPr>
+        <w:t>x.</w:t>
+      </w:r>
+      <w:proofErr w:type="gramStart"/>
+      <w:r>
+        <w:rPr>
+          <w:b/>
+          <w:bCs/>
+          <w:highlight w:val="lightGray"/>
+        </w:rPr>
+        <w:t>y.z</w:t>
+      </w:r>
+      <w:proofErr w:type="spellEnd"/>
+      <w:proofErr w:type="gramEnd"/>
+      <w:r>
+        <w:rPr>
+          <w:b/>
+          <w:bCs/>
+          <w:highlight w:val="lightGray"/>
+        </w:rPr>
+        <w:t>;</w:t>
       </w:r>
     </w:p>
     <w:p>
@@ -370,12 +491,21 @@
           <w:bCs/>
         </w:rPr>
       </w:pPr>
+      <w:proofErr w:type="spellStart"/>
       <w:r>
         <w:rPr>
           <w:b/>
           <w:bCs/>
         </w:rPr>
-        <w:t>npm run build</w:t>
+        <w:t>npm</w:t>
+      </w:r>
+      <w:proofErr w:type="spellEnd"/>
+      <w:r>
+        <w:rPr>
+          <w:b/>
+          <w:bCs/>
+        </w:rPr>
+        <w:t xml:space="preserve"> run build</w:t>
       </w:r>
     </w:p>
     <w:p>
@@ -390,12 +520,21 @@
           <w:bCs/>
         </w:rPr>
       </w:pPr>
+      <w:proofErr w:type="spellStart"/>
       <w:r>
         <w:rPr>
           <w:b/>
           <w:bCs/>
         </w:rPr>
-        <w:t>npx next export</w:t>
+        <w:t>npx</w:t>
+      </w:r>
+      <w:proofErr w:type="spellEnd"/>
+      <w:r>
+        <w:rPr>
+          <w:b/>
+          <w:bCs/>
+        </w:rPr>
+        <w:t xml:space="preserve"> next export</w:t>
       </w:r>
     </w:p>
     <w:p>
@@ -488,6 +627,7 @@
       <w:r>
         <w:t xml:space="preserve">depend on </w:t>
       </w:r>
+      <w:proofErr w:type="spellStart"/>
       <w:r>
         <w:rPr>
           <w:i/>
@@ -502,6 +642,7 @@
         </w:rPr>
         <w:t>on</w:t>
       </w:r>
+      <w:proofErr w:type="spellEnd"/>
       <w:r>
         <w:t xml:space="preserve"> which is located inside the </w:t>
       </w:r>
@@ -523,19 +664,45 @@
         <w:t>folder.</w:t>
       </w:r>
       <w:r>
-        <w:t xml:space="preserve"> The content of the components inside of the download page (DownloadPage.js) depends on the content of downloadData.json (located inside the ‘public’ folder). If you decided to update the website through the developm</w:t>
-      </w:r>
-      <w:r>
-        <w:t xml:space="preserve">ent files then you shall update </w:t>
-      </w:r>
-      <w:r>
-        <w:t>downloadData.json to make changes to the download page.</w:t>
+        <w:t xml:space="preserve"> The content of the components inside of the download page (DownloadPage.js) depends on the content of </w:t>
+      </w:r>
+      <w:proofErr w:type="spellStart"/>
+      <w:r>
+        <w:t>downloadData.json</w:t>
+      </w:r>
+      <w:proofErr w:type="spellEnd"/>
+      <w:r>
+        <w:t xml:space="preserve"> (located inside the ‘public’ folder). If you decided to update the website through the developm</w:t>
+      </w:r>
+      <w:r>
+        <w:t xml:space="preserve">ent </w:t>
+      </w:r>
+      <w:proofErr w:type="gramStart"/>
+      <w:r>
+        <w:t>files</w:t>
+      </w:r>
+      <w:proofErr w:type="gramEnd"/>
+      <w:r>
+        <w:t xml:space="preserve"> then you shall update </w:t>
+      </w:r>
+      <w:proofErr w:type="spellStart"/>
+      <w:r>
+        <w:t>downloadData.json</w:t>
+      </w:r>
+      <w:proofErr w:type="spellEnd"/>
+      <w:r>
+        <w:t xml:space="preserve"> to make changes to the download page.</w:t>
       </w:r>
       <w:r>
         <w:t xml:space="preserve"> </w:t>
       </w:r>
-      <w:r>
-        <w:t>downloadData.json is an object that has 2 objects and one array.</w:t>
+      <w:proofErr w:type="spellStart"/>
+      <w:r>
+        <w:t>downloadData.json</w:t>
+      </w:r>
+      <w:proofErr w:type="spellEnd"/>
+      <w:r>
+        <w:t xml:space="preserve"> is an object that has 2 objects and one array.</w:t>
       </w:r>
     </w:p>
     <w:p>
@@ -589,9 +756,19 @@
             <w:tcW w:w="4675" w:type="dxa"/>
           </w:tcPr>
           <w:p>
+            <w:proofErr w:type="spellStart"/>
             <w:r>
-              <w:t>windowsOS/macOS</w:t>
+              <w:t>windowsOS</w:t>
             </w:r>
+            <w:proofErr w:type="spellEnd"/>
+            <w:r>
+              <w:t>/</w:t>
+            </w:r>
+            <w:proofErr w:type="spellStart"/>
+            <w:r>
+              <w:t>macOS</w:t>
+            </w:r>
+            <w:proofErr w:type="spellEnd"/>
           </w:p>
         </w:tc>
         <w:tc>
@@ -611,10 +788,12 @@
             <w:tcW w:w="4675" w:type="dxa"/>
           </w:tcPr>
           <w:p>
+            <w:proofErr w:type="spellStart"/>
             <w:r>
               <w:lastRenderedPageBreak/>
               <w:t>fileName</w:t>
             </w:r>
+            <w:proofErr w:type="spellEnd"/>
           </w:p>
         </w:tc>
         <w:tc>
@@ -640,9 +819,11 @@
             <w:tcW w:w="4675" w:type="dxa"/>
           </w:tcPr>
           <w:p>
+            <w:proofErr w:type="spellStart"/>
             <w:r>
               <w:t>fileSize</w:t>
             </w:r>
+            <w:proofErr w:type="spellEnd"/>
           </w:p>
         </w:tc>
         <w:tc>
@@ -689,7 +870,15 @@
     </w:p>
     <w:p>
       <w:r>
-        <w:t xml:space="preserve">This concludes updating downloadData.json. </w:t>
+        <w:t xml:space="preserve">This concludes updating </w:t>
+      </w:r>
+      <w:proofErr w:type="spellStart"/>
+      <w:r>
+        <w:t>downloadData.json</w:t>
+      </w:r>
+      <w:proofErr w:type="spellEnd"/>
+      <w:r>
+        <w:t xml:space="preserve">. </w:t>
       </w:r>
     </w:p>
     <w:p>
@@ -699,7 +888,13 @@
     </w:p>
     <w:p>
       <w:r>
-        <w:t xml:space="preserve">The data for it comes from tutorials.js (located in the </w:t>
+        <w:t>The data for it comes from tutorials</w:t>
+      </w:r>
+      <w:r>
+        <w:t>Data</w:t>
+      </w:r>
+      <w:r>
+        <w:t xml:space="preserve">.js (located in the </w:t>
       </w:r>
       <w:r>
         <w:rPr>
@@ -714,7 +909,13 @@
     </w:p>
     <w:p>
       <w:r>
-        <w:t>The structure of tutorials.js is as follows:</w:t>
+        <w:t>The structure of tutorials</w:t>
+      </w:r>
+      <w:r>
+        <w:t>Data</w:t>
+      </w:r>
+      <w:r>
+        <w:t>.js is as follows:</w:t>
       </w:r>
     </w:p>
     <w:p>
@@ -738,7 +939,15 @@
         </w:numPr>
       </w:pPr>
       <w:r>
-        <w:t>The object has 2 properties, categoryName and tutorials.</w:t>
+        <w:t xml:space="preserve">The object has 2 properties, </w:t>
+      </w:r>
+      <w:proofErr w:type="spellStart"/>
+      <w:r>
+        <w:t>categoryName</w:t>
+      </w:r>
+      <w:proofErr w:type="spellEnd"/>
+      <w:r>
+        <w:t xml:space="preserve"> and tutorials.</w:t>
       </w:r>
     </w:p>
     <w:p>
@@ -786,7 +995,15 @@
         </w:numPr>
       </w:pPr>
       <w:r>
-        <w:t xml:space="preserve">The other property can be either images or verbalInstruction </w:t>
+        <w:t xml:space="preserve">The other property can be either images or </w:t>
+      </w:r>
+      <w:proofErr w:type="spellStart"/>
+      <w:r>
+        <w:t>verbalInstruction</w:t>
+      </w:r>
+      <w:proofErr w:type="spellEnd"/>
+      <w:r>
+        <w:t xml:space="preserve"> </w:t>
       </w:r>
     </w:p>
     <w:p>
@@ -797,8 +1014,13 @@
           <w:numId w:val="5"/>
         </w:numPr>
       </w:pPr>
-      <w:r>
-        <w:t>verbalInstruction – if you do not want images but just a text-based tutorial, use this property.</w:t>
+      <w:proofErr w:type="spellStart"/>
+      <w:r>
+        <w:t>verbalInstruction</w:t>
+      </w:r>
+      <w:proofErr w:type="spellEnd"/>
+      <w:r>
+        <w:t xml:space="preserve"> – if you do not want images but just a text-based tutorial, use this property.</w:t>
       </w:r>
     </w:p>
     <w:p>
@@ -821,8 +1043,13 @@
           <w:numId w:val="5"/>
         </w:numPr>
       </w:pPr>
-      <w:r>
-        <w:t>src: this is the path to the image for the step in the tutorial</w:t>
+      <w:proofErr w:type="spellStart"/>
+      <w:r>
+        <w:t>src</w:t>
+      </w:r>
+      <w:proofErr w:type="spellEnd"/>
+      <w:r>
+        <w:t>: this is the path to the image for the step in the tutorial</w:t>
       </w:r>
       <w:r>
         <w:t xml:space="preserve"> (required).</w:t>
@@ -903,8 +1130,13 @@
       <w:pPr>
         <w:spacing w:after="0"/>
       </w:pPr>
-      <w:r>
-        <w:t>tutorialsImagesPath comes from the top of the file:</w:t>
+      <w:proofErr w:type="spellStart"/>
+      <w:r>
+        <w:t>tutorialsImagesPath</w:t>
+      </w:r>
+      <w:proofErr w:type="spellEnd"/>
+      <w:r>
+        <w:t xml:space="preserve"> comes from the top of the file:</w:t>
       </w:r>
     </w:p>
     <w:p>
@@ -918,6 +1150,7 @@
           <w:szCs w:val="21"/>
         </w:rPr>
       </w:pPr>
+      <w:proofErr w:type="spellStart"/>
       <w:r>
         <w:rPr>
           <w:rFonts w:ascii="Consolas" w:eastAsia="Times New Roman" w:hAnsi="Consolas" w:cs="Times New Roman"/>
@@ -927,6 +1160,7 @@
         </w:rPr>
         <w:t>const</w:t>
       </w:r>
+      <w:proofErr w:type="spellEnd"/>
       <w:r>
         <w:rPr>
           <w:rFonts w:ascii="Consolas" w:eastAsia="Times New Roman" w:hAnsi="Consolas" w:cs="Times New Roman"/>
@@ -936,6 +1170,7 @@
         </w:rPr>
         <w:t> </w:t>
       </w:r>
+      <w:proofErr w:type="spellStart"/>
       <w:r>
         <w:rPr>
           <w:rFonts w:ascii="Consolas" w:eastAsia="Times New Roman" w:hAnsi="Consolas" w:cs="Times New Roman"/>
@@ -945,6 +1180,7 @@
         </w:rPr>
         <w:t>tutorialsImagesPath</w:t>
       </w:r>
+      <w:proofErr w:type="spellEnd"/>
       <w:r>
         <w:rPr>
           <w:rFonts w:ascii="Consolas" w:eastAsia="Times New Roman" w:hAnsi="Consolas" w:cs="Times New Roman"/>
@@ -954,6 +1190,7 @@
         </w:rPr>
         <w:t> = </w:t>
       </w:r>
+      <w:proofErr w:type="gramStart"/>
       <w:r>
         <w:rPr>
           <w:rFonts w:ascii="Consolas" w:eastAsia="Times New Roman" w:hAnsi="Consolas" w:cs="Times New Roman"/>
@@ -979,7 +1216,17 @@
           <w:sz w:val="21"/>
           <w:szCs w:val="21"/>
         </w:rPr>
-        <w:t>/images</w:t>
+        <w:t>/</w:t>
+      </w:r>
+      <w:proofErr w:type="gramEnd"/>
+      <w:r>
+        <w:rPr>
+          <w:rFonts w:ascii="Consolas" w:eastAsia="Times New Roman" w:hAnsi="Consolas" w:cs="Times New Roman"/>
+          <w:color w:val="CE9178"/>
+          <w:sz w:val="21"/>
+          <w:szCs w:val="21"/>
+        </w:rPr>
+        <w:t>images</w:t>
       </w:r>
       <w:r>
         <w:rPr>
@@ -1033,8 +1280,6 @@
         </w:rPr>
         <w:t xml:space="preserve"> </w:t>
       </w:r>
-      <w:bookmarkStart w:id="0" w:name="_GoBack"/>
-      <w:bookmarkEnd w:id="0"/>
       <w:r>
         <w:rPr>
           <w:b/>
@@ -1132,9 +1377,15 @@
           <w:numId w:val="5"/>
         </w:numPr>
       </w:pPr>
-      <w:r>
-        <w:t>pointerSize: string value that can be either “</w:t>
-      </w:r>
+      <w:proofErr w:type="spellStart"/>
+      <w:r>
+        <w:t>pointerSize</w:t>
+      </w:r>
+      <w:proofErr w:type="spellEnd"/>
+      <w:r>
+        <w:t>: string value that can be either “</w:t>
+      </w:r>
+      <w:proofErr w:type="spellStart"/>
       <w:r>
         <w:rPr>
           <w:b/>
@@ -1144,6 +1395,7 @@
         </w:rPr>
         <w:t>xs</w:t>
       </w:r>
+      <w:proofErr w:type="spellEnd"/>
       <w:r>
         <w:rPr>
           <w:b/>
@@ -1237,9 +1489,11 @@
           <w:numId w:val="5"/>
         </w:numPr>
       </w:pPr>
+      <w:proofErr w:type="spellStart"/>
       <w:r>
         <w:t>rightSide</w:t>
       </w:r>
+      <w:proofErr w:type="spellEnd"/>
       <w:r>
         <w:t xml:space="preserve">: Boolean. If true, the instruction text will be on the right side of the pointer (optional – use this if you believe the pointer instruction is too close to the left perimeter of the tutorial viewer, I have implemented mobile responsiveness, the </w:t>
       </w:r>
@@ -1256,8 +1510,13 @@
           <w:numId w:val="5"/>
         </w:numPr>
       </w:pPr>
-      <w:r>
-        <w:t>brighterPointer: Boolean. If true, the shadow around the pointer circle will be brighter (optional – use this if the pointer is over a white background, it reduces contrast and makes it easier on the eyes).</w:t>
+      <w:proofErr w:type="spellStart"/>
+      <w:r>
+        <w:t>brighterPointer</w:t>
+      </w:r>
+      <w:proofErr w:type="spellEnd"/>
+      <w:r>
+        <w:t>: Boolean. If true, the shadow around the pointer circle will be brighter (optional – use this if the pointer is over a white background, it reduces contrast and makes it easier on the eyes).</w:t>
       </w:r>
     </w:p>
     <w:p>
@@ -1308,7 +1567,21 @@
           <w:i/>
           <w:iCs/>
         </w:rPr>
-        <w:t>tutorials.js</w:t>
+        <w:t>tutorials</w:t>
+      </w:r>
+      <w:r>
+        <w:rPr>
+          <w:i/>
+          <w:iCs/>
+        </w:rPr>
+        <w:t>Data</w:t>
+      </w:r>
+      <w:r>
+        <w:rPr>
+          <w:i/>
+          <w:iCs/>
+        </w:rPr>
+        <w:t>.js</w:t>
       </w:r>
       <w:r>
         <w:t>.</w:t>
@@ -1357,8 +1630,19 @@
           <w:i/>
           <w:iCs/>
         </w:rPr>
-        <w:t>components/VideosContainer</w:t>
-      </w:r>
+        <w:t>components/</w:t>
+      </w:r>
+      <w:proofErr w:type="spellStart"/>
+      <w:r>
+        <w:rPr>
+          <w:b/>
+          <w:bCs/>
+          <w:i/>
+          <w:iCs/>
+        </w:rPr>
+        <w:t>VideosContainer</w:t>
+      </w:r>
+      <w:proofErr w:type="spellEnd"/>
       <w:r>
         <w:t xml:space="preserve">) there’s an array </w:t>
       </w:r>
@@ -1422,8 +1706,17 @@
         </w:pBdr>
       </w:pPr>
       <w:r>
-        <w:t xml:space="preserve">Insert the embed link from youtube into the </w:t>
-      </w:r>
+        <w:t xml:space="preserve">Insert the embed link from </w:t>
+      </w:r>
+      <w:proofErr w:type="spellStart"/>
+      <w:r>
+        <w:t>youtube</w:t>
+      </w:r>
+      <w:proofErr w:type="spellEnd"/>
+      <w:r>
+        <w:t xml:space="preserve"> into the </w:t>
+      </w:r>
+      <w:proofErr w:type="spellStart"/>
       <w:r>
         <w:rPr>
           <w:b/>
@@ -1433,6 +1726,7 @@
         </w:rPr>
         <w:t>url</w:t>
       </w:r>
+      <w:proofErr w:type="spellEnd"/>
       <w:r>
         <w:t xml:space="preserve"> </w:t>
       </w:r>
@@ -1453,15 +1747,32 @@
       <w:r>
         <w:t xml:space="preserve">Components are rendered inside the </w:t>
       </w:r>
-      <w:r>
-        <w:rPr>
-          <w:i/>
-          <w:iCs/>
-        </w:rPr>
-        <w:t>return()</w:t>
-      </w:r>
-      <w:r>
-        <w:t xml:space="preserve"> function of each component/page. Therefore, to add add/edit/remove components you add markup inside the return() function. All components must be wrapped inside a single element (i.e. div).</w:t>
+      <w:proofErr w:type="gramStart"/>
+      <w:r>
+        <w:rPr>
+          <w:i/>
+          <w:iCs/>
+        </w:rPr>
+        <w:t>return(</w:t>
+      </w:r>
+      <w:proofErr w:type="gramEnd"/>
+      <w:r>
+        <w:rPr>
+          <w:i/>
+          <w:iCs/>
+        </w:rPr>
+        <w:t>)</w:t>
+      </w:r>
+      <w:r>
+        <w:t xml:space="preserve"> function of each component/page. Therefore, to add add/edit/remove components you add markup inside the </w:t>
+      </w:r>
+      <w:proofErr w:type="gramStart"/>
+      <w:r>
+        <w:t>return(</w:t>
+      </w:r>
+      <w:proofErr w:type="gramEnd"/>
+      <w:r>
+        <w:t>) function. All components must be wrapped inside a single element (i.e. div).</w:t>
       </w:r>
     </w:p>
     <w:tbl>
@@ -1480,9 +1791,11 @@
             <w:tcW w:w="4675" w:type="dxa"/>
           </w:tcPr>
           <w:p>
+            <w:proofErr w:type="gramStart"/>
             <w:r>
               <w:t>return(</w:t>
             </w:r>
+            <w:proofErr w:type="gramEnd"/>
           </w:p>
           <w:p>
             <w:r>
@@ -1527,9 +1840,11 @@
             <w:tcW w:w="4675" w:type="dxa"/>
           </w:tcPr>
           <w:p>
+            <w:proofErr w:type="gramStart"/>
             <w:r>
               <w:t>return(</w:t>
             </w:r>
+            <w:proofErr w:type="gramEnd"/>
           </w:p>
           <w:p>
             <w:r>
@@ -1576,10 +1891,12 @@
             <w:tcW w:w="4675" w:type="dxa"/>
           </w:tcPr>
           <w:p>
+            <w:proofErr w:type="gramStart"/>
             <w:r>
               <w:lastRenderedPageBreak/>
               <w:t>return(</w:t>
             </w:r>
+            <w:proofErr w:type="gramEnd"/>
           </w:p>
           <w:p>
             <w:r>
@@ -1611,7 +1928,33 @@
     </w:tbl>
     <w:p>
       <w:r>
-        <w:t>If you want to add a class to an element, add a “className” property within the opening tag, like so &lt;div className=”myClass”&gt;&lt;/div&gt;.</w:t>
+        <w:t>If you want to add a class to an element, add a “</w:t>
+      </w:r>
+      <w:proofErr w:type="spellStart"/>
+      <w:r>
+        <w:t>className</w:t>
+      </w:r>
+      <w:proofErr w:type="spellEnd"/>
+      <w:r>
+        <w:t xml:space="preserve">” property within the opening tag, like so &lt;div </w:t>
+      </w:r>
+      <w:proofErr w:type="spellStart"/>
+      <w:r>
+        <w:t>className</w:t>
+      </w:r>
+      <w:proofErr w:type="spellEnd"/>
+      <w:proofErr w:type="gramStart"/>
+      <w:r>
+        <w:t>=”</w:t>
+      </w:r>
+      <w:proofErr w:type="spellStart"/>
+      <w:r>
+        <w:t>myClass</w:t>
+      </w:r>
+      <w:proofErr w:type="spellEnd"/>
+      <w:proofErr w:type="gramEnd"/>
+      <w:r>
+        <w:t>”&gt;&lt;/div&gt;.</w:t>
       </w:r>
     </w:p>
     <w:p>
@@ -1679,12 +2022,28 @@
         <w:t xml:space="preserve">contents of the download page (e.g. version, filename, link, etc.) go to </w:t>
       </w:r>
       <w:r>
-        <w:t>the download.html file. This is the case only with download.html because the data for it came from an external json file.</w:t>
-      </w:r>
-    </w:p>
-    <w:p>
-      <w:r>
-        <w:t>To edit other pages post-</w:t>
+        <w:t xml:space="preserve">the download.html file. This is the case only with download.html because the data for it came from an external </w:t>
+      </w:r>
+      <w:proofErr w:type="spellStart"/>
+      <w:r>
+        <w:t>json</w:t>
+      </w:r>
+      <w:proofErr w:type="spellEnd"/>
+      <w:r>
+        <w:t xml:space="preserve"> file.</w:t>
+      </w:r>
+    </w:p>
+    <w:p>
+      <w:r>
+        <w:t xml:space="preserve">To edit other </w:t>
+      </w:r>
+      <w:proofErr w:type="gramStart"/>
+      <w:r>
+        <w:t>pages</w:t>
+      </w:r>
+      <w:proofErr w:type="gramEnd"/>
+      <w:r>
+        <w:t xml:space="preserve"> post-</w:t>
       </w:r>
       <w:r>
         <w:t>production,</w:t>
@@ -1701,7 +2060,15 @@
         <w:t xml:space="preserve">In there are </w:t>
       </w:r>
       <w:r>
-        <w:t xml:space="preserve">two .js </w:t>
+        <w:t>two .</w:t>
+      </w:r>
+      <w:proofErr w:type="spellStart"/>
+      <w:r>
+        <w:t>js</w:t>
+      </w:r>
+      <w:proofErr w:type="spellEnd"/>
+      <w:r>
+        <w:t xml:space="preserve"> </w:t>
       </w:r>
       <w:r>
         <w:t xml:space="preserve">files </w:t>
@@ -1751,8 +2118,13 @@
       <w:r>
         <w:t>For example, suppose you want to edit the text of the header “</w:t>
       </w:r>
-      <w:r>
-        <w:t>Ardi - The Organizer. A Gmail Client and Notes Manager</w:t>
+      <w:proofErr w:type="spellStart"/>
+      <w:r>
+        <w:t>Ardi</w:t>
+      </w:r>
+      <w:proofErr w:type="spellEnd"/>
+      <w:r>
+        <w:t xml:space="preserve"> - The Organizer. A Gmail Client and Notes Manager</w:t>
       </w:r>
       <w:r>
         <w:t xml:space="preserve">.” on the home page. Open </w:t>
@@ -1765,7 +2137,15 @@
         <w:t>index-randomhashnumber.js</w:t>
       </w:r>
       <w:r>
-        <w:t xml:space="preserve"> and search for “ardi – the organizer” or any keywords from that header.</w:t>
+        <w:t xml:space="preserve"> and search for “</w:t>
+      </w:r>
+      <w:proofErr w:type="spellStart"/>
+      <w:r>
+        <w:t>ardi</w:t>
+      </w:r>
+      <w:proofErr w:type="spellEnd"/>
+      <w:r>
+        <w:t xml:space="preserve"> – the organizer” or any keywords from that header.</w:t>
       </w:r>
     </w:p>
     <w:p>
@@ -1784,6 +2164,7 @@
       <w:r>
         <w:t xml:space="preserve">which includes the </w:t>
       </w:r>
+      <w:proofErr w:type="spellStart"/>
       <w:r>
         <w:rPr>
           <w:i/>
@@ -1791,6 +2172,7 @@
         </w:rPr>
         <w:t>headerText</w:t>
       </w:r>
+      <w:proofErr w:type="spellEnd"/>
       <w:r>
         <w:t xml:space="preserve"> property. Therefore, you want to edit the line in the production file that loo</w:t>
       </w:r>
@@ -1803,12 +2185,37 @@
       <w:r>
         <w:br/>
       </w:r>
-      <w:r>
-        <w:rPr>
-          <w:i/>
-          <w:iCs/>
-        </w:rPr>
-        <w:t>headerText: "Ardi - The Organizer. A Gmail Client and Notes Manager</w:t>
+      <w:proofErr w:type="spellStart"/>
+      <w:r>
+        <w:rPr>
+          <w:i/>
+          <w:iCs/>
+        </w:rPr>
+        <w:t>headerText</w:t>
+      </w:r>
+      <w:proofErr w:type="spellEnd"/>
+      <w:r>
+        <w:rPr>
+          <w:i/>
+          <w:iCs/>
+        </w:rPr>
+        <w:t>: "</w:t>
+      </w:r>
+      <w:proofErr w:type="spellStart"/>
+      <w:r>
+        <w:rPr>
+          <w:i/>
+          <w:iCs/>
+        </w:rPr>
+        <w:t>Ardi</w:t>
+      </w:r>
+      <w:proofErr w:type="spellEnd"/>
+      <w:r>
+        <w:rPr>
+          <w:i/>
+          <w:iCs/>
+        </w:rPr>
+        <w:t xml:space="preserve"> - The Organizer. A Gmail Client and Notes Manager</w:t>
       </w:r>
       <w:r>
         <w:rPr>
@@ -1854,6 +2261,8 @@
         </w:rPr>
         <w:t>(</w:t>
       </w:r>
+      <w:proofErr w:type="spellStart"/>
+      <w:proofErr w:type="gramStart"/>
       <w:r>
         <w:rPr>
           <w:rFonts w:ascii="Consolas" w:eastAsia="Times New Roman" w:hAnsi="Consolas" w:cs="Times New Roman"/>
@@ -1881,6 +2290,7 @@
         </w:rPr>
         <w:t>jsx</w:t>
       </w:r>
+      <w:proofErr w:type="spellEnd"/>
       <w:r>
         <w:rPr>
           <w:rFonts w:ascii="Consolas" w:eastAsia="Times New Roman" w:hAnsi="Consolas" w:cs="Times New Roman"/>
@@ -1890,6 +2300,8 @@
         </w:rPr>
         <w:t>)(</w:t>
       </w:r>
+      <w:proofErr w:type="spellStart"/>
+      <w:proofErr w:type="gramEnd"/>
       <w:r>
         <w:rPr>
           <w:rFonts w:ascii="Consolas" w:eastAsia="Times New Roman" w:hAnsi="Consolas" w:cs="Times New Roman"/>
@@ -1917,6 +2329,7 @@
         </w:rPr>
         <w:t>a</w:t>
       </w:r>
+      <w:proofErr w:type="spellEnd"/>
       <w:r>
         <w:rPr>
           <w:rFonts w:ascii="Consolas" w:eastAsia="Times New Roman" w:hAnsi="Consolas" w:cs="Times New Roman"/>
@@ -1947,6 +2360,7 @@
         </w:rPr>
         <w:t>           </w:t>
       </w:r>
+      <w:proofErr w:type="spellStart"/>
       <w:r>
         <w:rPr>
           <w:rFonts w:ascii="Consolas" w:eastAsia="Times New Roman" w:hAnsi="Consolas" w:cs="Times New Roman"/>
@@ -1954,7 +2368,17 @@
           <w:sz w:val="21"/>
           <w:szCs w:val="21"/>
         </w:rPr>
-        <w:t>forceNoBackground:</w:t>
+        <w:t>forceNoBackground</w:t>
+      </w:r>
+      <w:proofErr w:type="spellEnd"/>
+      <w:r>
+        <w:rPr>
+          <w:rFonts w:ascii="Consolas" w:eastAsia="Times New Roman" w:hAnsi="Consolas" w:cs="Times New Roman"/>
+          <w:color w:val="9CDCFE"/>
+          <w:sz w:val="21"/>
+          <w:szCs w:val="21"/>
+        </w:rPr>
+        <w:t>:</w:t>
       </w:r>
       <w:r>
         <w:rPr>
@@ -2013,6 +2437,7 @@
         </w:rPr>
         <w:t> </w:t>
       </w:r>
+      <w:proofErr w:type="spellStart"/>
       <w:r>
         <w:rPr>
           <w:rFonts w:ascii="Consolas" w:eastAsia="Times New Roman" w:hAnsi="Consolas" w:cs="Times New Roman"/>
@@ -2020,7 +2445,17 @@
           <w:sz w:val="21"/>
           <w:szCs w:val="21"/>
         </w:rPr>
-        <w:t>noUnderline:</w:t>
+        <w:t>noUnderline</w:t>
+      </w:r>
+      <w:proofErr w:type="spellEnd"/>
+      <w:r>
+        <w:rPr>
+          <w:rFonts w:ascii="Consolas" w:eastAsia="Times New Roman" w:hAnsi="Consolas" w:cs="Times New Roman"/>
+          <w:color w:val="9CDCFE"/>
+          <w:sz w:val="21"/>
+          <w:szCs w:val="21"/>
+        </w:rPr>
+        <w:t>:</w:t>
       </w:r>
       <w:r>
         <w:rPr>
@@ -2079,6 +2514,7 @@
         </w:rPr>
         <w:t>  </w:t>
       </w:r>
+      <w:proofErr w:type="spellStart"/>
       <w:r>
         <w:rPr>
           <w:rFonts w:ascii="Consolas" w:eastAsia="Times New Roman" w:hAnsi="Consolas" w:cs="Times New Roman"/>
@@ -2086,7 +2522,17 @@
           <w:sz w:val="21"/>
           <w:szCs w:val="21"/>
         </w:rPr>
-        <w:t>extraLarge:</w:t>
+        <w:t>extraLarge</w:t>
+      </w:r>
+      <w:proofErr w:type="spellEnd"/>
+      <w:r>
+        <w:rPr>
+          <w:rFonts w:ascii="Consolas" w:eastAsia="Times New Roman" w:hAnsi="Consolas" w:cs="Times New Roman"/>
+          <w:color w:val="9CDCFE"/>
+          <w:sz w:val="21"/>
+          <w:szCs w:val="21"/>
+        </w:rPr>
+        <w:t>:</w:t>
       </w:r>
       <w:r>
         <w:rPr>
@@ -2316,6 +2762,7 @@
         </w:rPr>
         <w:t>           </w:t>
       </w:r>
+      <w:proofErr w:type="spellStart"/>
       <w:r>
         <w:rPr>
           <w:rFonts w:ascii="Consolas" w:eastAsia="Times New Roman" w:hAnsi="Consolas" w:cs="Times New Roman"/>
@@ -2323,7 +2770,17 @@
           <w:sz w:val="21"/>
           <w:szCs w:val="21"/>
         </w:rPr>
-        <w:t>visibilitySensorReveal:</w:t>
+        <w:t>visibilitySensorReveal</w:t>
+      </w:r>
+      <w:proofErr w:type="spellEnd"/>
+      <w:r>
+        <w:rPr>
+          <w:rFonts w:ascii="Consolas" w:eastAsia="Times New Roman" w:hAnsi="Consolas" w:cs="Times New Roman"/>
+          <w:color w:val="9CDCFE"/>
+          <w:sz w:val="21"/>
+          <w:szCs w:val="21"/>
+        </w:rPr>
+        <w:t>:</w:t>
       </w:r>
       <w:r>
         <w:rPr>
@@ -2429,13 +2886,21 @@
         <w:t>" and then add a dot before, like so:</w:t>
       </w:r>
       <w:r>
-        <w:t xml:space="preserve"> "</w:t>
+        <w:t xml:space="preserve"> </w:t>
+      </w:r>
+      <w:proofErr w:type="gramStart"/>
+      <w:r>
+        <w:t>"</w:t>
       </w:r>
       <w:r>
         <w:t>.</w:t>
       </w:r>
       <w:r>
-        <w:t>/_next</w:t>
+        <w:t>/</w:t>
+      </w:r>
+      <w:proofErr w:type="gramEnd"/>
+      <w:r>
+        <w:t>_next</w:t>
       </w:r>
       <w:r>
         <w:t>”</w:t>
@@ -2478,7 +2943,23 @@
           <w:i/>
           <w:iCs/>
         </w:rPr>
-        <w:t>tutorials.js</w:t>
+        <w:t>tutorials</w:t>
+      </w:r>
+      <w:r>
+        <w:rPr>
+          <w:i/>
+          <w:iCs/>
+        </w:rPr>
+        <w:t>Data</w:t>
+      </w:r>
+      <w:bookmarkStart w:id="0" w:name="_GoBack"/>
+      <w:bookmarkEnd w:id="0"/>
+      <w:r>
+        <w:rPr>
+          <w:i/>
+          <w:iCs/>
+        </w:rPr>
+        <w:t>.js</w:t>
       </w:r>
       <w:r>
         <w:t xml:space="preserve"> inside that file.</w:t>
@@ -3497,7 +3978,6 @@
   <w:style w:type="character" w:default="1" w:styleId="DefaultParagraphFont">
     <w:name w:val="Default Paragraph Font"/>
     <w:uiPriority w:val="1"/>
-    <w:semiHidden/>
     <w:unhideWhenUsed/>
   </w:style>
   <w:style w:type="table" w:default="1" w:styleId="TableNormal">

</xml_diff>